<commit_message>
Question 3 full model finished
</commit_message>
<xml_diff>
--- a/Regression Analysis/Final Exam/Final Exam.docx
+++ b/Regression Analysis/Final Exam/Final Exam.docx
@@ -150,10 +150,20 @@
       <w:r>
         <w:rPr>
           <w:rFonts w:ascii="Times New Roman" w:hAnsi="Times New Roman" w:cs="Times New Roman"/>
-          <w:sz w:val="24"/>
-          <w:szCs w:val="24"/>
-        </w:rPr>
-        <w:t xml:space="preserve">Figure 1: </w:t>
+          <w:b/>
+          <w:bCs/>
+          <w:sz w:val="24"/>
+          <w:szCs w:val="24"/>
+        </w:rPr>
+        <w:t>Figure 1</w:t>
+      </w:r>
+      <w:r>
+        <w:rPr>
+          <w:rFonts w:ascii="Times New Roman" w:hAnsi="Times New Roman" w:cs="Times New Roman"/>
+          <w:sz w:val="24"/>
+          <w:szCs w:val="24"/>
+        </w:rPr>
+        <w:t xml:space="preserve">: </w:t>
       </w:r>
       <w:r>
         <w:rPr>
@@ -918,6 +928,24 @@
       <w:r>
         <w:rPr>
           <w:rFonts w:ascii="Times New Roman" w:hAnsi="Times New Roman" w:cs="Times New Roman"/>
+          <w:b/>
+          <w:bCs/>
+          <w:sz w:val="24"/>
+          <w:szCs w:val="24"/>
+        </w:rPr>
+        <w:t>Figure 2</w:t>
+      </w:r>
+      <w:r>
+        <w:rPr>
+          <w:rFonts w:ascii="Times New Roman" w:hAnsi="Times New Roman" w:cs="Times New Roman"/>
+          <w:sz w:val="24"/>
+          <w:szCs w:val="24"/>
+        </w:rPr>
+        <w:t xml:space="preserve">: </w:t>
+      </w:r>
+      <w:r>
+        <w:rPr>
+          <w:rFonts w:ascii="Times New Roman" w:hAnsi="Times New Roman" w:cs="Times New Roman"/>
           <w:sz w:val="24"/>
           <w:szCs w:val="24"/>
         </w:rPr>
@@ -1596,7 +1624,23 @@
           <w:sz w:val="24"/>
           <w:szCs w:val="24"/>
         </w:rPr>
-        <w:t>/month and average atmospheric temperature (F) seem to have a fairly strong linear relationship with steam (</w:t>
+        <w:t>/month</w:t>
+      </w:r>
+      <w:r>
+        <w:rPr>
+          <w:rFonts w:ascii="Times New Roman" w:hAnsi="Times New Roman" w:cs="Times New Roman"/>
+          <w:sz w:val="24"/>
+          <w:szCs w:val="24"/>
+        </w:rPr>
+        <w:t>)</w:t>
+      </w:r>
+      <w:r>
+        <w:rPr>
+          <w:rFonts w:ascii="Times New Roman" w:hAnsi="Times New Roman" w:cs="Times New Roman"/>
+          <w:sz w:val="24"/>
+          <w:szCs w:val="24"/>
+        </w:rPr>
+        <w:t xml:space="preserve"> and average atmospheric temperature (F) seem to have a fairly strong linear relationship with steam (</w:t>
       </w:r>
       <w:proofErr w:type="spellStart"/>
       <w:r>
@@ -1774,132 +1818,4115 @@
         </w:rPr>
         <w:t xml:space="preserve"> </w:t>
       </w:r>
-    </w:p>
-    <w:p>
-      <w:pPr>
-        <w:ind w:left="720"/>
-        <w:rPr>
-          <w:rFonts w:ascii="Times New Roman" w:hAnsi="Times New Roman" w:cs="Times New Roman"/>
-          <w:b/>
-          <w:bCs/>
-          <w:sz w:val="24"/>
-          <w:szCs w:val="24"/>
-        </w:rPr>
-      </w:pPr>
-      <w:r>
-        <w:rPr>
-          <w:rFonts w:ascii="Times New Roman" w:hAnsi="Times New Roman" w:cs="Times New Roman"/>
-          <w:b/>
-          <w:bCs/>
-          <w:sz w:val="24"/>
-          <w:szCs w:val="24"/>
-        </w:rPr>
-        <w:t>Creatinine clearance (in $1000’</w:t>
-      </w:r>
-      <w:proofErr w:type="gramStart"/>
-      <w:r>
-        <w:rPr>
-          <w:rFonts w:ascii="Times New Roman" w:hAnsi="Times New Roman" w:cs="Times New Roman"/>
-          <w:b/>
-          <w:bCs/>
-          <w:sz w:val="24"/>
-          <w:szCs w:val="24"/>
-        </w:rPr>
-        <w:t>s)=</w:t>
-      </w:r>
-      <w:proofErr w:type="gramEnd"/>
-      <w:r>
-        <w:rPr>
-          <w:rFonts w:ascii="Times New Roman" w:hAnsi="Times New Roman" w:cs="Times New Roman"/>
-          <w:b/>
-          <w:bCs/>
-          <w:sz w:val="24"/>
-          <w:szCs w:val="24"/>
-        </w:rPr>
-        <w:t xml:space="preserve"> -39.029(creatinine concentration) -0.760(age) +0.766(weight) +$120.594</w:t>
-      </w:r>
-    </w:p>
-    <w:p>
-      <w:pPr>
-        <w:ind w:left="720"/>
-        <w:rPr>
-          <w:rFonts w:ascii="Times New Roman" w:hAnsi="Times New Roman" w:cs="Times New Roman"/>
-          <w:b/>
-          <w:bCs/>
-          <w:sz w:val="24"/>
-          <w:szCs w:val="24"/>
-        </w:rPr>
-      </w:pPr>
     </w:p>
     <w:p>
       <w:pPr>
         <w:pStyle w:val="ListParagraph"/>
         <w:numPr>
           <w:ilvl w:val="0"/>
-          <w:numId w:val="15"/>
+          <w:numId w:val="19"/>
         </w:numPr>
-        <w:rPr>
-          <w:rFonts w:ascii="Times New Roman" w:hAnsi="Times New Roman" w:cs="Times New Roman"/>
-          <w:b/>
-          <w:bCs/>
-          <w:sz w:val="24"/>
-          <w:szCs w:val="24"/>
-        </w:rPr>
-      </w:pPr>
-      <w:r>
-        <w:rPr>
-          <w:rFonts w:ascii="Times New Roman" w:hAnsi="Times New Roman" w:cs="Times New Roman"/>
-          <w:b/>
-          <w:bCs/>
-          <w:sz w:val="24"/>
-          <w:szCs w:val="24"/>
-        </w:rPr>
-        <w:t>VIF for creatinine concentration: 1.325</w:t>
-      </w:r>
-    </w:p>
-    <w:p>
-      <w:pPr>
-        <w:pStyle w:val="ListParagraph"/>
-        <w:rPr>
-          <w:rFonts w:ascii="Times New Roman" w:hAnsi="Times New Roman" w:cs="Times New Roman"/>
-          <w:b/>
-          <w:bCs/>
-          <w:sz w:val="24"/>
-          <w:szCs w:val="24"/>
-        </w:rPr>
-      </w:pPr>
-      <w:r>
-        <w:rPr>
-          <w:rFonts w:ascii="Times New Roman" w:hAnsi="Times New Roman" w:cs="Times New Roman"/>
-          <w:b/>
-          <w:bCs/>
-          <w:sz w:val="24"/>
-          <w:szCs w:val="24"/>
-        </w:rPr>
-        <w:t>VIF for age: 1.320</w:t>
-      </w:r>
-    </w:p>
-    <w:p>
-      <w:pPr>
-        <w:pStyle w:val="ListParagraph"/>
-        <w:rPr>
-          <w:rFonts w:ascii="Times New Roman" w:hAnsi="Times New Roman" w:cs="Times New Roman"/>
-          <w:b/>
-          <w:bCs/>
-          <w:sz w:val="24"/>
-          <w:szCs w:val="24"/>
-        </w:rPr>
-      </w:pPr>
-      <w:r>
-        <w:rPr>
-          <w:rFonts w:ascii="Times New Roman" w:hAnsi="Times New Roman" w:cs="Times New Roman"/>
-          <w:b/>
-          <w:bCs/>
-          <w:sz w:val="24"/>
-          <w:szCs w:val="24"/>
-        </w:rPr>
-        <w:t>VIF for weight: 1.020</w:t>
-      </w:r>
+        <w:jc w:val="both"/>
+        <w:rPr>
+          <w:rFonts w:ascii="Times New Roman" w:hAnsi="Times New Roman" w:cs="Times New Roman"/>
+          <w:sz w:val="24"/>
+          <w:szCs w:val="24"/>
+        </w:rPr>
+      </w:pPr>
+      <w:r>
+        <w:rPr>
+          <w:rFonts w:ascii="Times New Roman" w:hAnsi="Times New Roman" w:cs="Times New Roman"/>
+          <w:sz w:val="24"/>
+          <w:szCs w:val="24"/>
+        </w:rPr>
+        <w:lastRenderedPageBreak/>
+        <w:t>The full model for relating the y variable and regressors for the steam model is as follows</w:t>
+      </w:r>
+      <w:r>
+        <w:rPr>
+          <w:rFonts w:ascii="Times New Roman" w:hAnsi="Times New Roman" w:cs="Times New Roman"/>
+          <w:sz w:val="24"/>
+          <w:szCs w:val="24"/>
+        </w:rPr>
+        <w:t xml:space="preserve"> (</w:t>
+      </w:r>
+      <w:r>
+        <w:rPr>
+          <w:rFonts w:ascii="Times New Roman" w:hAnsi="Times New Roman" w:cs="Times New Roman"/>
+          <w:b/>
+          <w:bCs/>
+          <w:sz w:val="24"/>
+          <w:szCs w:val="24"/>
+        </w:rPr>
+        <w:t>note: coefficients that are measured in the same units as the y variable (</w:t>
+      </w:r>
+      <w:proofErr w:type="spellStart"/>
+      <w:r>
+        <w:rPr>
+          <w:rFonts w:ascii="Times New Roman" w:hAnsi="Times New Roman" w:cs="Times New Roman"/>
+          <w:b/>
+          <w:bCs/>
+          <w:sz w:val="24"/>
+          <w:szCs w:val="24"/>
+        </w:rPr>
+        <w:t>lbs</w:t>
+      </w:r>
+      <w:proofErr w:type="spellEnd"/>
+      <w:r>
+        <w:rPr>
+          <w:rFonts w:ascii="Times New Roman" w:hAnsi="Times New Roman" w:cs="Times New Roman"/>
+          <w:b/>
+          <w:bCs/>
+          <w:sz w:val="24"/>
+          <w:szCs w:val="24"/>
+        </w:rPr>
+        <w:t>/month) remain unitless in order to correctly relate the regressor to the y variable</w:t>
+      </w:r>
+      <w:r>
+        <w:rPr>
+          <w:rFonts w:ascii="Times New Roman" w:hAnsi="Times New Roman" w:cs="Times New Roman"/>
+          <w:sz w:val="24"/>
+          <w:szCs w:val="24"/>
+        </w:rPr>
+        <w:t>)</w:t>
+      </w:r>
+      <w:r>
+        <w:rPr>
+          <w:rFonts w:ascii="Times New Roman" w:hAnsi="Times New Roman" w:cs="Times New Roman"/>
+          <w:sz w:val="24"/>
+          <w:szCs w:val="24"/>
+        </w:rPr>
+        <w:t>:</w:t>
+      </w:r>
+    </w:p>
+    <w:p>
+      <w:pPr>
+        <w:pStyle w:val="ListParagraph"/>
+        <w:jc w:val="both"/>
+        <w:rPr>
+          <w:rFonts w:ascii="Times New Roman" w:hAnsi="Times New Roman" w:cs="Times New Roman"/>
+          <w:b/>
+          <w:bCs/>
+          <w:sz w:val="24"/>
+          <w:szCs w:val="24"/>
+        </w:rPr>
+      </w:pPr>
+    </w:p>
+    <w:p>
+      <w:pPr>
+        <w:pStyle w:val="ListParagraph"/>
+        <w:jc w:val="both"/>
+        <w:rPr>
+          <w:rFonts w:ascii="Times New Roman" w:hAnsi="Times New Roman" w:cs="Times New Roman"/>
+          <w:b/>
+          <w:bCs/>
+          <w:sz w:val="24"/>
+          <w:szCs w:val="24"/>
+        </w:rPr>
+      </w:pPr>
+      <w:r>
+        <w:rPr>
+          <w:rFonts w:ascii="Times New Roman" w:hAnsi="Times New Roman" w:cs="Times New Roman"/>
+          <w:b/>
+          <w:bCs/>
+          <w:sz w:val="24"/>
+          <w:szCs w:val="24"/>
+        </w:rPr>
+        <w:t>Steam</w:t>
+      </w:r>
+      <w:r>
+        <w:rPr>
+          <w:rFonts w:ascii="Times New Roman" w:hAnsi="Times New Roman" w:cs="Times New Roman"/>
+          <w:b/>
+          <w:bCs/>
+          <w:sz w:val="24"/>
+          <w:szCs w:val="24"/>
+        </w:rPr>
+        <w:t xml:space="preserve"> </w:t>
+      </w:r>
+      <w:r>
+        <w:rPr>
+          <w:rFonts w:ascii="Times New Roman" w:hAnsi="Times New Roman" w:cs="Times New Roman"/>
+          <w:b/>
+          <w:bCs/>
+          <w:sz w:val="24"/>
+          <w:szCs w:val="24"/>
+        </w:rPr>
+        <w:t>(</w:t>
+      </w:r>
+      <w:proofErr w:type="spellStart"/>
+      <w:r>
+        <w:rPr>
+          <w:rFonts w:ascii="Times New Roman" w:hAnsi="Times New Roman" w:cs="Times New Roman"/>
+          <w:b/>
+          <w:bCs/>
+          <w:sz w:val="24"/>
+          <w:szCs w:val="24"/>
+        </w:rPr>
+        <w:t>lbs</w:t>
+      </w:r>
+      <w:proofErr w:type="spellEnd"/>
+      <w:r>
+        <w:rPr>
+          <w:rFonts w:ascii="Times New Roman" w:hAnsi="Times New Roman" w:cs="Times New Roman"/>
+          <w:b/>
+          <w:bCs/>
+          <w:sz w:val="24"/>
+          <w:szCs w:val="24"/>
+        </w:rPr>
+        <w:t>/month) = 0.700(x1)</w:t>
+      </w:r>
+      <w:r>
+        <w:rPr>
+          <w:rFonts w:ascii="Times New Roman" w:hAnsi="Times New Roman" w:cs="Times New Roman"/>
+          <w:b/>
+          <w:bCs/>
+          <w:sz w:val="24"/>
+          <w:szCs w:val="24"/>
+        </w:rPr>
+        <w:t xml:space="preserve"> -1.868[month</w:t>
+      </w:r>
+      <w:r>
+        <w:rPr>
+          <w:rFonts w:ascii="Times New Roman" w:hAnsi="Times New Roman" w:cs="Times New Roman"/>
+          <w:b/>
+          <w:bCs/>
+          <w:sz w:val="24"/>
+          <w:szCs w:val="24"/>
+          <w:vertAlign w:val="superscript"/>
+        </w:rPr>
+        <w:t>-1</w:t>
+      </w:r>
+      <w:r>
+        <w:rPr>
+          <w:rFonts w:ascii="Times New Roman" w:hAnsi="Times New Roman" w:cs="Times New Roman"/>
+          <w:b/>
+          <w:bCs/>
+          <w:sz w:val="24"/>
+          <w:szCs w:val="24"/>
+        </w:rPr>
+        <w:t>](x2) +1.140[</w:t>
+      </w:r>
+      <w:proofErr w:type="spellStart"/>
+      <w:r>
+        <w:rPr>
+          <w:rFonts w:ascii="Times New Roman" w:hAnsi="Times New Roman" w:cs="Times New Roman"/>
+          <w:b/>
+          <w:bCs/>
+          <w:sz w:val="24"/>
+          <w:szCs w:val="24"/>
+        </w:rPr>
+        <w:t>lbs</w:t>
+      </w:r>
+      <w:proofErr w:type="spellEnd"/>
+      <w:r>
+        <w:rPr>
+          <w:rFonts w:ascii="Times New Roman" w:hAnsi="Times New Roman" w:cs="Times New Roman"/>
+          <w:b/>
+          <w:bCs/>
+          <w:sz w:val="24"/>
+          <w:szCs w:val="24"/>
+        </w:rPr>
+        <w:t>*</w:t>
+      </w:r>
+      <w:proofErr w:type="spellStart"/>
+      <w:r>
+        <w:rPr>
+          <w:rFonts w:ascii="Times New Roman" w:hAnsi="Times New Roman" w:cs="Times New Roman"/>
+          <w:b/>
+          <w:bCs/>
+          <w:sz w:val="24"/>
+          <w:szCs w:val="24"/>
+        </w:rPr>
+        <w:t>hr</w:t>
+      </w:r>
+      <w:proofErr w:type="spellEnd"/>
+      <w:r>
+        <w:rPr>
+          <w:rFonts w:ascii="Times New Roman" w:hAnsi="Times New Roman" w:cs="Times New Roman"/>
+          <w:b/>
+          <w:bCs/>
+          <w:sz w:val="24"/>
+          <w:szCs w:val="24"/>
+        </w:rPr>
+        <w:t>*month</w:t>
+      </w:r>
+      <w:r>
+        <w:rPr>
+          <w:rFonts w:ascii="Times New Roman" w:hAnsi="Times New Roman" w:cs="Times New Roman"/>
+          <w:b/>
+          <w:bCs/>
+          <w:sz w:val="24"/>
+          <w:szCs w:val="24"/>
+          <w:vertAlign w:val="superscript"/>
+        </w:rPr>
+        <w:t>-1</w:t>
+      </w:r>
+      <w:r>
+        <w:rPr>
+          <w:rFonts w:ascii="Times New Roman" w:hAnsi="Times New Roman" w:cs="Times New Roman"/>
+          <w:b/>
+          <w:bCs/>
+          <w:sz w:val="24"/>
+          <w:szCs w:val="24"/>
+        </w:rPr>
+        <w:t>*miles</w:t>
+      </w:r>
+      <w:r>
+        <w:rPr>
+          <w:rFonts w:ascii="Times New Roman" w:hAnsi="Times New Roman" w:cs="Times New Roman"/>
+          <w:b/>
+          <w:bCs/>
+          <w:sz w:val="24"/>
+          <w:szCs w:val="24"/>
+          <w:vertAlign w:val="superscript"/>
+        </w:rPr>
+        <w:t>-1</w:t>
+      </w:r>
+      <w:r>
+        <w:rPr>
+          <w:rFonts w:ascii="Times New Roman" w:hAnsi="Times New Roman" w:cs="Times New Roman"/>
+          <w:b/>
+          <w:bCs/>
+          <w:sz w:val="24"/>
+          <w:szCs w:val="24"/>
+        </w:rPr>
+        <w:t>](x3) + 0.123[</w:t>
+      </w:r>
+      <w:proofErr w:type="spellStart"/>
+      <w:r>
+        <w:rPr>
+          <w:rFonts w:ascii="Times New Roman" w:hAnsi="Times New Roman" w:cs="Times New Roman"/>
+          <w:b/>
+          <w:bCs/>
+          <w:sz w:val="24"/>
+          <w:szCs w:val="24"/>
+        </w:rPr>
+        <w:t>lbs</w:t>
+      </w:r>
+      <w:proofErr w:type="spellEnd"/>
+      <w:r>
+        <w:rPr>
+          <w:rFonts w:ascii="Times New Roman" w:hAnsi="Times New Roman" w:cs="Times New Roman"/>
+          <w:b/>
+          <w:bCs/>
+          <w:sz w:val="24"/>
+          <w:szCs w:val="24"/>
+        </w:rPr>
+        <w:t>*days</w:t>
+      </w:r>
+      <w:r>
+        <w:rPr>
+          <w:rFonts w:ascii="Times New Roman" w:hAnsi="Times New Roman" w:cs="Times New Roman"/>
+          <w:b/>
+          <w:bCs/>
+          <w:sz w:val="24"/>
+          <w:szCs w:val="24"/>
+          <w:vertAlign w:val="superscript"/>
+        </w:rPr>
+        <w:t>-1</w:t>
+      </w:r>
+      <w:r>
+        <w:rPr>
+          <w:rFonts w:ascii="Times New Roman" w:hAnsi="Times New Roman" w:cs="Times New Roman"/>
+          <w:b/>
+          <w:bCs/>
+          <w:sz w:val="24"/>
+          <w:szCs w:val="24"/>
+        </w:rPr>
+        <w:t>](x4) +0.180[</w:t>
+      </w:r>
+      <w:proofErr w:type="spellStart"/>
+      <w:r>
+        <w:rPr>
+          <w:rFonts w:ascii="Times New Roman" w:hAnsi="Times New Roman" w:cs="Times New Roman"/>
+          <w:b/>
+          <w:bCs/>
+          <w:sz w:val="24"/>
+          <w:szCs w:val="24"/>
+        </w:rPr>
+        <w:t>lbs</w:t>
+      </w:r>
+      <w:proofErr w:type="spellEnd"/>
+      <w:r>
+        <w:rPr>
+          <w:rFonts w:ascii="Times New Roman" w:hAnsi="Times New Roman" w:cs="Times New Roman"/>
+          <w:b/>
+          <w:bCs/>
+          <w:sz w:val="24"/>
+          <w:szCs w:val="24"/>
+        </w:rPr>
+        <w:t>*days</w:t>
+      </w:r>
+      <w:r>
+        <w:rPr>
+          <w:rFonts w:ascii="Times New Roman" w:hAnsi="Times New Roman" w:cs="Times New Roman"/>
+          <w:b/>
+          <w:bCs/>
+          <w:sz w:val="24"/>
+          <w:szCs w:val="24"/>
+          <w:vertAlign w:val="superscript"/>
+        </w:rPr>
+        <w:t>-1</w:t>
+      </w:r>
+      <w:r>
+        <w:rPr>
+          <w:rFonts w:ascii="Times New Roman" w:hAnsi="Times New Roman" w:cs="Times New Roman"/>
+          <w:b/>
+          <w:bCs/>
+          <w:sz w:val="24"/>
+          <w:szCs w:val="24"/>
+        </w:rPr>
+        <w:t>](x5) -0.018[</w:t>
+      </w:r>
+      <w:proofErr w:type="spellStart"/>
+      <w:r>
+        <w:rPr>
+          <w:rFonts w:ascii="Times New Roman" w:hAnsi="Times New Roman" w:cs="Times New Roman"/>
+          <w:b/>
+          <w:bCs/>
+          <w:sz w:val="24"/>
+          <w:szCs w:val="24"/>
+        </w:rPr>
+        <w:t>lbs</w:t>
+      </w:r>
+      <w:proofErr w:type="spellEnd"/>
+      <w:r>
+        <w:rPr>
+          <w:rFonts w:ascii="Times New Roman" w:hAnsi="Times New Roman" w:cs="Times New Roman"/>
+          <w:b/>
+          <w:bCs/>
+          <w:sz w:val="24"/>
+          <w:szCs w:val="24"/>
+        </w:rPr>
+        <w:t>*days</w:t>
+      </w:r>
+      <w:r>
+        <w:rPr>
+          <w:rFonts w:ascii="Times New Roman" w:hAnsi="Times New Roman" w:cs="Times New Roman"/>
+          <w:b/>
+          <w:bCs/>
+          <w:sz w:val="24"/>
+          <w:szCs w:val="24"/>
+          <w:vertAlign w:val="superscript"/>
+        </w:rPr>
+        <w:t>-1</w:t>
+      </w:r>
+      <w:r>
+        <w:rPr>
+          <w:rFonts w:ascii="Times New Roman" w:hAnsi="Times New Roman" w:cs="Times New Roman"/>
+          <w:b/>
+          <w:bCs/>
+          <w:sz w:val="24"/>
+          <w:szCs w:val="24"/>
+        </w:rPr>
+        <w:t>*month</w:t>
+      </w:r>
+      <w:r>
+        <w:rPr>
+          <w:rFonts w:ascii="Times New Roman" w:hAnsi="Times New Roman" w:cs="Times New Roman"/>
+          <w:b/>
+          <w:bCs/>
+          <w:sz w:val="24"/>
+          <w:szCs w:val="24"/>
+          <w:vertAlign w:val="superscript"/>
+        </w:rPr>
+        <w:t>-1</w:t>
+      </w:r>
+      <w:r>
+        <w:rPr>
+          <w:rFonts w:ascii="Times New Roman" w:hAnsi="Times New Roman" w:cs="Times New Roman"/>
+          <w:b/>
+          <w:bCs/>
+          <w:sz w:val="24"/>
+          <w:szCs w:val="24"/>
+        </w:rPr>
+        <w:t>](x6) -0.077[</w:t>
+      </w:r>
+      <w:proofErr w:type="spellStart"/>
+      <w:r>
+        <w:rPr>
+          <w:rFonts w:ascii="Times New Roman" w:hAnsi="Times New Roman" w:cs="Times New Roman"/>
+          <w:b/>
+          <w:bCs/>
+          <w:sz w:val="24"/>
+          <w:szCs w:val="24"/>
+        </w:rPr>
+        <w:t>lbs</w:t>
+      </w:r>
+      <w:proofErr w:type="spellEnd"/>
+      <w:r>
+        <w:rPr>
+          <w:rFonts w:ascii="Times New Roman" w:hAnsi="Times New Roman" w:cs="Times New Roman"/>
+          <w:b/>
+          <w:bCs/>
+          <w:sz w:val="24"/>
+          <w:szCs w:val="24"/>
+        </w:rPr>
+        <w:t>*ºF</w:t>
+      </w:r>
+      <w:r>
+        <w:rPr>
+          <w:rFonts w:ascii="Times New Roman" w:hAnsi="Times New Roman" w:cs="Times New Roman"/>
+          <w:b/>
+          <w:bCs/>
+          <w:sz w:val="24"/>
+          <w:szCs w:val="24"/>
+          <w:vertAlign w:val="superscript"/>
+        </w:rPr>
+        <w:t>-1</w:t>
+      </w:r>
+      <w:r>
+        <w:rPr>
+          <w:rFonts w:ascii="Times New Roman" w:hAnsi="Times New Roman" w:cs="Times New Roman"/>
+          <w:b/>
+          <w:bCs/>
+          <w:sz w:val="24"/>
+          <w:szCs w:val="24"/>
+        </w:rPr>
+        <w:t>*month</w:t>
+      </w:r>
+      <w:r>
+        <w:rPr>
+          <w:rFonts w:ascii="Times New Roman" w:hAnsi="Times New Roman" w:cs="Times New Roman"/>
+          <w:b/>
+          <w:bCs/>
+          <w:sz w:val="24"/>
+          <w:szCs w:val="24"/>
+          <w:vertAlign w:val="superscript"/>
+        </w:rPr>
+        <w:t>-1</w:t>
+      </w:r>
+      <w:r>
+        <w:rPr>
+          <w:rFonts w:ascii="Times New Roman" w:hAnsi="Times New Roman" w:cs="Times New Roman"/>
+          <w:b/>
+          <w:bCs/>
+          <w:sz w:val="24"/>
+          <w:szCs w:val="24"/>
+        </w:rPr>
+        <w:t>](x7)</w:t>
+      </w:r>
+      <w:r>
+        <w:rPr>
+          <w:rFonts w:ascii="Times New Roman" w:hAnsi="Times New Roman" w:cs="Times New Roman"/>
+          <w:b/>
+          <w:bCs/>
+          <w:sz w:val="24"/>
+          <w:szCs w:val="24"/>
+        </w:rPr>
+        <w:t xml:space="preserve"> -0.086[</w:t>
+      </w:r>
+      <w:proofErr w:type="spellStart"/>
+      <w:r>
+        <w:rPr>
+          <w:rFonts w:ascii="Times New Roman" w:hAnsi="Times New Roman" w:cs="Times New Roman"/>
+          <w:b/>
+          <w:bCs/>
+          <w:sz w:val="24"/>
+          <w:szCs w:val="24"/>
+        </w:rPr>
+        <w:t>lbs</w:t>
+      </w:r>
+      <w:proofErr w:type="spellEnd"/>
+      <w:r>
+        <w:rPr>
+          <w:rFonts w:ascii="Times New Roman" w:hAnsi="Times New Roman" w:cs="Times New Roman"/>
+          <w:b/>
+          <w:bCs/>
+          <w:sz w:val="24"/>
+          <w:szCs w:val="24"/>
+        </w:rPr>
+        <w:t>*hr</w:t>
+      </w:r>
+      <w:r>
+        <w:rPr>
+          <w:rFonts w:ascii="Times New Roman" w:hAnsi="Times New Roman" w:cs="Times New Roman"/>
+          <w:b/>
+          <w:bCs/>
+          <w:sz w:val="24"/>
+          <w:szCs w:val="24"/>
+          <w:vertAlign w:val="superscript"/>
+        </w:rPr>
+        <w:t>2</w:t>
+      </w:r>
+      <w:r>
+        <w:rPr>
+          <w:rFonts w:ascii="Times New Roman" w:hAnsi="Times New Roman" w:cs="Times New Roman"/>
+          <w:b/>
+          <w:bCs/>
+          <w:sz w:val="24"/>
+          <w:szCs w:val="24"/>
+        </w:rPr>
+        <w:t>*miles</w:t>
+      </w:r>
+      <w:r>
+        <w:rPr>
+          <w:rFonts w:ascii="Times New Roman" w:hAnsi="Times New Roman" w:cs="Times New Roman"/>
+          <w:b/>
+          <w:bCs/>
+          <w:sz w:val="24"/>
+          <w:szCs w:val="24"/>
+          <w:vertAlign w:val="superscript"/>
+        </w:rPr>
+        <w:t>-2</w:t>
+      </w:r>
+      <w:r>
+        <w:rPr>
+          <w:rFonts w:ascii="Times New Roman" w:hAnsi="Times New Roman" w:cs="Times New Roman"/>
+          <w:b/>
+          <w:bCs/>
+          <w:sz w:val="24"/>
+          <w:szCs w:val="24"/>
+        </w:rPr>
+        <w:t>*month</w:t>
+      </w:r>
+      <w:r>
+        <w:rPr>
+          <w:rFonts w:ascii="Times New Roman" w:hAnsi="Times New Roman" w:cs="Times New Roman"/>
+          <w:b/>
+          <w:bCs/>
+          <w:sz w:val="24"/>
+          <w:szCs w:val="24"/>
+          <w:vertAlign w:val="superscript"/>
+        </w:rPr>
+        <w:t>-1</w:t>
+      </w:r>
+      <w:r>
+        <w:rPr>
+          <w:rFonts w:ascii="Times New Roman" w:hAnsi="Times New Roman" w:cs="Times New Roman"/>
+          <w:b/>
+          <w:bCs/>
+          <w:sz w:val="24"/>
+          <w:szCs w:val="24"/>
+        </w:rPr>
+        <w:t>](x8) -0.346[</w:t>
+      </w:r>
+      <w:proofErr w:type="spellStart"/>
+      <w:r>
+        <w:rPr>
+          <w:rFonts w:ascii="Times New Roman" w:hAnsi="Times New Roman" w:cs="Times New Roman"/>
+          <w:b/>
+          <w:bCs/>
+          <w:sz w:val="24"/>
+          <w:szCs w:val="24"/>
+        </w:rPr>
+        <w:t>lbs</w:t>
+      </w:r>
+      <w:proofErr w:type="spellEnd"/>
+      <w:r>
+        <w:rPr>
+          <w:rFonts w:ascii="Times New Roman" w:hAnsi="Times New Roman" w:cs="Times New Roman"/>
+          <w:b/>
+          <w:bCs/>
+          <w:sz w:val="24"/>
+          <w:szCs w:val="24"/>
+        </w:rPr>
+        <w:t>*number of startups</w:t>
+      </w:r>
+      <w:r>
+        <w:rPr>
+          <w:rFonts w:ascii="Times New Roman" w:hAnsi="Times New Roman" w:cs="Times New Roman"/>
+          <w:b/>
+          <w:bCs/>
+          <w:sz w:val="24"/>
+          <w:szCs w:val="24"/>
+          <w:vertAlign w:val="superscript"/>
+        </w:rPr>
+        <w:t>-1</w:t>
+      </w:r>
+      <w:r>
+        <w:rPr>
+          <w:rFonts w:ascii="Times New Roman" w:hAnsi="Times New Roman" w:cs="Times New Roman"/>
+          <w:b/>
+          <w:bCs/>
+          <w:sz w:val="24"/>
+          <w:szCs w:val="24"/>
+        </w:rPr>
+        <w:t>*month</w:t>
+      </w:r>
+      <w:r>
+        <w:rPr>
+          <w:rFonts w:ascii="Times New Roman" w:hAnsi="Times New Roman" w:cs="Times New Roman"/>
+          <w:b/>
+          <w:bCs/>
+          <w:sz w:val="24"/>
+          <w:szCs w:val="24"/>
+          <w:vertAlign w:val="superscript"/>
+        </w:rPr>
+        <w:t>-1</w:t>
+      </w:r>
+      <w:r>
+        <w:rPr>
+          <w:rFonts w:ascii="Times New Roman" w:hAnsi="Times New Roman" w:cs="Times New Roman"/>
+          <w:b/>
+          <w:bCs/>
+          <w:sz w:val="24"/>
+          <w:szCs w:val="24"/>
+        </w:rPr>
+        <w:t>](x9) +1.761 (</w:t>
+      </w:r>
+      <w:proofErr w:type="spellStart"/>
+      <w:r>
+        <w:rPr>
+          <w:rFonts w:ascii="Times New Roman" w:hAnsi="Times New Roman" w:cs="Times New Roman"/>
+          <w:b/>
+          <w:bCs/>
+          <w:sz w:val="24"/>
+          <w:szCs w:val="24"/>
+        </w:rPr>
+        <w:t>lbs</w:t>
+      </w:r>
+      <w:proofErr w:type="spellEnd"/>
+      <w:r>
+        <w:rPr>
+          <w:rFonts w:ascii="Times New Roman" w:hAnsi="Times New Roman" w:cs="Times New Roman"/>
+          <w:b/>
+          <w:bCs/>
+          <w:sz w:val="24"/>
+          <w:szCs w:val="24"/>
+        </w:rPr>
+        <w:t>/month)</w:t>
+      </w:r>
+    </w:p>
+    <w:p>
+      <w:pPr>
+        <w:pStyle w:val="ListParagraph"/>
+        <w:jc w:val="both"/>
+        <w:rPr>
+          <w:rFonts w:ascii="Times New Roman" w:hAnsi="Times New Roman" w:cs="Times New Roman"/>
+          <w:b/>
+          <w:bCs/>
+          <w:sz w:val="24"/>
+          <w:szCs w:val="24"/>
+        </w:rPr>
+      </w:pPr>
+    </w:p>
+    <w:p>
+      <w:pPr>
+        <w:pStyle w:val="ListParagraph"/>
+        <w:jc w:val="both"/>
+        <w:rPr>
+          <w:rFonts w:ascii="Times New Roman" w:hAnsi="Times New Roman" w:cs="Times New Roman"/>
+          <w:sz w:val="24"/>
+          <w:szCs w:val="24"/>
+        </w:rPr>
+      </w:pPr>
+      <w:r>
+        <w:rPr>
+          <w:rFonts w:ascii="Times New Roman" w:hAnsi="Times New Roman" w:cs="Times New Roman"/>
+          <w:sz w:val="24"/>
+          <w:szCs w:val="24"/>
+        </w:rPr>
+        <w:t>The summary statistics for the full model area as follows:</w:t>
+      </w:r>
+    </w:p>
+    <w:p>
+      <w:pPr>
+        <w:pStyle w:val="ListParagraph"/>
+        <w:jc w:val="both"/>
+        <w:rPr>
+          <w:rFonts w:ascii="Times New Roman" w:hAnsi="Times New Roman" w:cs="Times New Roman"/>
+          <w:sz w:val="24"/>
+          <w:szCs w:val="24"/>
+        </w:rPr>
+      </w:pPr>
+    </w:p>
+    <w:p>
+      <w:pPr>
+        <w:shd w:val="clear" w:color="auto" w:fill="FFFFFF"/>
+        <w:tabs>
+          <w:tab w:val="left" w:pos="916"/>
+          <w:tab w:val="left" w:pos="1832"/>
+          <w:tab w:val="left" w:pos="2748"/>
+          <w:tab w:val="left" w:pos="3664"/>
+          <w:tab w:val="left" w:pos="4580"/>
+          <w:tab w:val="left" w:pos="5496"/>
+          <w:tab w:val="left" w:pos="6412"/>
+          <w:tab w:val="left" w:pos="7328"/>
+          <w:tab w:val="left" w:pos="8244"/>
+          <w:tab w:val="left" w:pos="9160"/>
+          <w:tab w:val="left" w:pos="10076"/>
+          <w:tab w:val="left" w:pos="10992"/>
+          <w:tab w:val="left" w:pos="11908"/>
+          <w:tab w:val="left" w:pos="12824"/>
+          <w:tab w:val="left" w:pos="13740"/>
+          <w:tab w:val="left" w:pos="14656"/>
+        </w:tabs>
+        <w:wordWrap w:val="0"/>
+        <w:spacing w:after="0" w:line="240" w:lineRule="auto"/>
+        <w:rPr>
+          <w:rFonts w:ascii="Lucida Console" w:eastAsia="Times New Roman" w:hAnsi="Lucida Console" w:cs="Courier New"/>
+          <w:color w:val="000000"/>
+          <w:sz w:val="20"/>
+          <w:szCs w:val="20"/>
+          <w:bdr w:val="none" w:sz="0" w:space="0" w:color="auto" w:frame="1"/>
+        </w:rPr>
+      </w:pPr>
+      <w:r>
+        <w:rPr>
+          <w:rFonts w:ascii="Lucida Console" w:eastAsia="Times New Roman" w:hAnsi="Lucida Console" w:cs="Courier New"/>
+          <w:color w:val="000000"/>
+          <w:sz w:val="20"/>
+          <w:szCs w:val="20"/>
+          <w:bdr w:val="none" w:sz="0" w:space="0" w:color="auto" w:frame="1"/>
+        </w:rPr>
+        <w:tab/>
+      </w:r>
+      <w:r>
+        <w:rPr>
+          <w:rFonts w:ascii="Lucida Console" w:eastAsia="Times New Roman" w:hAnsi="Lucida Console" w:cs="Courier New"/>
+          <w:color w:val="000000"/>
+          <w:sz w:val="20"/>
+          <w:szCs w:val="20"/>
+          <w:bdr w:val="none" w:sz="0" w:space="0" w:color="auto" w:frame="1"/>
+        </w:rPr>
+        <w:t xml:space="preserve">        Estimate Std. Error t value </w:t>
+      </w:r>
+      <w:proofErr w:type="spellStart"/>
+      <w:r>
+        <w:rPr>
+          <w:rFonts w:ascii="Lucida Console" w:eastAsia="Times New Roman" w:hAnsi="Lucida Console" w:cs="Courier New"/>
+          <w:color w:val="000000"/>
+          <w:sz w:val="20"/>
+          <w:szCs w:val="20"/>
+          <w:bdr w:val="none" w:sz="0" w:space="0" w:color="auto" w:frame="1"/>
+        </w:rPr>
+        <w:t>Pr</w:t>
+      </w:r>
+      <w:proofErr w:type="spellEnd"/>
+      <w:r>
+        <w:rPr>
+          <w:rFonts w:ascii="Lucida Console" w:eastAsia="Times New Roman" w:hAnsi="Lucida Console" w:cs="Courier New"/>
+          <w:color w:val="000000"/>
+          <w:sz w:val="20"/>
+          <w:szCs w:val="20"/>
+          <w:bdr w:val="none" w:sz="0" w:space="0" w:color="auto" w:frame="1"/>
+        </w:rPr>
+        <w:t xml:space="preserve">(&gt;|t|)    </w:t>
+      </w:r>
+    </w:p>
+    <w:p>
+      <w:pPr>
+        <w:shd w:val="clear" w:color="auto" w:fill="FFFFFF"/>
+        <w:tabs>
+          <w:tab w:val="left" w:pos="916"/>
+          <w:tab w:val="left" w:pos="1832"/>
+          <w:tab w:val="left" w:pos="2748"/>
+          <w:tab w:val="left" w:pos="3664"/>
+          <w:tab w:val="left" w:pos="4580"/>
+          <w:tab w:val="left" w:pos="5496"/>
+          <w:tab w:val="left" w:pos="6412"/>
+          <w:tab w:val="left" w:pos="7328"/>
+          <w:tab w:val="left" w:pos="8244"/>
+          <w:tab w:val="left" w:pos="9160"/>
+          <w:tab w:val="left" w:pos="10076"/>
+          <w:tab w:val="left" w:pos="10992"/>
+          <w:tab w:val="left" w:pos="11908"/>
+          <w:tab w:val="left" w:pos="12824"/>
+          <w:tab w:val="left" w:pos="13740"/>
+          <w:tab w:val="left" w:pos="14656"/>
+        </w:tabs>
+        <w:wordWrap w:val="0"/>
+        <w:spacing w:after="0" w:line="240" w:lineRule="auto"/>
+        <w:rPr>
+          <w:rFonts w:ascii="Lucida Console" w:eastAsia="Times New Roman" w:hAnsi="Lucida Console" w:cs="Courier New"/>
+          <w:color w:val="000000"/>
+          <w:sz w:val="20"/>
+          <w:szCs w:val="20"/>
+          <w:bdr w:val="none" w:sz="0" w:space="0" w:color="auto" w:frame="1"/>
+        </w:rPr>
+      </w:pPr>
+      <w:r>
+        <w:rPr>
+          <w:rFonts w:ascii="Lucida Console" w:eastAsia="Times New Roman" w:hAnsi="Lucida Console" w:cs="Courier New"/>
+          <w:color w:val="000000"/>
+          <w:sz w:val="20"/>
+          <w:szCs w:val="20"/>
+          <w:bdr w:val="none" w:sz="0" w:space="0" w:color="auto" w:frame="1"/>
+        </w:rPr>
+        <w:tab/>
+      </w:r>
+      <w:r>
+        <w:rPr>
+          <w:rFonts w:ascii="Lucida Console" w:eastAsia="Times New Roman" w:hAnsi="Lucida Console" w:cs="Courier New"/>
+          <w:color w:val="000000"/>
+          <w:sz w:val="20"/>
+          <w:szCs w:val="20"/>
+          <w:bdr w:val="none" w:sz="0" w:space="0" w:color="auto" w:frame="1"/>
+        </w:rPr>
+        <w:t>(</w:t>
+      </w:r>
+      <w:proofErr w:type="gramStart"/>
+      <w:r>
+        <w:rPr>
+          <w:rFonts w:ascii="Lucida Console" w:eastAsia="Times New Roman" w:hAnsi="Lucida Console" w:cs="Courier New"/>
+          <w:color w:val="000000"/>
+          <w:sz w:val="20"/>
+          <w:szCs w:val="20"/>
+          <w:bdr w:val="none" w:sz="0" w:space="0" w:color="auto" w:frame="1"/>
+        </w:rPr>
+        <w:t>Intercept)  1.76116</w:t>
+      </w:r>
+      <w:proofErr w:type="gramEnd"/>
+      <w:r>
+        <w:rPr>
+          <w:rFonts w:ascii="Lucida Console" w:eastAsia="Times New Roman" w:hAnsi="Lucida Console" w:cs="Courier New"/>
+          <w:color w:val="000000"/>
+          <w:sz w:val="20"/>
+          <w:szCs w:val="20"/>
+          <w:bdr w:val="none" w:sz="0" w:space="0" w:color="auto" w:frame="1"/>
+        </w:rPr>
+        <w:t xml:space="preserve">    6.96637   0.253 0.803847    </w:t>
+      </w:r>
+    </w:p>
+    <w:p>
+      <w:pPr>
+        <w:shd w:val="clear" w:color="auto" w:fill="FFFFFF"/>
+        <w:tabs>
+          <w:tab w:val="left" w:pos="916"/>
+          <w:tab w:val="left" w:pos="1832"/>
+          <w:tab w:val="left" w:pos="2748"/>
+          <w:tab w:val="left" w:pos="3664"/>
+          <w:tab w:val="left" w:pos="4580"/>
+          <w:tab w:val="left" w:pos="5496"/>
+          <w:tab w:val="left" w:pos="6412"/>
+          <w:tab w:val="left" w:pos="7328"/>
+          <w:tab w:val="left" w:pos="8244"/>
+          <w:tab w:val="left" w:pos="9160"/>
+          <w:tab w:val="left" w:pos="10076"/>
+          <w:tab w:val="left" w:pos="10992"/>
+          <w:tab w:val="left" w:pos="11908"/>
+          <w:tab w:val="left" w:pos="12824"/>
+          <w:tab w:val="left" w:pos="13740"/>
+          <w:tab w:val="left" w:pos="14656"/>
+        </w:tabs>
+        <w:wordWrap w:val="0"/>
+        <w:spacing w:after="0" w:line="240" w:lineRule="auto"/>
+        <w:rPr>
+          <w:rFonts w:ascii="Lucida Console" w:eastAsia="Times New Roman" w:hAnsi="Lucida Console" w:cs="Courier New"/>
+          <w:color w:val="000000"/>
+          <w:sz w:val="20"/>
+          <w:szCs w:val="20"/>
+          <w:bdr w:val="none" w:sz="0" w:space="0" w:color="auto" w:frame="1"/>
+        </w:rPr>
+      </w:pPr>
+      <w:r>
+        <w:rPr>
+          <w:rFonts w:ascii="Lucida Console" w:eastAsia="Times New Roman" w:hAnsi="Lucida Console" w:cs="Courier New"/>
+          <w:color w:val="000000"/>
+          <w:sz w:val="20"/>
+          <w:szCs w:val="20"/>
+          <w:bdr w:val="none" w:sz="0" w:space="0" w:color="auto" w:frame="1"/>
+        </w:rPr>
+        <w:tab/>
+      </w:r>
+      <w:r>
+        <w:rPr>
+          <w:rFonts w:ascii="Lucida Console" w:eastAsia="Times New Roman" w:hAnsi="Lucida Console" w:cs="Courier New"/>
+          <w:color w:val="000000"/>
+          <w:sz w:val="20"/>
+          <w:szCs w:val="20"/>
+          <w:bdr w:val="none" w:sz="0" w:space="0" w:color="auto" w:frame="1"/>
+        </w:rPr>
+        <w:t xml:space="preserve">x1           0.70084    0.56248   1.246 0.231880    </w:t>
+      </w:r>
+    </w:p>
+    <w:p>
+      <w:pPr>
+        <w:shd w:val="clear" w:color="auto" w:fill="FFFFFF"/>
+        <w:tabs>
+          <w:tab w:val="left" w:pos="916"/>
+          <w:tab w:val="left" w:pos="1832"/>
+          <w:tab w:val="left" w:pos="2748"/>
+          <w:tab w:val="left" w:pos="3664"/>
+          <w:tab w:val="left" w:pos="4580"/>
+          <w:tab w:val="left" w:pos="5496"/>
+          <w:tab w:val="left" w:pos="6412"/>
+          <w:tab w:val="left" w:pos="7328"/>
+          <w:tab w:val="left" w:pos="8244"/>
+          <w:tab w:val="left" w:pos="9160"/>
+          <w:tab w:val="left" w:pos="10076"/>
+          <w:tab w:val="left" w:pos="10992"/>
+          <w:tab w:val="left" w:pos="11908"/>
+          <w:tab w:val="left" w:pos="12824"/>
+          <w:tab w:val="left" w:pos="13740"/>
+          <w:tab w:val="left" w:pos="14656"/>
+        </w:tabs>
+        <w:wordWrap w:val="0"/>
+        <w:spacing w:after="0" w:line="240" w:lineRule="auto"/>
+        <w:rPr>
+          <w:rFonts w:ascii="Lucida Console" w:eastAsia="Times New Roman" w:hAnsi="Lucida Console" w:cs="Courier New"/>
+          <w:color w:val="000000"/>
+          <w:sz w:val="20"/>
+          <w:szCs w:val="20"/>
+          <w:bdr w:val="none" w:sz="0" w:space="0" w:color="auto" w:frame="1"/>
+        </w:rPr>
+      </w:pPr>
+      <w:r>
+        <w:rPr>
+          <w:rFonts w:ascii="Lucida Console" w:eastAsia="Times New Roman" w:hAnsi="Lucida Console" w:cs="Courier New"/>
+          <w:color w:val="000000"/>
+          <w:sz w:val="20"/>
+          <w:szCs w:val="20"/>
+          <w:bdr w:val="none" w:sz="0" w:space="0" w:color="auto" w:frame="1"/>
+        </w:rPr>
+        <w:tab/>
+      </w:r>
+      <w:r>
+        <w:rPr>
+          <w:rFonts w:ascii="Lucida Console" w:eastAsia="Times New Roman" w:hAnsi="Lucida Console" w:cs="Courier New"/>
+          <w:color w:val="000000"/>
+          <w:sz w:val="20"/>
+          <w:szCs w:val="20"/>
+          <w:bdr w:val="none" w:sz="0" w:space="0" w:color="auto" w:frame="1"/>
+        </w:rPr>
+        <w:t xml:space="preserve">x2          -1.86794    </w:t>
+      </w:r>
+      <w:proofErr w:type="gramStart"/>
+      <w:r>
+        <w:rPr>
+          <w:rFonts w:ascii="Lucida Console" w:eastAsia="Times New Roman" w:hAnsi="Lucida Console" w:cs="Courier New"/>
+          <w:color w:val="000000"/>
+          <w:sz w:val="20"/>
+          <w:szCs w:val="20"/>
+          <w:bdr w:val="none" w:sz="0" w:space="0" w:color="auto" w:frame="1"/>
+        </w:rPr>
+        <w:t>4.12852  -</w:t>
+      </w:r>
+      <w:proofErr w:type="gramEnd"/>
+      <w:r>
+        <w:rPr>
+          <w:rFonts w:ascii="Lucida Console" w:eastAsia="Times New Roman" w:hAnsi="Lucida Console" w:cs="Courier New"/>
+          <w:color w:val="000000"/>
+          <w:sz w:val="20"/>
+          <w:szCs w:val="20"/>
+          <w:bdr w:val="none" w:sz="0" w:space="0" w:color="auto" w:frame="1"/>
+        </w:rPr>
+        <w:t xml:space="preserve">0.452 0.657421    </w:t>
+      </w:r>
+    </w:p>
+    <w:p>
+      <w:pPr>
+        <w:shd w:val="clear" w:color="auto" w:fill="FFFFFF"/>
+        <w:tabs>
+          <w:tab w:val="left" w:pos="916"/>
+          <w:tab w:val="left" w:pos="1832"/>
+          <w:tab w:val="left" w:pos="2748"/>
+          <w:tab w:val="left" w:pos="3664"/>
+          <w:tab w:val="left" w:pos="4580"/>
+          <w:tab w:val="left" w:pos="5496"/>
+          <w:tab w:val="left" w:pos="6412"/>
+          <w:tab w:val="left" w:pos="7328"/>
+          <w:tab w:val="left" w:pos="8244"/>
+          <w:tab w:val="left" w:pos="9160"/>
+          <w:tab w:val="left" w:pos="10076"/>
+          <w:tab w:val="left" w:pos="10992"/>
+          <w:tab w:val="left" w:pos="11908"/>
+          <w:tab w:val="left" w:pos="12824"/>
+          <w:tab w:val="left" w:pos="13740"/>
+          <w:tab w:val="left" w:pos="14656"/>
+        </w:tabs>
+        <w:wordWrap w:val="0"/>
+        <w:spacing w:after="0" w:line="240" w:lineRule="auto"/>
+        <w:rPr>
+          <w:rFonts w:ascii="Lucida Console" w:eastAsia="Times New Roman" w:hAnsi="Lucida Console" w:cs="Courier New"/>
+          <w:color w:val="000000"/>
+          <w:sz w:val="20"/>
+          <w:szCs w:val="20"/>
+          <w:bdr w:val="none" w:sz="0" w:space="0" w:color="auto" w:frame="1"/>
+        </w:rPr>
+      </w:pPr>
+      <w:r>
+        <w:rPr>
+          <w:rFonts w:ascii="Lucida Console" w:eastAsia="Times New Roman" w:hAnsi="Lucida Console" w:cs="Courier New"/>
+          <w:color w:val="000000"/>
+          <w:sz w:val="20"/>
+          <w:szCs w:val="20"/>
+          <w:bdr w:val="none" w:sz="0" w:space="0" w:color="auto" w:frame="1"/>
+        </w:rPr>
+        <w:tab/>
+      </w:r>
+      <w:r>
+        <w:rPr>
+          <w:rFonts w:ascii="Lucida Console" w:eastAsia="Times New Roman" w:hAnsi="Lucida Console" w:cs="Courier New"/>
+          <w:color w:val="000000"/>
+          <w:sz w:val="20"/>
+          <w:szCs w:val="20"/>
+          <w:bdr w:val="none" w:sz="0" w:space="0" w:color="auto" w:frame="1"/>
+        </w:rPr>
+        <w:t xml:space="preserve">x3           1.14038    0.74289   1.535 0.145591    </w:t>
+      </w:r>
+    </w:p>
+    <w:p>
+      <w:pPr>
+        <w:shd w:val="clear" w:color="auto" w:fill="FFFFFF"/>
+        <w:tabs>
+          <w:tab w:val="left" w:pos="916"/>
+          <w:tab w:val="left" w:pos="1832"/>
+          <w:tab w:val="left" w:pos="2748"/>
+          <w:tab w:val="left" w:pos="3664"/>
+          <w:tab w:val="left" w:pos="4580"/>
+          <w:tab w:val="left" w:pos="5496"/>
+          <w:tab w:val="left" w:pos="6412"/>
+          <w:tab w:val="left" w:pos="7328"/>
+          <w:tab w:val="left" w:pos="8244"/>
+          <w:tab w:val="left" w:pos="9160"/>
+          <w:tab w:val="left" w:pos="10076"/>
+          <w:tab w:val="left" w:pos="10992"/>
+          <w:tab w:val="left" w:pos="11908"/>
+          <w:tab w:val="left" w:pos="12824"/>
+          <w:tab w:val="left" w:pos="13740"/>
+          <w:tab w:val="left" w:pos="14656"/>
+        </w:tabs>
+        <w:wordWrap w:val="0"/>
+        <w:spacing w:after="0" w:line="240" w:lineRule="auto"/>
+        <w:rPr>
+          <w:rFonts w:ascii="Lucida Console" w:eastAsia="Times New Roman" w:hAnsi="Lucida Console" w:cs="Courier New"/>
+          <w:color w:val="000000"/>
+          <w:sz w:val="20"/>
+          <w:szCs w:val="20"/>
+          <w:bdr w:val="none" w:sz="0" w:space="0" w:color="auto" w:frame="1"/>
+        </w:rPr>
+      </w:pPr>
+      <w:r>
+        <w:rPr>
+          <w:rFonts w:ascii="Lucida Console" w:eastAsia="Times New Roman" w:hAnsi="Lucida Console" w:cs="Courier New"/>
+          <w:color w:val="000000"/>
+          <w:sz w:val="20"/>
+          <w:szCs w:val="20"/>
+          <w:bdr w:val="none" w:sz="0" w:space="0" w:color="auto" w:frame="1"/>
+        </w:rPr>
+        <w:tab/>
+      </w:r>
+      <w:r>
+        <w:rPr>
+          <w:rFonts w:ascii="Lucida Console" w:eastAsia="Times New Roman" w:hAnsi="Lucida Console" w:cs="Courier New"/>
+          <w:color w:val="000000"/>
+          <w:sz w:val="20"/>
+          <w:szCs w:val="20"/>
+          <w:bdr w:val="none" w:sz="0" w:space="0" w:color="auto" w:frame="1"/>
+        </w:rPr>
+        <w:t xml:space="preserve">x4           0.12253    0.20374   0.601 0.556546    </w:t>
+      </w:r>
+    </w:p>
+    <w:p>
+      <w:pPr>
+        <w:shd w:val="clear" w:color="auto" w:fill="FFFFFF"/>
+        <w:tabs>
+          <w:tab w:val="left" w:pos="916"/>
+          <w:tab w:val="left" w:pos="1832"/>
+          <w:tab w:val="left" w:pos="2748"/>
+          <w:tab w:val="left" w:pos="3664"/>
+          <w:tab w:val="left" w:pos="4580"/>
+          <w:tab w:val="left" w:pos="5496"/>
+          <w:tab w:val="left" w:pos="6412"/>
+          <w:tab w:val="left" w:pos="7328"/>
+          <w:tab w:val="left" w:pos="8244"/>
+          <w:tab w:val="left" w:pos="9160"/>
+          <w:tab w:val="left" w:pos="10076"/>
+          <w:tab w:val="left" w:pos="10992"/>
+          <w:tab w:val="left" w:pos="11908"/>
+          <w:tab w:val="left" w:pos="12824"/>
+          <w:tab w:val="left" w:pos="13740"/>
+          <w:tab w:val="left" w:pos="14656"/>
+        </w:tabs>
+        <w:wordWrap w:val="0"/>
+        <w:spacing w:after="0" w:line="240" w:lineRule="auto"/>
+        <w:rPr>
+          <w:rFonts w:ascii="Lucida Console" w:eastAsia="Times New Roman" w:hAnsi="Lucida Console" w:cs="Courier New"/>
+          <w:color w:val="000000"/>
+          <w:sz w:val="20"/>
+          <w:szCs w:val="20"/>
+          <w:bdr w:val="none" w:sz="0" w:space="0" w:color="auto" w:frame="1"/>
+        </w:rPr>
+      </w:pPr>
+      <w:r>
+        <w:rPr>
+          <w:rFonts w:ascii="Lucida Console" w:eastAsia="Times New Roman" w:hAnsi="Lucida Console" w:cs="Courier New"/>
+          <w:color w:val="000000"/>
+          <w:sz w:val="20"/>
+          <w:szCs w:val="20"/>
+          <w:bdr w:val="none" w:sz="0" w:space="0" w:color="auto" w:frame="1"/>
+        </w:rPr>
+        <w:tab/>
+      </w:r>
+      <w:r>
+        <w:rPr>
+          <w:rFonts w:ascii="Lucida Console" w:eastAsia="Times New Roman" w:hAnsi="Lucida Console" w:cs="Courier New"/>
+          <w:color w:val="000000"/>
+          <w:sz w:val="20"/>
+          <w:szCs w:val="20"/>
+          <w:bdr w:val="none" w:sz="0" w:space="0" w:color="auto" w:frame="1"/>
+        </w:rPr>
+        <w:t xml:space="preserve">x5           0.17957    0.08060   2.228 0.041619 *  </w:t>
+      </w:r>
+    </w:p>
+    <w:p>
+      <w:pPr>
+        <w:shd w:val="clear" w:color="auto" w:fill="FFFFFF"/>
+        <w:tabs>
+          <w:tab w:val="left" w:pos="916"/>
+          <w:tab w:val="left" w:pos="1832"/>
+          <w:tab w:val="left" w:pos="2748"/>
+          <w:tab w:val="left" w:pos="3664"/>
+          <w:tab w:val="left" w:pos="4580"/>
+          <w:tab w:val="left" w:pos="5496"/>
+          <w:tab w:val="left" w:pos="6412"/>
+          <w:tab w:val="left" w:pos="7328"/>
+          <w:tab w:val="left" w:pos="8244"/>
+          <w:tab w:val="left" w:pos="9160"/>
+          <w:tab w:val="left" w:pos="10076"/>
+          <w:tab w:val="left" w:pos="10992"/>
+          <w:tab w:val="left" w:pos="11908"/>
+          <w:tab w:val="left" w:pos="12824"/>
+          <w:tab w:val="left" w:pos="13740"/>
+          <w:tab w:val="left" w:pos="14656"/>
+        </w:tabs>
+        <w:wordWrap w:val="0"/>
+        <w:spacing w:after="0" w:line="240" w:lineRule="auto"/>
+        <w:rPr>
+          <w:rFonts w:ascii="Lucida Console" w:eastAsia="Times New Roman" w:hAnsi="Lucida Console" w:cs="Courier New"/>
+          <w:color w:val="000000"/>
+          <w:sz w:val="20"/>
+          <w:szCs w:val="20"/>
+          <w:bdr w:val="none" w:sz="0" w:space="0" w:color="auto" w:frame="1"/>
+        </w:rPr>
+      </w:pPr>
+      <w:r>
+        <w:rPr>
+          <w:rFonts w:ascii="Lucida Console" w:eastAsia="Times New Roman" w:hAnsi="Lucida Console" w:cs="Courier New"/>
+          <w:color w:val="000000"/>
+          <w:sz w:val="20"/>
+          <w:szCs w:val="20"/>
+          <w:bdr w:val="none" w:sz="0" w:space="0" w:color="auto" w:frame="1"/>
+        </w:rPr>
+        <w:tab/>
+      </w:r>
+      <w:r>
+        <w:rPr>
+          <w:rFonts w:ascii="Lucida Console" w:eastAsia="Times New Roman" w:hAnsi="Lucida Console" w:cs="Courier New"/>
+          <w:color w:val="000000"/>
+          <w:sz w:val="20"/>
+          <w:szCs w:val="20"/>
+          <w:bdr w:val="none" w:sz="0" w:space="0" w:color="auto" w:frame="1"/>
+        </w:rPr>
+        <w:t xml:space="preserve">x6          -0.01831    </w:t>
+      </w:r>
+      <w:proofErr w:type="gramStart"/>
+      <w:r>
+        <w:rPr>
+          <w:rFonts w:ascii="Lucida Console" w:eastAsia="Times New Roman" w:hAnsi="Lucida Console" w:cs="Courier New"/>
+          <w:color w:val="000000"/>
+          <w:sz w:val="20"/>
+          <w:szCs w:val="20"/>
+          <w:bdr w:val="none" w:sz="0" w:space="0" w:color="auto" w:frame="1"/>
+        </w:rPr>
+        <w:t>0.02440  -</w:t>
+      </w:r>
+      <w:proofErr w:type="gramEnd"/>
+      <w:r>
+        <w:rPr>
+          <w:rFonts w:ascii="Lucida Console" w:eastAsia="Times New Roman" w:hAnsi="Lucida Console" w:cs="Courier New"/>
+          <w:color w:val="000000"/>
+          <w:sz w:val="20"/>
+          <w:szCs w:val="20"/>
+          <w:bdr w:val="none" w:sz="0" w:space="0" w:color="auto" w:frame="1"/>
+        </w:rPr>
+        <w:t xml:space="preserve">0.751 0.464557    </w:t>
+      </w:r>
+    </w:p>
+    <w:p>
+      <w:pPr>
+        <w:shd w:val="clear" w:color="auto" w:fill="FFFFFF"/>
+        <w:tabs>
+          <w:tab w:val="left" w:pos="916"/>
+          <w:tab w:val="left" w:pos="1832"/>
+          <w:tab w:val="left" w:pos="2748"/>
+          <w:tab w:val="left" w:pos="3664"/>
+          <w:tab w:val="left" w:pos="4580"/>
+          <w:tab w:val="left" w:pos="5496"/>
+          <w:tab w:val="left" w:pos="6412"/>
+          <w:tab w:val="left" w:pos="7328"/>
+          <w:tab w:val="left" w:pos="8244"/>
+          <w:tab w:val="left" w:pos="9160"/>
+          <w:tab w:val="left" w:pos="10076"/>
+          <w:tab w:val="left" w:pos="10992"/>
+          <w:tab w:val="left" w:pos="11908"/>
+          <w:tab w:val="left" w:pos="12824"/>
+          <w:tab w:val="left" w:pos="13740"/>
+          <w:tab w:val="left" w:pos="14656"/>
+        </w:tabs>
+        <w:wordWrap w:val="0"/>
+        <w:spacing w:after="0" w:line="240" w:lineRule="auto"/>
+        <w:rPr>
+          <w:rFonts w:ascii="Lucida Console" w:eastAsia="Times New Roman" w:hAnsi="Lucida Console" w:cs="Courier New"/>
+          <w:color w:val="000000"/>
+          <w:sz w:val="20"/>
+          <w:szCs w:val="20"/>
+          <w:bdr w:val="none" w:sz="0" w:space="0" w:color="auto" w:frame="1"/>
+        </w:rPr>
+      </w:pPr>
+      <w:r>
+        <w:rPr>
+          <w:rFonts w:ascii="Lucida Console" w:eastAsia="Times New Roman" w:hAnsi="Lucida Console" w:cs="Courier New"/>
+          <w:color w:val="000000"/>
+          <w:sz w:val="20"/>
+          <w:szCs w:val="20"/>
+          <w:bdr w:val="none" w:sz="0" w:space="0" w:color="auto" w:frame="1"/>
+        </w:rPr>
+        <w:tab/>
+      </w:r>
+      <w:r>
+        <w:rPr>
+          <w:rFonts w:ascii="Lucida Console" w:eastAsia="Times New Roman" w:hAnsi="Lucida Console" w:cs="Courier New"/>
+          <w:color w:val="000000"/>
+          <w:sz w:val="20"/>
+          <w:szCs w:val="20"/>
+          <w:bdr w:val="none" w:sz="0" w:space="0" w:color="auto" w:frame="1"/>
+        </w:rPr>
+        <w:t xml:space="preserve">x7          -0.07734    </w:t>
+      </w:r>
+      <w:proofErr w:type="gramStart"/>
+      <w:r>
+        <w:rPr>
+          <w:rFonts w:ascii="Lucida Console" w:eastAsia="Times New Roman" w:hAnsi="Lucida Console" w:cs="Courier New"/>
+          <w:color w:val="000000"/>
+          <w:sz w:val="20"/>
+          <w:szCs w:val="20"/>
+          <w:bdr w:val="none" w:sz="0" w:space="0" w:color="auto" w:frame="1"/>
+        </w:rPr>
+        <w:t>0.01652  -</w:t>
+      </w:r>
+      <w:proofErr w:type="gramEnd"/>
+      <w:r>
+        <w:rPr>
+          <w:rFonts w:ascii="Lucida Console" w:eastAsia="Times New Roman" w:hAnsi="Lucida Console" w:cs="Courier New"/>
+          <w:color w:val="000000"/>
+          <w:sz w:val="20"/>
+          <w:szCs w:val="20"/>
+          <w:bdr w:val="none" w:sz="0" w:space="0" w:color="auto" w:frame="1"/>
+        </w:rPr>
+        <w:t>4.681 0.000295 ***</w:t>
+      </w:r>
+    </w:p>
+    <w:p>
+      <w:pPr>
+        <w:shd w:val="clear" w:color="auto" w:fill="FFFFFF"/>
+        <w:tabs>
+          <w:tab w:val="left" w:pos="916"/>
+          <w:tab w:val="left" w:pos="1832"/>
+          <w:tab w:val="left" w:pos="2748"/>
+          <w:tab w:val="left" w:pos="3664"/>
+          <w:tab w:val="left" w:pos="4580"/>
+          <w:tab w:val="left" w:pos="5496"/>
+          <w:tab w:val="left" w:pos="6412"/>
+          <w:tab w:val="left" w:pos="7328"/>
+          <w:tab w:val="left" w:pos="8244"/>
+          <w:tab w:val="left" w:pos="9160"/>
+          <w:tab w:val="left" w:pos="10076"/>
+          <w:tab w:val="left" w:pos="10992"/>
+          <w:tab w:val="left" w:pos="11908"/>
+          <w:tab w:val="left" w:pos="12824"/>
+          <w:tab w:val="left" w:pos="13740"/>
+          <w:tab w:val="left" w:pos="14656"/>
+        </w:tabs>
+        <w:wordWrap w:val="0"/>
+        <w:spacing w:after="0" w:line="240" w:lineRule="auto"/>
+        <w:rPr>
+          <w:rFonts w:ascii="Lucida Console" w:eastAsia="Times New Roman" w:hAnsi="Lucida Console" w:cs="Courier New"/>
+          <w:color w:val="000000"/>
+          <w:sz w:val="20"/>
+          <w:szCs w:val="20"/>
+          <w:bdr w:val="none" w:sz="0" w:space="0" w:color="auto" w:frame="1"/>
+        </w:rPr>
+      </w:pPr>
+      <w:r>
+        <w:rPr>
+          <w:rFonts w:ascii="Lucida Console" w:eastAsia="Times New Roman" w:hAnsi="Lucida Console" w:cs="Courier New"/>
+          <w:color w:val="000000"/>
+          <w:sz w:val="20"/>
+          <w:szCs w:val="20"/>
+          <w:bdr w:val="none" w:sz="0" w:space="0" w:color="auto" w:frame="1"/>
+        </w:rPr>
+        <w:tab/>
+      </w:r>
+      <w:r>
+        <w:rPr>
+          <w:rFonts w:ascii="Lucida Console" w:eastAsia="Times New Roman" w:hAnsi="Lucida Console" w:cs="Courier New"/>
+          <w:color w:val="000000"/>
+          <w:sz w:val="20"/>
+          <w:szCs w:val="20"/>
+          <w:bdr w:val="none" w:sz="0" w:space="0" w:color="auto" w:frame="1"/>
+        </w:rPr>
+        <w:t xml:space="preserve">x8          -0.08626    </w:t>
+      </w:r>
+      <w:proofErr w:type="gramStart"/>
+      <w:r>
+        <w:rPr>
+          <w:rFonts w:ascii="Lucida Console" w:eastAsia="Times New Roman" w:hAnsi="Lucida Console" w:cs="Courier New"/>
+          <w:color w:val="000000"/>
+          <w:sz w:val="20"/>
+          <w:szCs w:val="20"/>
+          <w:bdr w:val="none" w:sz="0" w:space="0" w:color="auto" w:frame="1"/>
+        </w:rPr>
+        <w:t>0.05178  -</w:t>
+      </w:r>
+      <w:proofErr w:type="gramEnd"/>
+      <w:r>
+        <w:rPr>
+          <w:rFonts w:ascii="Lucida Console" w:eastAsia="Times New Roman" w:hAnsi="Lucida Console" w:cs="Courier New"/>
+          <w:color w:val="000000"/>
+          <w:sz w:val="20"/>
+          <w:szCs w:val="20"/>
+          <w:bdr w:val="none" w:sz="0" w:space="0" w:color="auto" w:frame="1"/>
+        </w:rPr>
+        <w:t xml:space="preserve">1.666 0.116445    </w:t>
+      </w:r>
+    </w:p>
+    <w:p>
+      <w:pPr>
+        <w:shd w:val="clear" w:color="auto" w:fill="FFFFFF"/>
+        <w:tabs>
+          <w:tab w:val="left" w:pos="916"/>
+          <w:tab w:val="left" w:pos="1832"/>
+          <w:tab w:val="left" w:pos="2748"/>
+          <w:tab w:val="left" w:pos="3664"/>
+          <w:tab w:val="left" w:pos="4580"/>
+          <w:tab w:val="left" w:pos="5496"/>
+          <w:tab w:val="left" w:pos="6412"/>
+          <w:tab w:val="left" w:pos="7328"/>
+          <w:tab w:val="left" w:pos="8244"/>
+          <w:tab w:val="left" w:pos="9160"/>
+          <w:tab w:val="left" w:pos="10076"/>
+          <w:tab w:val="left" w:pos="10992"/>
+          <w:tab w:val="left" w:pos="11908"/>
+          <w:tab w:val="left" w:pos="12824"/>
+          <w:tab w:val="left" w:pos="13740"/>
+          <w:tab w:val="left" w:pos="14656"/>
+        </w:tabs>
+        <w:wordWrap w:val="0"/>
+        <w:spacing w:after="0" w:line="240" w:lineRule="auto"/>
+        <w:rPr>
+          <w:rFonts w:ascii="Lucida Console" w:eastAsia="Times New Roman" w:hAnsi="Lucida Console" w:cs="Courier New"/>
+          <w:color w:val="000000"/>
+          <w:sz w:val="20"/>
+          <w:szCs w:val="20"/>
+        </w:rPr>
+      </w:pPr>
+      <w:r>
+        <w:rPr>
+          <w:rFonts w:ascii="Lucida Console" w:eastAsia="Times New Roman" w:hAnsi="Lucida Console" w:cs="Courier New"/>
+          <w:color w:val="000000"/>
+          <w:sz w:val="20"/>
+          <w:szCs w:val="20"/>
+          <w:bdr w:val="none" w:sz="0" w:space="0" w:color="auto" w:frame="1"/>
+        </w:rPr>
+        <w:tab/>
+      </w:r>
+      <w:r>
+        <w:rPr>
+          <w:rFonts w:ascii="Lucida Console" w:eastAsia="Times New Roman" w:hAnsi="Lucida Console" w:cs="Courier New"/>
+          <w:color w:val="000000"/>
+          <w:sz w:val="20"/>
+          <w:szCs w:val="20"/>
+          <w:bdr w:val="none" w:sz="0" w:space="0" w:color="auto" w:frame="1"/>
+        </w:rPr>
+        <w:t xml:space="preserve">x9          -0.34610    </w:t>
+      </w:r>
+      <w:proofErr w:type="gramStart"/>
+      <w:r>
+        <w:rPr>
+          <w:rFonts w:ascii="Lucida Console" w:eastAsia="Times New Roman" w:hAnsi="Lucida Console" w:cs="Courier New"/>
+          <w:color w:val="000000"/>
+          <w:sz w:val="20"/>
+          <w:szCs w:val="20"/>
+          <w:bdr w:val="none" w:sz="0" w:space="0" w:color="auto" w:frame="1"/>
+        </w:rPr>
+        <w:t>0.20979  -</w:t>
+      </w:r>
+      <w:proofErr w:type="gramEnd"/>
+      <w:r>
+        <w:rPr>
+          <w:rFonts w:ascii="Lucida Console" w:eastAsia="Times New Roman" w:hAnsi="Lucida Console" w:cs="Courier New"/>
+          <w:color w:val="000000"/>
+          <w:sz w:val="20"/>
+          <w:szCs w:val="20"/>
+          <w:bdr w:val="none" w:sz="0" w:space="0" w:color="auto" w:frame="1"/>
+        </w:rPr>
+        <w:t>1.650 0.119777</w:t>
+      </w:r>
+    </w:p>
+    <w:p>
+      <w:pPr>
+        <w:pStyle w:val="ListParagraph"/>
+        <w:jc w:val="both"/>
+        <w:rPr>
+          <w:rFonts w:ascii="Times New Roman" w:hAnsi="Times New Roman" w:cs="Times New Roman"/>
+          <w:sz w:val="24"/>
+          <w:szCs w:val="24"/>
+        </w:rPr>
+      </w:pPr>
+    </w:p>
+    <w:p>
+      <w:pPr>
+        <w:shd w:val="clear" w:color="auto" w:fill="FFFFFF"/>
+        <w:tabs>
+          <w:tab w:val="left" w:pos="916"/>
+          <w:tab w:val="left" w:pos="1832"/>
+          <w:tab w:val="left" w:pos="2748"/>
+          <w:tab w:val="left" w:pos="3664"/>
+          <w:tab w:val="left" w:pos="4580"/>
+          <w:tab w:val="left" w:pos="5496"/>
+          <w:tab w:val="left" w:pos="6412"/>
+          <w:tab w:val="left" w:pos="7328"/>
+          <w:tab w:val="left" w:pos="8244"/>
+          <w:tab w:val="left" w:pos="9160"/>
+          <w:tab w:val="left" w:pos="10076"/>
+          <w:tab w:val="left" w:pos="10992"/>
+          <w:tab w:val="left" w:pos="11908"/>
+          <w:tab w:val="left" w:pos="12824"/>
+          <w:tab w:val="left" w:pos="13740"/>
+          <w:tab w:val="left" w:pos="14656"/>
+        </w:tabs>
+        <w:wordWrap w:val="0"/>
+        <w:spacing w:after="0" w:line="240" w:lineRule="auto"/>
+        <w:rPr>
+          <w:rFonts w:ascii="Lucida Console" w:eastAsia="Times New Roman" w:hAnsi="Lucida Console" w:cs="Courier New"/>
+          <w:color w:val="000000"/>
+          <w:sz w:val="20"/>
+          <w:szCs w:val="20"/>
+          <w:bdr w:val="none" w:sz="0" w:space="0" w:color="auto" w:frame="1"/>
+        </w:rPr>
+      </w:pPr>
+      <w:r>
+        <w:rPr>
+          <w:rFonts w:ascii="Lucida Console" w:eastAsia="Times New Roman" w:hAnsi="Lucida Console" w:cs="Courier New"/>
+          <w:color w:val="000000"/>
+          <w:sz w:val="20"/>
+          <w:szCs w:val="20"/>
+          <w:bdr w:val="none" w:sz="0" w:space="0" w:color="auto" w:frame="1"/>
+        </w:rPr>
+        <w:tab/>
+      </w:r>
+      <w:proofErr w:type="spellStart"/>
+      <w:r>
+        <w:rPr>
+          <w:rFonts w:ascii="Lucida Console" w:eastAsia="Times New Roman" w:hAnsi="Lucida Console" w:cs="Courier New"/>
+          <w:color w:val="000000"/>
+          <w:sz w:val="20"/>
+          <w:szCs w:val="20"/>
+          <w:bdr w:val="none" w:sz="0" w:space="0" w:color="auto" w:frame="1"/>
+        </w:rPr>
+        <w:t>Signif</w:t>
+      </w:r>
+      <w:proofErr w:type="spellEnd"/>
+      <w:r>
+        <w:rPr>
+          <w:rFonts w:ascii="Lucida Console" w:eastAsia="Times New Roman" w:hAnsi="Lucida Console" w:cs="Courier New"/>
+          <w:color w:val="000000"/>
+          <w:sz w:val="20"/>
+          <w:szCs w:val="20"/>
+          <w:bdr w:val="none" w:sz="0" w:space="0" w:color="auto" w:frame="1"/>
+        </w:rPr>
+        <w:t xml:space="preserve">. codes:  0 ‘***’ 0.001 ‘**’ 0.01 ‘*’ 0.05 ‘.’ 0.1 </w:t>
+      </w:r>
+      <w:proofErr w:type="gramStart"/>
+      <w:r>
+        <w:rPr>
+          <w:rFonts w:ascii="Lucida Console" w:eastAsia="Times New Roman" w:hAnsi="Lucida Console" w:cs="Courier New"/>
+          <w:color w:val="000000"/>
+          <w:sz w:val="20"/>
+          <w:szCs w:val="20"/>
+          <w:bdr w:val="none" w:sz="0" w:space="0" w:color="auto" w:frame="1"/>
+        </w:rPr>
+        <w:t>‘ ’</w:t>
+      </w:r>
+      <w:proofErr w:type="gramEnd"/>
+      <w:r>
+        <w:rPr>
+          <w:rFonts w:ascii="Lucida Console" w:eastAsia="Times New Roman" w:hAnsi="Lucida Console" w:cs="Courier New"/>
+          <w:color w:val="000000"/>
+          <w:sz w:val="20"/>
+          <w:szCs w:val="20"/>
+          <w:bdr w:val="none" w:sz="0" w:space="0" w:color="auto" w:frame="1"/>
+        </w:rPr>
+        <w:t xml:space="preserve"> 1</w:t>
+      </w:r>
+    </w:p>
+    <w:p>
+      <w:pPr>
+        <w:shd w:val="clear" w:color="auto" w:fill="FFFFFF"/>
+        <w:tabs>
+          <w:tab w:val="left" w:pos="916"/>
+          <w:tab w:val="left" w:pos="1832"/>
+          <w:tab w:val="left" w:pos="2748"/>
+          <w:tab w:val="left" w:pos="3664"/>
+          <w:tab w:val="left" w:pos="4580"/>
+          <w:tab w:val="left" w:pos="5496"/>
+          <w:tab w:val="left" w:pos="6412"/>
+          <w:tab w:val="left" w:pos="7328"/>
+          <w:tab w:val="left" w:pos="8244"/>
+          <w:tab w:val="left" w:pos="9160"/>
+          <w:tab w:val="left" w:pos="10076"/>
+          <w:tab w:val="left" w:pos="10992"/>
+          <w:tab w:val="left" w:pos="11908"/>
+          <w:tab w:val="left" w:pos="12824"/>
+          <w:tab w:val="left" w:pos="13740"/>
+          <w:tab w:val="left" w:pos="14656"/>
+        </w:tabs>
+        <w:wordWrap w:val="0"/>
+        <w:spacing w:after="0" w:line="240" w:lineRule="auto"/>
+        <w:rPr>
+          <w:rFonts w:ascii="Lucida Console" w:eastAsia="Times New Roman" w:hAnsi="Lucida Console" w:cs="Courier New"/>
+          <w:color w:val="000000"/>
+          <w:sz w:val="20"/>
+          <w:szCs w:val="20"/>
+          <w:bdr w:val="none" w:sz="0" w:space="0" w:color="auto" w:frame="1"/>
+        </w:rPr>
+      </w:pPr>
+    </w:p>
+    <w:p>
+      <w:pPr>
+        <w:shd w:val="clear" w:color="auto" w:fill="FFFFFF"/>
+        <w:tabs>
+          <w:tab w:val="left" w:pos="916"/>
+          <w:tab w:val="left" w:pos="1832"/>
+          <w:tab w:val="left" w:pos="2748"/>
+          <w:tab w:val="left" w:pos="3664"/>
+          <w:tab w:val="left" w:pos="4580"/>
+          <w:tab w:val="left" w:pos="5496"/>
+          <w:tab w:val="left" w:pos="6412"/>
+          <w:tab w:val="left" w:pos="7328"/>
+          <w:tab w:val="left" w:pos="8244"/>
+          <w:tab w:val="left" w:pos="9160"/>
+          <w:tab w:val="left" w:pos="10076"/>
+          <w:tab w:val="left" w:pos="10992"/>
+          <w:tab w:val="left" w:pos="11908"/>
+          <w:tab w:val="left" w:pos="12824"/>
+          <w:tab w:val="left" w:pos="13740"/>
+          <w:tab w:val="left" w:pos="14656"/>
+        </w:tabs>
+        <w:wordWrap w:val="0"/>
+        <w:spacing w:after="0" w:line="240" w:lineRule="auto"/>
+        <w:rPr>
+          <w:rFonts w:ascii="Lucida Console" w:eastAsia="Times New Roman" w:hAnsi="Lucida Console" w:cs="Courier New"/>
+          <w:color w:val="000000"/>
+          <w:sz w:val="20"/>
+          <w:szCs w:val="20"/>
+          <w:bdr w:val="none" w:sz="0" w:space="0" w:color="auto" w:frame="1"/>
+        </w:rPr>
+      </w:pPr>
+      <w:r>
+        <w:rPr>
+          <w:rFonts w:ascii="Lucida Console" w:eastAsia="Times New Roman" w:hAnsi="Lucida Console" w:cs="Courier New"/>
+          <w:color w:val="000000"/>
+          <w:sz w:val="20"/>
+          <w:szCs w:val="20"/>
+          <w:bdr w:val="none" w:sz="0" w:space="0" w:color="auto" w:frame="1"/>
+        </w:rPr>
+        <w:tab/>
+      </w:r>
+      <w:r>
+        <w:rPr>
+          <w:rFonts w:ascii="Lucida Console" w:eastAsia="Times New Roman" w:hAnsi="Lucida Console" w:cs="Courier New"/>
+          <w:color w:val="000000"/>
+          <w:sz w:val="20"/>
+          <w:szCs w:val="20"/>
+          <w:bdr w:val="none" w:sz="0" w:space="0" w:color="auto" w:frame="1"/>
+        </w:rPr>
+        <w:t>Residual standard error: 0.5673 on 15 degrees of freedom</w:t>
+      </w:r>
+    </w:p>
+    <w:p>
+      <w:pPr>
+        <w:shd w:val="clear" w:color="auto" w:fill="FFFFFF"/>
+        <w:tabs>
+          <w:tab w:val="left" w:pos="916"/>
+          <w:tab w:val="left" w:pos="1832"/>
+          <w:tab w:val="left" w:pos="2748"/>
+          <w:tab w:val="left" w:pos="3664"/>
+          <w:tab w:val="left" w:pos="4580"/>
+          <w:tab w:val="left" w:pos="5496"/>
+          <w:tab w:val="left" w:pos="6412"/>
+          <w:tab w:val="left" w:pos="7328"/>
+          <w:tab w:val="left" w:pos="8244"/>
+          <w:tab w:val="left" w:pos="9160"/>
+          <w:tab w:val="left" w:pos="10076"/>
+          <w:tab w:val="left" w:pos="10992"/>
+          <w:tab w:val="left" w:pos="11908"/>
+          <w:tab w:val="left" w:pos="12824"/>
+          <w:tab w:val="left" w:pos="13740"/>
+          <w:tab w:val="left" w:pos="14656"/>
+        </w:tabs>
+        <w:wordWrap w:val="0"/>
+        <w:spacing w:after="0" w:line="240" w:lineRule="auto"/>
+        <w:rPr>
+          <w:rFonts w:ascii="Lucida Console" w:eastAsia="Times New Roman" w:hAnsi="Lucida Console" w:cs="Courier New"/>
+          <w:color w:val="000000"/>
+          <w:sz w:val="20"/>
+          <w:szCs w:val="20"/>
+          <w:bdr w:val="none" w:sz="0" w:space="0" w:color="auto" w:frame="1"/>
+        </w:rPr>
+      </w:pPr>
+      <w:r>
+        <w:rPr>
+          <w:rFonts w:ascii="Lucida Console" w:eastAsia="Times New Roman" w:hAnsi="Lucida Console" w:cs="Courier New"/>
+          <w:color w:val="000000"/>
+          <w:sz w:val="20"/>
+          <w:szCs w:val="20"/>
+          <w:bdr w:val="none" w:sz="0" w:space="0" w:color="auto" w:frame="1"/>
+        </w:rPr>
+        <w:tab/>
+      </w:r>
+      <w:r>
+        <w:rPr>
+          <w:rFonts w:ascii="Lucida Console" w:eastAsia="Times New Roman" w:hAnsi="Lucida Console" w:cs="Courier New"/>
+          <w:color w:val="000000"/>
+          <w:sz w:val="20"/>
+          <w:szCs w:val="20"/>
+          <w:bdr w:val="none" w:sz="0" w:space="0" w:color="auto" w:frame="1"/>
+        </w:rPr>
+        <w:t>Multiple R-squared:  0.9242,</w:t>
+      </w:r>
+      <w:r>
+        <w:rPr>
+          <w:rFonts w:ascii="Lucida Console" w:eastAsia="Times New Roman" w:hAnsi="Lucida Console" w:cs="Courier New"/>
+          <w:color w:val="000000"/>
+          <w:sz w:val="20"/>
+          <w:szCs w:val="20"/>
+          <w:bdr w:val="none" w:sz="0" w:space="0" w:color="auto" w:frame="1"/>
+        </w:rPr>
+        <w:tab/>
+        <w:t xml:space="preserve">Adjusted R-squared:  0.8788 </w:t>
+      </w:r>
+    </w:p>
+    <w:p>
+      <w:pPr>
+        <w:shd w:val="clear" w:color="auto" w:fill="FFFFFF"/>
+        <w:tabs>
+          <w:tab w:val="left" w:pos="916"/>
+          <w:tab w:val="left" w:pos="1832"/>
+          <w:tab w:val="left" w:pos="2748"/>
+          <w:tab w:val="left" w:pos="3664"/>
+          <w:tab w:val="left" w:pos="4580"/>
+          <w:tab w:val="left" w:pos="5496"/>
+          <w:tab w:val="left" w:pos="6412"/>
+          <w:tab w:val="left" w:pos="7328"/>
+          <w:tab w:val="left" w:pos="8244"/>
+          <w:tab w:val="left" w:pos="9160"/>
+          <w:tab w:val="left" w:pos="10076"/>
+          <w:tab w:val="left" w:pos="10992"/>
+          <w:tab w:val="left" w:pos="11908"/>
+          <w:tab w:val="left" w:pos="12824"/>
+          <w:tab w:val="left" w:pos="13740"/>
+          <w:tab w:val="left" w:pos="14656"/>
+        </w:tabs>
+        <w:wordWrap w:val="0"/>
+        <w:spacing w:after="0" w:line="240" w:lineRule="auto"/>
+        <w:rPr>
+          <w:rFonts w:ascii="Lucida Console" w:eastAsia="Times New Roman" w:hAnsi="Lucida Console" w:cs="Courier New"/>
+          <w:color w:val="000000"/>
+          <w:sz w:val="20"/>
+          <w:szCs w:val="20"/>
+          <w:bdr w:val="none" w:sz="0" w:space="0" w:color="auto" w:frame="1"/>
+        </w:rPr>
+      </w:pPr>
+      <w:r>
+        <w:rPr>
+          <w:rFonts w:ascii="Lucida Console" w:eastAsia="Times New Roman" w:hAnsi="Lucida Console" w:cs="Courier New"/>
+          <w:color w:val="000000"/>
+          <w:sz w:val="20"/>
+          <w:szCs w:val="20"/>
+          <w:bdr w:val="none" w:sz="0" w:space="0" w:color="auto" w:frame="1"/>
+        </w:rPr>
+        <w:tab/>
+      </w:r>
+      <w:r>
+        <w:rPr>
+          <w:rFonts w:ascii="Lucida Console" w:eastAsia="Times New Roman" w:hAnsi="Lucida Console" w:cs="Courier New"/>
+          <w:color w:val="000000"/>
+          <w:sz w:val="20"/>
+          <w:szCs w:val="20"/>
+          <w:bdr w:val="none" w:sz="0" w:space="0" w:color="auto" w:frame="1"/>
+        </w:rPr>
+        <w:t xml:space="preserve">F-statistic: 20.33 on 9 and 15 </w:t>
+      </w:r>
+      <w:proofErr w:type="gramStart"/>
+      <w:r>
+        <w:rPr>
+          <w:rFonts w:ascii="Lucida Console" w:eastAsia="Times New Roman" w:hAnsi="Lucida Console" w:cs="Courier New"/>
+          <w:color w:val="000000"/>
+          <w:sz w:val="20"/>
+          <w:szCs w:val="20"/>
+          <w:bdr w:val="none" w:sz="0" w:space="0" w:color="auto" w:frame="1"/>
+        </w:rPr>
+        <w:t>DF,  p</w:t>
+      </w:r>
+      <w:proofErr w:type="gramEnd"/>
+      <w:r>
+        <w:rPr>
+          <w:rFonts w:ascii="Lucida Console" w:eastAsia="Times New Roman" w:hAnsi="Lucida Console" w:cs="Courier New"/>
+          <w:color w:val="000000"/>
+          <w:sz w:val="20"/>
+          <w:szCs w:val="20"/>
+          <w:bdr w:val="none" w:sz="0" w:space="0" w:color="auto" w:frame="1"/>
+        </w:rPr>
+        <w:t>-value: 7.576e-07</w:t>
+      </w:r>
+    </w:p>
+    <w:p>
+      <w:pPr>
+        <w:shd w:val="clear" w:color="auto" w:fill="FFFFFF"/>
+        <w:tabs>
+          <w:tab w:val="left" w:pos="916"/>
+          <w:tab w:val="left" w:pos="1832"/>
+          <w:tab w:val="left" w:pos="2748"/>
+          <w:tab w:val="left" w:pos="3664"/>
+          <w:tab w:val="left" w:pos="4580"/>
+          <w:tab w:val="left" w:pos="5496"/>
+          <w:tab w:val="left" w:pos="6412"/>
+          <w:tab w:val="left" w:pos="7328"/>
+          <w:tab w:val="left" w:pos="8244"/>
+          <w:tab w:val="left" w:pos="9160"/>
+          <w:tab w:val="left" w:pos="10076"/>
+          <w:tab w:val="left" w:pos="10992"/>
+          <w:tab w:val="left" w:pos="11908"/>
+          <w:tab w:val="left" w:pos="12824"/>
+          <w:tab w:val="left" w:pos="13740"/>
+          <w:tab w:val="left" w:pos="14656"/>
+        </w:tabs>
+        <w:wordWrap w:val="0"/>
+        <w:spacing w:after="0" w:line="240" w:lineRule="auto"/>
+        <w:rPr>
+          <w:rFonts w:ascii="Lucida Console" w:eastAsia="Times New Roman" w:hAnsi="Lucida Console" w:cs="Courier New"/>
+          <w:color w:val="000000"/>
+          <w:sz w:val="20"/>
+          <w:szCs w:val="20"/>
+          <w:bdr w:val="none" w:sz="0" w:space="0" w:color="auto" w:frame="1"/>
+        </w:rPr>
+      </w:pPr>
+    </w:p>
+    <w:p>
+      <w:pPr>
+        <w:ind w:firstLine="720"/>
+        <w:jc w:val="both"/>
+        <w:rPr>
+          <w:rFonts w:ascii="Times New Roman" w:hAnsi="Times New Roman" w:cs="Times New Roman"/>
+          <w:sz w:val="24"/>
+          <w:szCs w:val="24"/>
+        </w:rPr>
+      </w:pPr>
+      <w:r>
+        <w:rPr>
+          <w:rFonts w:ascii="Times New Roman" w:hAnsi="Times New Roman" w:cs="Times New Roman"/>
+          <w:sz w:val="24"/>
+          <w:szCs w:val="24"/>
+        </w:rPr>
+        <w:t>Though the adjusted R</w:t>
+      </w:r>
+      <w:r>
+        <w:rPr>
+          <w:rFonts w:ascii="Times New Roman" w:hAnsi="Times New Roman" w:cs="Times New Roman"/>
+          <w:sz w:val="24"/>
+          <w:szCs w:val="24"/>
+          <w:vertAlign w:val="superscript"/>
+        </w:rPr>
+        <w:t xml:space="preserve">2 </w:t>
+      </w:r>
+      <w:r>
+        <w:rPr>
+          <w:rFonts w:ascii="Times New Roman" w:hAnsi="Times New Roman" w:cs="Times New Roman"/>
+          <w:sz w:val="24"/>
+          <w:szCs w:val="24"/>
+        </w:rPr>
+        <w:t>value is fairly high (0.8788), only two of the regressors (operating days per month and average atmospheric temperature) are significant, so the model likely could use some alteration.</w:t>
+      </w:r>
+    </w:p>
+    <w:p>
+      <w:pPr>
+        <w:ind w:left="720"/>
+        <w:jc w:val="both"/>
+        <w:rPr>
+          <w:rFonts w:ascii="Times New Roman" w:hAnsi="Times New Roman" w:cs="Times New Roman"/>
+          <w:sz w:val="24"/>
+          <w:szCs w:val="24"/>
+        </w:rPr>
+      </w:pPr>
+      <w:r>
+        <w:rPr>
+          <w:rFonts w:ascii="Times New Roman" w:hAnsi="Times New Roman" w:cs="Times New Roman"/>
+          <w:b/>
+          <w:bCs/>
+          <w:sz w:val="24"/>
+          <w:szCs w:val="24"/>
+        </w:rPr>
+        <w:t xml:space="preserve">Figure </w:t>
+      </w:r>
+      <w:r>
+        <w:rPr>
+          <w:rFonts w:ascii="Times New Roman" w:hAnsi="Times New Roman" w:cs="Times New Roman"/>
+          <w:b/>
+          <w:bCs/>
+          <w:sz w:val="24"/>
+          <w:szCs w:val="24"/>
+        </w:rPr>
+        <w:t>3</w:t>
+      </w:r>
+      <w:r>
+        <w:rPr>
+          <w:rFonts w:ascii="Times New Roman" w:hAnsi="Times New Roman" w:cs="Times New Roman"/>
+          <w:b/>
+          <w:bCs/>
+          <w:sz w:val="24"/>
+          <w:szCs w:val="24"/>
+        </w:rPr>
+        <w:t>.1:</w:t>
+      </w:r>
+      <w:r>
+        <w:rPr>
+          <w:rFonts w:ascii="Times New Roman" w:hAnsi="Times New Roman" w:cs="Times New Roman"/>
+          <w:sz w:val="24"/>
+          <w:szCs w:val="24"/>
+        </w:rPr>
+        <w:t xml:space="preserve"> The following is a normal probability plot relating steam (</w:t>
+      </w:r>
+      <w:proofErr w:type="spellStart"/>
+      <w:r>
+        <w:rPr>
+          <w:rFonts w:ascii="Times New Roman" w:hAnsi="Times New Roman" w:cs="Times New Roman"/>
+          <w:sz w:val="24"/>
+          <w:szCs w:val="24"/>
+        </w:rPr>
+        <w:t>lbs</w:t>
+      </w:r>
+      <w:proofErr w:type="spellEnd"/>
+      <w:r>
+        <w:rPr>
+          <w:rFonts w:ascii="Times New Roman" w:hAnsi="Times New Roman" w:cs="Times New Roman"/>
+          <w:sz w:val="24"/>
+          <w:szCs w:val="24"/>
+        </w:rPr>
+        <w:t xml:space="preserve">/month) to the regressor variables in the full model and a </w:t>
+      </w:r>
+      <w:r>
+        <w:rPr>
+          <w:rFonts w:ascii="TimesTen-Roman" w:hAnsi="TimesTen-Roman" w:cs="TimesTen-Roman"/>
+          <w:color w:val="241F1F"/>
+          <w:sz w:val="24"/>
+          <w:szCs w:val="24"/>
+        </w:rPr>
+        <w:t xml:space="preserve">plot of the residuals from the </w:t>
+      </w:r>
+      <w:r>
+        <w:rPr>
+          <w:rFonts w:ascii="TimesTen-Roman" w:hAnsi="TimesTen-Roman" w:cs="TimesTen-Roman"/>
+          <w:color w:val="241F1F"/>
+          <w:sz w:val="24"/>
+          <w:szCs w:val="24"/>
+        </w:rPr>
+        <w:t>full model</w:t>
+      </w:r>
+      <w:r>
+        <w:rPr>
+          <w:rFonts w:ascii="TimesTen-Roman" w:hAnsi="TimesTen-Roman" w:cs="TimesTen-Roman"/>
+          <w:color w:val="241F1F"/>
+          <w:sz w:val="24"/>
+          <w:szCs w:val="24"/>
+        </w:rPr>
+        <w:t xml:space="preserve"> versus the y-values the constructed model predicts.</w:t>
+      </w:r>
+    </w:p>
+    <w:p>
+      <w:pPr>
+        <w:ind w:firstLine="720"/>
+        <w:jc w:val="both"/>
+        <w:rPr>
+          <w:rFonts w:ascii="Times New Roman" w:hAnsi="Times New Roman" w:cs="Times New Roman"/>
+          <w:sz w:val="24"/>
+          <w:szCs w:val="24"/>
+        </w:rPr>
+      </w:pPr>
+      <w:r>
+        <w:rPr>
+          <w:noProof/>
+        </w:rPr>
+        <w:drawing>
+          <wp:inline distT="0" distB="0" distL="0" distR="0" wp14:anchorId="397568CE" wp14:editId="3EAC08EA">
+            <wp:extent cx="2613351" cy="1592580"/>
+            <wp:effectExtent l="0" t="0" r="0" b="7620"/>
+            <wp:docPr id="51" name="Picture 51"/>
+            <wp:cNvGraphicFramePr>
+              <a:graphicFrameLocks xmlns:a="http://schemas.openxmlformats.org/drawingml/2006/main" noChangeAspect="1"/>
+            </wp:cNvGraphicFramePr>
+            <a:graphic xmlns:a="http://schemas.openxmlformats.org/drawingml/2006/main">
+              <a:graphicData uri="http://schemas.openxmlformats.org/drawingml/2006/picture">
+                <pic:pic xmlns:pic="http://schemas.openxmlformats.org/drawingml/2006/picture">
+                  <pic:nvPicPr>
+                    <pic:cNvPr id="0" name="Picture 39"/>
+                    <pic:cNvPicPr>
+                      <a:picLocks noChangeAspect="1" noChangeArrowheads="1"/>
+                    </pic:cNvPicPr>
+                  </pic:nvPicPr>
+                  <pic:blipFill>
+                    <a:blip r:embed="rId45">
+                      <a:extLst>
+                        <a:ext uri="{BEBA8EAE-BF5A-486C-A8C5-ECC9F3942E4B}">
+                          <a14:imgProps xmlns:a14="http://schemas.microsoft.com/office/drawing/2010/main">
+                            <a14:imgLayer r:embed="rId46">
+                              <a14:imgEffect>
+                                <a14:sharpenSoften amount="50000"/>
+                              </a14:imgEffect>
+                            </a14:imgLayer>
+                          </a14:imgProps>
+                        </a:ext>
+                        <a:ext uri="{28A0092B-C50C-407E-A947-70E740481C1C}">
+                          <a14:useLocalDpi xmlns:a14="http://schemas.microsoft.com/office/drawing/2010/main" val="0"/>
+                        </a:ext>
+                      </a:extLst>
+                    </a:blip>
+                    <a:srcRect/>
+                    <a:stretch>
+                      <a:fillRect/>
+                    </a:stretch>
+                  </pic:blipFill>
+                  <pic:spPr bwMode="auto">
+                    <a:xfrm>
+                      <a:off x="0" y="0"/>
+                      <a:ext cx="2635175" cy="1605879"/>
+                    </a:xfrm>
+                    <a:prstGeom prst="rect">
+                      <a:avLst/>
+                    </a:prstGeom>
+                    <a:noFill/>
+                    <a:ln>
+                      <a:noFill/>
+                    </a:ln>
+                  </pic:spPr>
+                </pic:pic>
+              </a:graphicData>
+            </a:graphic>
+          </wp:inline>
+        </w:drawing>
+      </w:r>
+      <w:r>
+        <w:rPr>
+          <w:noProof/>
+        </w:rPr>
+        <w:drawing>
+          <wp:inline distT="0" distB="0" distL="0" distR="0" wp14:anchorId="2BD44B42" wp14:editId="68DED29F">
+            <wp:extent cx="2624810" cy="1599565"/>
+            <wp:effectExtent l="0" t="0" r="4445" b="635"/>
+            <wp:docPr id="52" name="Picture 52"/>
+            <wp:cNvGraphicFramePr>
+              <a:graphicFrameLocks xmlns:a="http://schemas.openxmlformats.org/drawingml/2006/main" noChangeAspect="1"/>
+            </wp:cNvGraphicFramePr>
+            <a:graphic xmlns:a="http://schemas.openxmlformats.org/drawingml/2006/main">
+              <a:graphicData uri="http://schemas.openxmlformats.org/drawingml/2006/picture">
+                <pic:pic xmlns:pic="http://schemas.openxmlformats.org/drawingml/2006/picture">
+                  <pic:nvPicPr>
+                    <pic:cNvPr id="0" name="Picture 41"/>
+                    <pic:cNvPicPr>
+                      <a:picLocks noChangeAspect="1" noChangeArrowheads="1"/>
+                    </pic:cNvPicPr>
+                  </pic:nvPicPr>
+                  <pic:blipFill>
+                    <a:blip r:embed="rId47">
+                      <a:extLst>
+                        <a:ext uri="{BEBA8EAE-BF5A-486C-A8C5-ECC9F3942E4B}">
+                          <a14:imgProps xmlns:a14="http://schemas.microsoft.com/office/drawing/2010/main">
+                            <a14:imgLayer r:embed="rId48">
+                              <a14:imgEffect>
+                                <a14:sharpenSoften amount="50000"/>
+                              </a14:imgEffect>
+                            </a14:imgLayer>
+                          </a14:imgProps>
+                        </a:ext>
+                        <a:ext uri="{28A0092B-C50C-407E-A947-70E740481C1C}">
+                          <a14:useLocalDpi xmlns:a14="http://schemas.microsoft.com/office/drawing/2010/main" val="0"/>
+                        </a:ext>
+                      </a:extLst>
+                    </a:blip>
+                    <a:srcRect/>
+                    <a:stretch>
+                      <a:fillRect/>
+                    </a:stretch>
+                  </pic:blipFill>
+                  <pic:spPr bwMode="auto">
+                    <a:xfrm>
+                      <a:off x="0" y="0"/>
+                      <a:ext cx="2660906" cy="1621562"/>
+                    </a:xfrm>
+                    <a:prstGeom prst="rect">
+                      <a:avLst/>
+                    </a:prstGeom>
+                    <a:noFill/>
+                    <a:ln>
+                      <a:noFill/>
+                    </a:ln>
+                  </pic:spPr>
+                </pic:pic>
+              </a:graphicData>
+            </a:graphic>
+          </wp:inline>
+        </w:drawing>
+      </w:r>
+    </w:p>
+    <w:p>
+      <w:pPr>
+        <w:ind w:firstLine="720"/>
+        <w:jc w:val="both"/>
+        <w:rPr>
+          <w:rFonts w:ascii="Times New Roman" w:hAnsi="Times New Roman" w:cs="Times New Roman"/>
+          <w:sz w:val="24"/>
+          <w:szCs w:val="24"/>
+        </w:rPr>
+      </w:pPr>
+    </w:p>
+    <w:p>
+      <w:pPr>
+        <w:ind w:left="720"/>
+        <w:jc w:val="both"/>
+        <w:rPr>
+          <w:rFonts w:ascii="Times New Roman" w:hAnsi="Times New Roman" w:cs="Times New Roman"/>
+          <w:sz w:val="24"/>
+          <w:szCs w:val="24"/>
+        </w:rPr>
+      </w:pPr>
+      <w:r>
+        <w:rPr>
+          <w:rFonts w:ascii="Times New Roman" w:hAnsi="Times New Roman" w:cs="Times New Roman"/>
+          <w:b/>
+          <w:bCs/>
+          <w:sz w:val="24"/>
+          <w:szCs w:val="24"/>
+        </w:rPr>
+        <w:lastRenderedPageBreak/>
+        <w:t>Table 3.1</w:t>
+      </w:r>
+      <w:r>
+        <w:rPr>
+          <w:rFonts w:ascii="Times New Roman" w:hAnsi="Times New Roman" w:cs="Times New Roman"/>
+          <w:sz w:val="24"/>
+          <w:szCs w:val="24"/>
+        </w:rPr>
+        <w:t>: The following is a table of the standardized residuals for the full model relating steam (</w:t>
+      </w:r>
+      <w:proofErr w:type="spellStart"/>
+      <w:r>
+        <w:rPr>
+          <w:rFonts w:ascii="Times New Roman" w:hAnsi="Times New Roman" w:cs="Times New Roman"/>
+          <w:sz w:val="24"/>
+          <w:szCs w:val="24"/>
+        </w:rPr>
+        <w:t>lbs</w:t>
+      </w:r>
+      <w:proofErr w:type="spellEnd"/>
+      <w:r>
+        <w:rPr>
+          <w:rFonts w:ascii="Times New Roman" w:hAnsi="Times New Roman" w:cs="Times New Roman"/>
+          <w:sz w:val="24"/>
+          <w:szCs w:val="24"/>
+        </w:rPr>
+        <w:t>/month) to all of the provided regressor variables.</w:t>
+      </w:r>
+    </w:p>
+    <w:p>
+      <w:pPr>
+        <w:pBdr>
+          <w:top w:val="single" w:sz="4" w:space="1" w:color="auto"/>
+          <w:left w:val="single" w:sz="4" w:space="4" w:color="auto"/>
+          <w:bottom w:val="single" w:sz="4" w:space="1" w:color="auto"/>
+          <w:right w:val="single" w:sz="4" w:space="4" w:color="auto"/>
+        </w:pBdr>
+        <w:shd w:val="clear" w:color="auto" w:fill="FFFFFF"/>
+        <w:tabs>
+          <w:tab w:val="left" w:pos="916"/>
+          <w:tab w:val="left" w:pos="1832"/>
+          <w:tab w:val="left" w:pos="2748"/>
+          <w:tab w:val="left" w:pos="3664"/>
+          <w:tab w:val="left" w:pos="4580"/>
+          <w:tab w:val="left" w:pos="5496"/>
+          <w:tab w:val="left" w:pos="6412"/>
+          <w:tab w:val="left" w:pos="7328"/>
+          <w:tab w:val="left" w:pos="8244"/>
+          <w:tab w:val="left" w:pos="9160"/>
+          <w:tab w:val="left" w:pos="10076"/>
+          <w:tab w:val="left" w:pos="10992"/>
+          <w:tab w:val="left" w:pos="11908"/>
+          <w:tab w:val="left" w:pos="12824"/>
+          <w:tab w:val="left" w:pos="13740"/>
+          <w:tab w:val="left" w:pos="14656"/>
+        </w:tabs>
+        <w:wordWrap w:val="0"/>
+        <w:spacing w:after="0" w:line="240" w:lineRule="auto"/>
+        <w:ind w:left="720"/>
+        <w:rPr>
+          <w:rFonts w:ascii="Lucida Console" w:eastAsia="Times New Roman" w:hAnsi="Lucida Console" w:cs="Courier New"/>
+          <w:b/>
+          <w:bCs/>
+          <w:color w:val="000000"/>
+          <w:sz w:val="20"/>
+          <w:szCs w:val="20"/>
+          <w:bdr w:val="none" w:sz="0" w:space="0" w:color="auto" w:frame="1"/>
+        </w:rPr>
+      </w:pPr>
+      <w:r>
+        <w:rPr>
+          <w:rFonts w:ascii="Lucida Console" w:eastAsia="Times New Roman" w:hAnsi="Lucida Console" w:cs="Courier New"/>
+          <w:color w:val="000000"/>
+          <w:sz w:val="20"/>
+          <w:szCs w:val="20"/>
+          <w:bdr w:val="none" w:sz="0" w:space="0" w:color="auto" w:frame="1"/>
+        </w:rPr>
+        <w:t xml:space="preserve">  </w:t>
+      </w:r>
+      <w:r>
+        <w:rPr>
+          <w:rFonts w:ascii="Lucida Console" w:eastAsia="Times New Roman" w:hAnsi="Lucida Console" w:cs="Courier New"/>
+          <w:b/>
+          <w:bCs/>
+          <w:color w:val="000000"/>
+          <w:sz w:val="20"/>
+          <w:szCs w:val="20"/>
+          <w:bdr w:val="none" w:sz="0" w:space="0" w:color="auto" w:frame="1"/>
+        </w:rPr>
+        <w:t xml:space="preserve">1          2          3          4          5          6 </w:t>
+      </w:r>
+    </w:p>
+    <w:p>
+      <w:pPr>
+        <w:pBdr>
+          <w:top w:val="single" w:sz="4" w:space="1" w:color="auto"/>
+          <w:left w:val="single" w:sz="4" w:space="4" w:color="auto"/>
+          <w:bottom w:val="single" w:sz="4" w:space="1" w:color="auto"/>
+          <w:right w:val="single" w:sz="4" w:space="4" w:color="auto"/>
+        </w:pBdr>
+        <w:shd w:val="clear" w:color="auto" w:fill="FFFFFF"/>
+        <w:tabs>
+          <w:tab w:val="left" w:pos="916"/>
+          <w:tab w:val="left" w:pos="1832"/>
+          <w:tab w:val="left" w:pos="2748"/>
+          <w:tab w:val="left" w:pos="3664"/>
+          <w:tab w:val="left" w:pos="4580"/>
+          <w:tab w:val="left" w:pos="5496"/>
+          <w:tab w:val="left" w:pos="6412"/>
+          <w:tab w:val="left" w:pos="7328"/>
+          <w:tab w:val="left" w:pos="8244"/>
+          <w:tab w:val="left" w:pos="9160"/>
+          <w:tab w:val="left" w:pos="10076"/>
+          <w:tab w:val="left" w:pos="10992"/>
+          <w:tab w:val="left" w:pos="11908"/>
+          <w:tab w:val="left" w:pos="12824"/>
+          <w:tab w:val="left" w:pos="13740"/>
+          <w:tab w:val="left" w:pos="14656"/>
+        </w:tabs>
+        <w:wordWrap w:val="0"/>
+        <w:spacing w:after="0" w:line="240" w:lineRule="auto"/>
+        <w:ind w:left="720"/>
+        <w:rPr>
+          <w:rFonts w:ascii="Lucida Console" w:eastAsia="Times New Roman" w:hAnsi="Lucida Console" w:cs="Courier New"/>
+          <w:color w:val="000000"/>
+          <w:sz w:val="20"/>
+          <w:szCs w:val="20"/>
+          <w:bdr w:val="none" w:sz="0" w:space="0" w:color="auto" w:frame="1"/>
+        </w:rPr>
+      </w:pPr>
+      <w:r>
+        <w:rPr>
+          <w:rFonts w:ascii="Lucida Console" w:eastAsia="Times New Roman" w:hAnsi="Lucida Console" w:cs="Courier New"/>
+          <w:color w:val="000000"/>
+          <w:sz w:val="20"/>
+          <w:szCs w:val="20"/>
+          <w:bdr w:val="none" w:sz="0" w:space="0" w:color="auto" w:frame="1"/>
+        </w:rPr>
+        <w:t xml:space="preserve"> </w:t>
+      </w:r>
+      <w:proofErr w:type="gramStart"/>
+      <w:r>
+        <w:rPr>
+          <w:rFonts w:ascii="Lucida Console" w:eastAsia="Times New Roman" w:hAnsi="Lucida Console" w:cs="Courier New"/>
+          <w:color w:val="000000"/>
+          <w:sz w:val="20"/>
+          <w:szCs w:val="20"/>
+          <w:bdr w:val="none" w:sz="0" w:space="0" w:color="auto" w:frame="1"/>
+        </w:rPr>
+        <w:t>0.2542561  1.4748225</w:t>
+      </w:r>
+      <w:proofErr w:type="gramEnd"/>
+      <w:r>
+        <w:rPr>
+          <w:rFonts w:ascii="Lucida Console" w:eastAsia="Times New Roman" w:hAnsi="Lucida Console" w:cs="Courier New"/>
+          <w:color w:val="000000"/>
+          <w:sz w:val="20"/>
+          <w:szCs w:val="20"/>
+          <w:bdr w:val="none" w:sz="0" w:space="0" w:color="auto" w:frame="1"/>
+        </w:rPr>
+        <w:t xml:space="preserve">  0.6363896  0.6141057 -0.1488749  0.6723499 </w:t>
+      </w:r>
+    </w:p>
+    <w:p>
+      <w:pPr>
+        <w:pBdr>
+          <w:top w:val="single" w:sz="4" w:space="1" w:color="auto"/>
+          <w:left w:val="single" w:sz="4" w:space="4" w:color="auto"/>
+          <w:bottom w:val="single" w:sz="4" w:space="1" w:color="auto"/>
+          <w:right w:val="single" w:sz="4" w:space="4" w:color="auto"/>
+        </w:pBdr>
+        <w:shd w:val="clear" w:color="auto" w:fill="FFFFFF"/>
+        <w:tabs>
+          <w:tab w:val="left" w:pos="720"/>
+          <w:tab w:val="left" w:pos="916"/>
+          <w:tab w:val="left" w:pos="1832"/>
+          <w:tab w:val="left" w:pos="2748"/>
+          <w:tab w:val="left" w:pos="3664"/>
+          <w:tab w:val="left" w:pos="4580"/>
+          <w:tab w:val="left" w:pos="5496"/>
+          <w:tab w:val="left" w:pos="6412"/>
+          <w:tab w:val="left" w:pos="7328"/>
+          <w:tab w:val="left" w:pos="8244"/>
+          <w:tab w:val="left" w:pos="9160"/>
+          <w:tab w:val="left" w:pos="10076"/>
+          <w:tab w:val="left" w:pos="10992"/>
+          <w:tab w:val="left" w:pos="11908"/>
+          <w:tab w:val="left" w:pos="12824"/>
+          <w:tab w:val="left" w:pos="13740"/>
+          <w:tab w:val="left" w:pos="14656"/>
+        </w:tabs>
+        <w:wordWrap w:val="0"/>
+        <w:spacing w:after="0" w:line="240" w:lineRule="auto"/>
+        <w:ind w:left="720"/>
+        <w:rPr>
+          <w:rFonts w:ascii="Lucida Console" w:eastAsia="Times New Roman" w:hAnsi="Lucida Console" w:cs="Courier New"/>
+          <w:b/>
+          <w:bCs/>
+          <w:color w:val="000000"/>
+          <w:sz w:val="20"/>
+          <w:szCs w:val="20"/>
+          <w:bdr w:val="none" w:sz="0" w:space="0" w:color="auto" w:frame="1"/>
+        </w:rPr>
+      </w:pPr>
+      <w:r>
+        <w:rPr>
+          <w:rFonts w:ascii="Lucida Console" w:eastAsia="Times New Roman" w:hAnsi="Lucida Console" w:cs="Courier New"/>
+          <w:b/>
+          <w:bCs/>
+          <w:color w:val="000000"/>
+          <w:sz w:val="20"/>
+          <w:szCs w:val="20"/>
+          <w:bdr w:val="none" w:sz="0" w:space="0" w:color="auto" w:frame="1"/>
+        </w:rPr>
+        <w:t xml:space="preserve">  7          8          9         10         11         12 </w:t>
+      </w:r>
+    </w:p>
+    <w:p>
+      <w:pPr>
+        <w:pBdr>
+          <w:top w:val="single" w:sz="4" w:space="1" w:color="auto"/>
+          <w:left w:val="single" w:sz="4" w:space="4" w:color="auto"/>
+          <w:bottom w:val="single" w:sz="4" w:space="1" w:color="auto"/>
+          <w:right w:val="single" w:sz="4" w:space="4" w:color="auto"/>
+        </w:pBdr>
+        <w:shd w:val="clear" w:color="auto" w:fill="FFFFFF"/>
+        <w:tabs>
+          <w:tab w:val="left" w:pos="916"/>
+          <w:tab w:val="left" w:pos="1832"/>
+          <w:tab w:val="left" w:pos="2748"/>
+          <w:tab w:val="left" w:pos="3664"/>
+          <w:tab w:val="left" w:pos="4580"/>
+          <w:tab w:val="left" w:pos="5496"/>
+          <w:tab w:val="left" w:pos="6412"/>
+          <w:tab w:val="left" w:pos="7328"/>
+          <w:tab w:val="left" w:pos="8244"/>
+          <w:tab w:val="left" w:pos="9160"/>
+          <w:tab w:val="left" w:pos="10076"/>
+          <w:tab w:val="left" w:pos="10992"/>
+          <w:tab w:val="left" w:pos="11908"/>
+          <w:tab w:val="left" w:pos="12824"/>
+          <w:tab w:val="left" w:pos="13740"/>
+          <w:tab w:val="left" w:pos="14656"/>
+        </w:tabs>
+        <w:wordWrap w:val="0"/>
+        <w:spacing w:after="0" w:line="240" w:lineRule="auto"/>
+        <w:ind w:left="720"/>
+        <w:rPr>
+          <w:rFonts w:ascii="Lucida Console" w:eastAsia="Times New Roman" w:hAnsi="Lucida Console" w:cs="Courier New"/>
+          <w:color w:val="000000"/>
+          <w:sz w:val="20"/>
+          <w:szCs w:val="20"/>
+          <w:bdr w:val="none" w:sz="0" w:space="0" w:color="auto" w:frame="1"/>
+        </w:rPr>
+      </w:pPr>
+      <w:r>
+        <w:rPr>
+          <w:rFonts w:ascii="Lucida Console" w:eastAsia="Times New Roman" w:hAnsi="Lucida Console" w:cs="Courier New"/>
+          <w:color w:val="000000"/>
+          <w:sz w:val="20"/>
+          <w:szCs w:val="20"/>
+          <w:bdr w:val="none" w:sz="0" w:space="0" w:color="auto" w:frame="1"/>
+        </w:rPr>
+        <w:t xml:space="preserve"> </w:t>
+      </w:r>
+      <w:proofErr w:type="gramStart"/>
+      <w:r>
+        <w:rPr>
+          <w:rFonts w:ascii="Lucida Console" w:eastAsia="Times New Roman" w:hAnsi="Lucida Console" w:cs="Courier New"/>
+          <w:color w:val="000000"/>
+          <w:sz w:val="20"/>
+          <w:szCs w:val="20"/>
+          <w:bdr w:val="none" w:sz="0" w:space="0" w:color="auto" w:frame="1"/>
+        </w:rPr>
+        <w:t>1.1986003  0.5678766</w:t>
+      </w:r>
+      <w:proofErr w:type="gramEnd"/>
+      <w:r>
+        <w:rPr>
+          <w:rFonts w:ascii="Lucida Console" w:eastAsia="Times New Roman" w:hAnsi="Lucida Console" w:cs="Courier New"/>
+          <w:color w:val="000000"/>
+          <w:sz w:val="20"/>
+          <w:szCs w:val="20"/>
+          <w:bdr w:val="none" w:sz="0" w:space="0" w:color="auto" w:frame="1"/>
+        </w:rPr>
+        <w:t xml:space="preserve"> -0.7316112 -0.2035156 -1.7552012  1.6696907 </w:t>
+      </w:r>
+    </w:p>
+    <w:p>
+      <w:pPr>
+        <w:pBdr>
+          <w:top w:val="single" w:sz="4" w:space="1" w:color="auto"/>
+          <w:left w:val="single" w:sz="4" w:space="4" w:color="auto"/>
+          <w:bottom w:val="single" w:sz="4" w:space="1" w:color="auto"/>
+          <w:right w:val="single" w:sz="4" w:space="4" w:color="auto"/>
+        </w:pBdr>
+        <w:shd w:val="clear" w:color="auto" w:fill="FFFFFF"/>
+        <w:tabs>
+          <w:tab w:val="left" w:pos="916"/>
+          <w:tab w:val="left" w:pos="1832"/>
+          <w:tab w:val="left" w:pos="2748"/>
+          <w:tab w:val="left" w:pos="3664"/>
+          <w:tab w:val="left" w:pos="4580"/>
+          <w:tab w:val="left" w:pos="5496"/>
+          <w:tab w:val="left" w:pos="6412"/>
+          <w:tab w:val="left" w:pos="7328"/>
+          <w:tab w:val="left" w:pos="8244"/>
+          <w:tab w:val="left" w:pos="9160"/>
+          <w:tab w:val="left" w:pos="10076"/>
+          <w:tab w:val="left" w:pos="10992"/>
+          <w:tab w:val="left" w:pos="11908"/>
+          <w:tab w:val="left" w:pos="12824"/>
+          <w:tab w:val="left" w:pos="13740"/>
+          <w:tab w:val="left" w:pos="14656"/>
+        </w:tabs>
+        <w:wordWrap w:val="0"/>
+        <w:spacing w:after="0" w:line="240" w:lineRule="auto"/>
+        <w:ind w:left="720"/>
+        <w:rPr>
+          <w:rFonts w:ascii="Lucida Console" w:eastAsia="Times New Roman" w:hAnsi="Lucida Console" w:cs="Courier New"/>
+          <w:b/>
+          <w:bCs/>
+          <w:color w:val="000000"/>
+          <w:sz w:val="20"/>
+          <w:szCs w:val="20"/>
+          <w:bdr w:val="none" w:sz="0" w:space="0" w:color="auto" w:frame="1"/>
+        </w:rPr>
+      </w:pPr>
+      <w:r>
+        <w:rPr>
+          <w:rFonts w:ascii="Lucida Console" w:eastAsia="Times New Roman" w:hAnsi="Lucida Console" w:cs="Courier New"/>
+          <w:b/>
+          <w:bCs/>
+          <w:color w:val="000000"/>
+          <w:sz w:val="20"/>
+          <w:szCs w:val="20"/>
+          <w:bdr w:val="none" w:sz="0" w:space="0" w:color="auto" w:frame="1"/>
+        </w:rPr>
+        <w:t xml:space="preserve">  13         14         15         16         17         18 </w:t>
+      </w:r>
+    </w:p>
+    <w:p>
+      <w:pPr>
+        <w:pBdr>
+          <w:top w:val="single" w:sz="4" w:space="1" w:color="auto"/>
+          <w:left w:val="single" w:sz="4" w:space="4" w:color="auto"/>
+          <w:bottom w:val="single" w:sz="4" w:space="1" w:color="auto"/>
+          <w:right w:val="single" w:sz="4" w:space="4" w:color="auto"/>
+        </w:pBdr>
+        <w:shd w:val="clear" w:color="auto" w:fill="FFFFFF"/>
+        <w:tabs>
+          <w:tab w:val="left" w:pos="916"/>
+          <w:tab w:val="left" w:pos="1832"/>
+          <w:tab w:val="left" w:pos="2748"/>
+          <w:tab w:val="left" w:pos="3664"/>
+          <w:tab w:val="left" w:pos="4580"/>
+          <w:tab w:val="left" w:pos="5496"/>
+          <w:tab w:val="left" w:pos="6412"/>
+          <w:tab w:val="left" w:pos="7328"/>
+          <w:tab w:val="left" w:pos="8244"/>
+          <w:tab w:val="left" w:pos="9160"/>
+          <w:tab w:val="left" w:pos="10076"/>
+          <w:tab w:val="left" w:pos="10992"/>
+          <w:tab w:val="left" w:pos="11908"/>
+          <w:tab w:val="left" w:pos="12824"/>
+          <w:tab w:val="left" w:pos="13740"/>
+          <w:tab w:val="left" w:pos="14656"/>
+        </w:tabs>
+        <w:wordWrap w:val="0"/>
+        <w:spacing w:after="0" w:line="240" w:lineRule="auto"/>
+        <w:ind w:left="720"/>
+        <w:rPr>
+          <w:rFonts w:ascii="Lucida Console" w:eastAsia="Times New Roman" w:hAnsi="Lucida Console" w:cs="Courier New"/>
+          <w:color w:val="000000"/>
+          <w:sz w:val="20"/>
+          <w:szCs w:val="20"/>
+          <w:bdr w:val="none" w:sz="0" w:space="0" w:color="auto" w:frame="1"/>
+        </w:rPr>
+      </w:pPr>
+      <w:r>
+        <w:rPr>
+          <w:rFonts w:ascii="Lucida Console" w:eastAsia="Times New Roman" w:hAnsi="Lucida Console" w:cs="Courier New"/>
+          <w:color w:val="000000"/>
+          <w:sz w:val="20"/>
+          <w:szCs w:val="20"/>
+          <w:bdr w:val="none" w:sz="0" w:space="0" w:color="auto" w:frame="1"/>
+        </w:rPr>
+        <w:t xml:space="preserve"> </w:t>
+      </w:r>
+      <w:proofErr w:type="gramStart"/>
+      <w:r>
+        <w:rPr>
+          <w:rFonts w:ascii="Lucida Console" w:eastAsia="Times New Roman" w:hAnsi="Lucida Console" w:cs="Courier New"/>
+          <w:color w:val="000000"/>
+          <w:sz w:val="20"/>
+          <w:szCs w:val="20"/>
+          <w:bdr w:val="none" w:sz="0" w:space="0" w:color="auto" w:frame="1"/>
+        </w:rPr>
+        <w:t>0.8503303  0.6887397</w:t>
+      </w:r>
+      <w:proofErr w:type="gramEnd"/>
+      <w:r>
+        <w:rPr>
+          <w:rFonts w:ascii="Lucida Console" w:eastAsia="Times New Roman" w:hAnsi="Lucida Console" w:cs="Courier New"/>
+          <w:color w:val="000000"/>
+          <w:sz w:val="20"/>
+          <w:szCs w:val="20"/>
+          <w:bdr w:val="none" w:sz="0" w:space="0" w:color="auto" w:frame="1"/>
+        </w:rPr>
+        <w:t xml:space="preserve">  0.1596926 -0.5628649  0.8309716 -0.4543152 </w:t>
+      </w:r>
+    </w:p>
+    <w:p>
+      <w:pPr>
+        <w:pBdr>
+          <w:top w:val="single" w:sz="4" w:space="1" w:color="auto"/>
+          <w:left w:val="single" w:sz="4" w:space="4" w:color="auto"/>
+          <w:bottom w:val="single" w:sz="4" w:space="1" w:color="auto"/>
+          <w:right w:val="single" w:sz="4" w:space="4" w:color="auto"/>
+        </w:pBdr>
+        <w:shd w:val="clear" w:color="auto" w:fill="FFFFFF"/>
+        <w:tabs>
+          <w:tab w:val="left" w:pos="916"/>
+          <w:tab w:val="left" w:pos="1832"/>
+          <w:tab w:val="left" w:pos="2748"/>
+          <w:tab w:val="left" w:pos="3664"/>
+          <w:tab w:val="left" w:pos="4580"/>
+          <w:tab w:val="left" w:pos="5496"/>
+          <w:tab w:val="left" w:pos="6412"/>
+          <w:tab w:val="left" w:pos="7328"/>
+          <w:tab w:val="left" w:pos="8244"/>
+          <w:tab w:val="left" w:pos="9160"/>
+          <w:tab w:val="left" w:pos="10076"/>
+          <w:tab w:val="left" w:pos="10992"/>
+          <w:tab w:val="left" w:pos="11908"/>
+          <w:tab w:val="left" w:pos="12824"/>
+          <w:tab w:val="left" w:pos="13740"/>
+          <w:tab w:val="left" w:pos="14656"/>
+        </w:tabs>
+        <w:wordWrap w:val="0"/>
+        <w:spacing w:after="0" w:line="240" w:lineRule="auto"/>
+        <w:ind w:left="720"/>
+        <w:rPr>
+          <w:rFonts w:ascii="Lucida Console" w:eastAsia="Times New Roman" w:hAnsi="Lucida Console" w:cs="Courier New"/>
+          <w:b/>
+          <w:bCs/>
+          <w:color w:val="000000"/>
+          <w:sz w:val="20"/>
+          <w:szCs w:val="20"/>
+          <w:bdr w:val="none" w:sz="0" w:space="0" w:color="auto" w:frame="1"/>
+        </w:rPr>
+      </w:pPr>
+      <w:r>
+        <w:rPr>
+          <w:rFonts w:ascii="Lucida Console" w:eastAsia="Times New Roman" w:hAnsi="Lucida Console" w:cs="Courier New"/>
+          <w:b/>
+          <w:bCs/>
+          <w:color w:val="000000"/>
+          <w:sz w:val="20"/>
+          <w:szCs w:val="20"/>
+          <w:bdr w:val="none" w:sz="0" w:space="0" w:color="auto" w:frame="1"/>
+        </w:rPr>
+        <w:t xml:space="preserve">  19         20         21         22         23         24 </w:t>
+      </w:r>
+    </w:p>
+    <w:p>
+      <w:pPr>
+        <w:pBdr>
+          <w:top w:val="single" w:sz="4" w:space="1" w:color="auto"/>
+          <w:left w:val="single" w:sz="4" w:space="4" w:color="auto"/>
+          <w:bottom w:val="single" w:sz="4" w:space="1" w:color="auto"/>
+          <w:right w:val="single" w:sz="4" w:space="4" w:color="auto"/>
+        </w:pBdr>
+        <w:shd w:val="clear" w:color="auto" w:fill="FFFFFF"/>
+        <w:tabs>
+          <w:tab w:val="left" w:pos="916"/>
+          <w:tab w:val="left" w:pos="1832"/>
+          <w:tab w:val="left" w:pos="2748"/>
+          <w:tab w:val="left" w:pos="3664"/>
+          <w:tab w:val="left" w:pos="4580"/>
+          <w:tab w:val="left" w:pos="5496"/>
+          <w:tab w:val="left" w:pos="6412"/>
+          <w:tab w:val="left" w:pos="7328"/>
+          <w:tab w:val="left" w:pos="8244"/>
+          <w:tab w:val="left" w:pos="9160"/>
+          <w:tab w:val="left" w:pos="10076"/>
+          <w:tab w:val="left" w:pos="10992"/>
+          <w:tab w:val="left" w:pos="11908"/>
+          <w:tab w:val="left" w:pos="12824"/>
+          <w:tab w:val="left" w:pos="13740"/>
+          <w:tab w:val="left" w:pos="14656"/>
+        </w:tabs>
+        <w:wordWrap w:val="0"/>
+        <w:spacing w:after="0" w:line="240" w:lineRule="auto"/>
+        <w:ind w:left="720"/>
+        <w:rPr>
+          <w:rFonts w:ascii="Lucida Console" w:eastAsia="Times New Roman" w:hAnsi="Lucida Console" w:cs="Courier New"/>
+          <w:color w:val="000000"/>
+          <w:sz w:val="20"/>
+          <w:szCs w:val="20"/>
+          <w:bdr w:val="none" w:sz="0" w:space="0" w:color="auto" w:frame="1"/>
+        </w:rPr>
+      </w:pPr>
+      <w:r>
+        <w:rPr>
+          <w:rFonts w:ascii="Lucida Console" w:eastAsia="Times New Roman" w:hAnsi="Lucida Console" w:cs="Courier New"/>
+          <w:color w:val="000000"/>
+          <w:sz w:val="20"/>
+          <w:szCs w:val="20"/>
+          <w:bdr w:val="none" w:sz="0" w:space="0" w:color="auto" w:frame="1"/>
+        </w:rPr>
+        <w:t>-0.</w:t>
+      </w:r>
+      <w:proofErr w:type="gramStart"/>
+      <w:r>
+        <w:rPr>
+          <w:rFonts w:ascii="Lucida Console" w:eastAsia="Times New Roman" w:hAnsi="Lucida Console" w:cs="Courier New"/>
+          <w:color w:val="000000"/>
+          <w:sz w:val="20"/>
+          <w:szCs w:val="20"/>
+          <w:bdr w:val="none" w:sz="0" w:space="0" w:color="auto" w:frame="1"/>
+        </w:rPr>
+        <w:t>2101913  1.1567576</w:t>
+      </w:r>
+      <w:proofErr w:type="gramEnd"/>
+      <w:r>
+        <w:rPr>
+          <w:rFonts w:ascii="Lucida Console" w:eastAsia="Times New Roman" w:hAnsi="Lucida Console" w:cs="Courier New"/>
+          <w:color w:val="000000"/>
+          <w:sz w:val="20"/>
+          <w:szCs w:val="20"/>
+          <w:bdr w:val="none" w:sz="0" w:space="0" w:color="auto" w:frame="1"/>
+        </w:rPr>
+        <w:t xml:space="preserve"> -0.3102859 -1.1720115 -2.4195457 -1.3487168 </w:t>
+      </w:r>
+    </w:p>
+    <w:p>
+      <w:pPr>
+        <w:pBdr>
+          <w:top w:val="single" w:sz="4" w:space="1" w:color="auto"/>
+          <w:left w:val="single" w:sz="4" w:space="4" w:color="auto"/>
+          <w:bottom w:val="single" w:sz="4" w:space="1" w:color="auto"/>
+          <w:right w:val="single" w:sz="4" w:space="4" w:color="auto"/>
+        </w:pBdr>
+        <w:shd w:val="clear" w:color="auto" w:fill="FFFFFF"/>
+        <w:tabs>
+          <w:tab w:val="left" w:pos="916"/>
+          <w:tab w:val="left" w:pos="1832"/>
+          <w:tab w:val="left" w:pos="2748"/>
+          <w:tab w:val="left" w:pos="3664"/>
+          <w:tab w:val="left" w:pos="4580"/>
+          <w:tab w:val="left" w:pos="5496"/>
+          <w:tab w:val="left" w:pos="6412"/>
+          <w:tab w:val="left" w:pos="7328"/>
+          <w:tab w:val="left" w:pos="8244"/>
+          <w:tab w:val="left" w:pos="9160"/>
+          <w:tab w:val="left" w:pos="10076"/>
+          <w:tab w:val="left" w:pos="10992"/>
+          <w:tab w:val="left" w:pos="11908"/>
+          <w:tab w:val="left" w:pos="12824"/>
+          <w:tab w:val="left" w:pos="13740"/>
+          <w:tab w:val="left" w:pos="14656"/>
+        </w:tabs>
+        <w:wordWrap w:val="0"/>
+        <w:spacing w:after="0" w:line="240" w:lineRule="auto"/>
+        <w:ind w:left="720"/>
+        <w:rPr>
+          <w:rFonts w:ascii="Lucida Console" w:eastAsia="Times New Roman" w:hAnsi="Lucida Console" w:cs="Courier New"/>
+          <w:b/>
+          <w:bCs/>
+          <w:color w:val="000000"/>
+          <w:sz w:val="20"/>
+          <w:szCs w:val="20"/>
+          <w:bdr w:val="none" w:sz="0" w:space="0" w:color="auto" w:frame="1"/>
+        </w:rPr>
+      </w:pPr>
+      <w:r>
+        <w:rPr>
+          <w:rFonts w:ascii="Lucida Console" w:eastAsia="Times New Roman" w:hAnsi="Lucida Console" w:cs="Courier New"/>
+          <w:color w:val="000000"/>
+          <w:sz w:val="20"/>
+          <w:szCs w:val="20"/>
+          <w:bdr w:val="none" w:sz="0" w:space="0" w:color="auto" w:frame="1"/>
+        </w:rPr>
+        <w:t xml:space="preserve">  </w:t>
+      </w:r>
+      <w:r>
+        <w:rPr>
+          <w:rFonts w:ascii="Lucida Console" w:eastAsia="Times New Roman" w:hAnsi="Lucida Console" w:cs="Courier New"/>
+          <w:b/>
+          <w:bCs/>
+          <w:color w:val="000000"/>
+          <w:sz w:val="20"/>
+          <w:szCs w:val="20"/>
+          <w:bdr w:val="none" w:sz="0" w:space="0" w:color="auto" w:frame="1"/>
+        </w:rPr>
+        <w:t xml:space="preserve">25 </w:t>
+      </w:r>
+    </w:p>
+    <w:p>
+      <w:pPr>
+        <w:pBdr>
+          <w:top w:val="single" w:sz="4" w:space="1" w:color="auto"/>
+          <w:left w:val="single" w:sz="4" w:space="4" w:color="auto"/>
+          <w:bottom w:val="single" w:sz="4" w:space="1" w:color="auto"/>
+          <w:right w:val="single" w:sz="4" w:space="4" w:color="auto"/>
+        </w:pBdr>
+        <w:shd w:val="clear" w:color="auto" w:fill="FFFFFF"/>
+        <w:tabs>
+          <w:tab w:val="left" w:pos="916"/>
+          <w:tab w:val="left" w:pos="1832"/>
+          <w:tab w:val="left" w:pos="2748"/>
+          <w:tab w:val="left" w:pos="3664"/>
+          <w:tab w:val="left" w:pos="4580"/>
+          <w:tab w:val="left" w:pos="5496"/>
+          <w:tab w:val="left" w:pos="6412"/>
+          <w:tab w:val="left" w:pos="7328"/>
+          <w:tab w:val="left" w:pos="8244"/>
+          <w:tab w:val="left" w:pos="9160"/>
+          <w:tab w:val="left" w:pos="10076"/>
+          <w:tab w:val="left" w:pos="10992"/>
+          <w:tab w:val="left" w:pos="11908"/>
+          <w:tab w:val="left" w:pos="12824"/>
+          <w:tab w:val="left" w:pos="13740"/>
+          <w:tab w:val="left" w:pos="14656"/>
+        </w:tabs>
+        <w:wordWrap w:val="0"/>
+        <w:spacing w:after="0" w:line="240" w:lineRule="auto"/>
+        <w:ind w:left="720"/>
+        <w:rPr>
+          <w:rFonts w:ascii="Lucida Console" w:eastAsia="Times New Roman" w:hAnsi="Lucida Console" w:cs="Courier New"/>
+          <w:color w:val="000000"/>
+          <w:sz w:val="20"/>
+          <w:szCs w:val="20"/>
+        </w:rPr>
+      </w:pPr>
+      <w:r>
+        <w:rPr>
+          <w:rFonts w:ascii="Lucida Console" w:eastAsia="Times New Roman" w:hAnsi="Lucida Console" w:cs="Courier New"/>
+          <w:color w:val="000000"/>
+          <w:sz w:val="20"/>
+          <w:szCs w:val="20"/>
+          <w:bdr w:val="none" w:sz="0" w:space="0" w:color="auto" w:frame="1"/>
+        </w:rPr>
+        <w:t xml:space="preserve">-1.0444930 </w:t>
+      </w:r>
+    </w:p>
+    <w:p>
+      <w:pPr>
+        <w:ind w:firstLine="720"/>
+        <w:jc w:val="both"/>
+        <w:rPr>
+          <w:rFonts w:ascii="Times New Roman" w:hAnsi="Times New Roman" w:cs="Times New Roman"/>
+          <w:sz w:val="24"/>
+          <w:szCs w:val="24"/>
+        </w:rPr>
+      </w:pPr>
+    </w:p>
+    <w:p>
+      <w:pPr>
+        <w:ind w:left="720"/>
+        <w:jc w:val="both"/>
+        <w:rPr>
+          <w:rFonts w:ascii="Times New Roman" w:hAnsi="Times New Roman" w:cs="Times New Roman"/>
+          <w:sz w:val="24"/>
+          <w:szCs w:val="24"/>
+        </w:rPr>
+      </w:pPr>
+      <w:r>
+        <w:rPr>
+          <w:rFonts w:ascii="Times New Roman" w:hAnsi="Times New Roman" w:cs="Times New Roman"/>
+          <w:b/>
+          <w:bCs/>
+          <w:sz w:val="24"/>
+          <w:szCs w:val="24"/>
+        </w:rPr>
+        <w:t xml:space="preserve">Table 3.2: </w:t>
+      </w:r>
+      <w:r>
+        <w:rPr>
+          <w:rFonts w:ascii="Times New Roman" w:hAnsi="Times New Roman" w:cs="Times New Roman"/>
+          <w:sz w:val="24"/>
+          <w:szCs w:val="24"/>
+        </w:rPr>
+        <w:t xml:space="preserve">The following is a table of the studentized residuals </w:t>
+      </w:r>
+      <w:r>
+        <w:rPr>
+          <w:rFonts w:ascii="Times New Roman" w:hAnsi="Times New Roman" w:cs="Times New Roman"/>
+          <w:sz w:val="24"/>
+          <w:szCs w:val="24"/>
+        </w:rPr>
+        <w:t>for the full model relating steam (</w:t>
+      </w:r>
+      <w:proofErr w:type="spellStart"/>
+      <w:r>
+        <w:rPr>
+          <w:rFonts w:ascii="Times New Roman" w:hAnsi="Times New Roman" w:cs="Times New Roman"/>
+          <w:sz w:val="24"/>
+          <w:szCs w:val="24"/>
+        </w:rPr>
+        <w:t>lbs</w:t>
+      </w:r>
+      <w:proofErr w:type="spellEnd"/>
+      <w:r>
+        <w:rPr>
+          <w:rFonts w:ascii="Times New Roman" w:hAnsi="Times New Roman" w:cs="Times New Roman"/>
+          <w:sz w:val="24"/>
+          <w:szCs w:val="24"/>
+        </w:rPr>
+        <w:t>/month) to all of the provided regressor variables.</w:t>
+      </w:r>
+    </w:p>
+    <w:p>
+      <w:pPr>
+        <w:pBdr>
+          <w:top w:val="single" w:sz="4" w:space="1" w:color="auto"/>
+          <w:left w:val="single" w:sz="4" w:space="4" w:color="auto"/>
+          <w:bottom w:val="single" w:sz="4" w:space="1" w:color="auto"/>
+          <w:right w:val="single" w:sz="4" w:space="4" w:color="auto"/>
+        </w:pBdr>
+        <w:shd w:val="clear" w:color="auto" w:fill="FFFFFF"/>
+        <w:tabs>
+          <w:tab w:val="left" w:pos="916"/>
+          <w:tab w:val="left" w:pos="1832"/>
+          <w:tab w:val="left" w:pos="2748"/>
+          <w:tab w:val="left" w:pos="3664"/>
+          <w:tab w:val="left" w:pos="4580"/>
+          <w:tab w:val="left" w:pos="5496"/>
+          <w:tab w:val="left" w:pos="6412"/>
+          <w:tab w:val="left" w:pos="7328"/>
+          <w:tab w:val="left" w:pos="8244"/>
+          <w:tab w:val="left" w:pos="9160"/>
+          <w:tab w:val="left" w:pos="10076"/>
+          <w:tab w:val="left" w:pos="10992"/>
+          <w:tab w:val="left" w:pos="11908"/>
+          <w:tab w:val="left" w:pos="12824"/>
+          <w:tab w:val="left" w:pos="13740"/>
+          <w:tab w:val="left" w:pos="14656"/>
+        </w:tabs>
+        <w:wordWrap w:val="0"/>
+        <w:spacing w:after="0" w:line="240" w:lineRule="auto"/>
+        <w:ind w:left="720" w:hanging="90"/>
+        <w:rPr>
+          <w:rFonts w:ascii="Lucida Console" w:eastAsia="Times New Roman" w:hAnsi="Lucida Console" w:cs="Courier New"/>
+          <w:b/>
+          <w:bCs/>
+          <w:color w:val="000000"/>
+          <w:sz w:val="20"/>
+          <w:szCs w:val="20"/>
+          <w:bdr w:val="none" w:sz="0" w:space="0" w:color="auto" w:frame="1"/>
+        </w:rPr>
+      </w:pPr>
+      <w:r>
+        <w:rPr>
+          <w:rFonts w:ascii="Lucida Console" w:eastAsia="Times New Roman" w:hAnsi="Lucida Console" w:cs="Courier New"/>
+          <w:b/>
+          <w:bCs/>
+          <w:color w:val="000000"/>
+          <w:sz w:val="20"/>
+          <w:szCs w:val="20"/>
+          <w:bdr w:val="none" w:sz="0" w:space="0" w:color="auto" w:frame="1"/>
+        </w:rPr>
+        <w:t xml:space="preserve">  1          2          3          4          5          6 </w:t>
+      </w:r>
+    </w:p>
+    <w:p>
+      <w:pPr>
+        <w:pBdr>
+          <w:top w:val="single" w:sz="4" w:space="1" w:color="auto"/>
+          <w:left w:val="single" w:sz="4" w:space="4" w:color="auto"/>
+          <w:bottom w:val="single" w:sz="4" w:space="1" w:color="auto"/>
+          <w:right w:val="single" w:sz="4" w:space="4" w:color="auto"/>
+        </w:pBdr>
+        <w:shd w:val="clear" w:color="auto" w:fill="FFFFFF"/>
+        <w:tabs>
+          <w:tab w:val="left" w:pos="916"/>
+          <w:tab w:val="left" w:pos="1832"/>
+          <w:tab w:val="left" w:pos="2748"/>
+          <w:tab w:val="left" w:pos="3664"/>
+          <w:tab w:val="left" w:pos="4580"/>
+          <w:tab w:val="left" w:pos="5496"/>
+          <w:tab w:val="left" w:pos="6412"/>
+          <w:tab w:val="left" w:pos="7328"/>
+          <w:tab w:val="left" w:pos="8244"/>
+          <w:tab w:val="left" w:pos="9160"/>
+          <w:tab w:val="left" w:pos="10076"/>
+          <w:tab w:val="left" w:pos="10992"/>
+          <w:tab w:val="left" w:pos="11908"/>
+          <w:tab w:val="left" w:pos="12824"/>
+          <w:tab w:val="left" w:pos="13740"/>
+          <w:tab w:val="left" w:pos="14656"/>
+        </w:tabs>
+        <w:wordWrap w:val="0"/>
+        <w:spacing w:after="0" w:line="240" w:lineRule="auto"/>
+        <w:ind w:left="720" w:hanging="90"/>
+        <w:rPr>
+          <w:rFonts w:ascii="Lucida Console" w:eastAsia="Times New Roman" w:hAnsi="Lucida Console" w:cs="Courier New"/>
+          <w:color w:val="000000"/>
+          <w:sz w:val="20"/>
+          <w:szCs w:val="20"/>
+          <w:bdr w:val="none" w:sz="0" w:space="0" w:color="auto" w:frame="1"/>
+        </w:rPr>
+      </w:pPr>
+      <w:r>
+        <w:rPr>
+          <w:rFonts w:ascii="Lucida Console" w:eastAsia="Times New Roman" w:hAnsi="Lucida Console" w:cs="Courier New"/>
+          <w:color w:val="000000"/>
+          <w:sz w:val="20"/>
+          <w:szCs w:val="20"/>
+          <w:bdr w:val="none" w:sz="0" w:space="0" w:color="auto" w:frame="1"/>
+        </w:rPr>
+        <w:t xml:space="preserve"> </w:t>
+      </w:r>
+      <w:proofErr w:type="gramStart"/>
+      <w:r>
+        <w:rPr>
+          <w:rFonts w:ascii="Lucida Console" w:eastAsia="Times New Roman" w:hAnsi="Lucida Console" w:cs="Courier New"/>
+          <w:color w:val="000000"/>
+          <w:sz w:val="20"/>
+          <w:szCs w:val="20"/>
+          <w:bdr w:val="none" w:sz="0" w:space="0" w:color="auto" w:frame="1"/>
+        </w:rPr>
+        <w:t>0.2461658  1.5409084</w:t>
+      </w:r>
+      <w:proofErr w:type="gramEnd"/>
+      <w:r>
+        <w:rPr>
+          <w:rFonts w:ascii="Lucida Console" w:eastAsia="Times New Roman" w:hAnsi="Lucida Console" w:cs="Courier New"/>
+          <w:color w:val="000000"/>
+          <w:sz w:val="20"/>
+          <w:szCs w:val="20"/>
+          <w:bdr w:val="none" w:sz="0" w:space="0" w:color="auto" w:frame="1"/>
+        </w:rPr>
+        <w:t xml:space="preserve">  0.6232825  0.6008842 -0.1439332  0.6595664 </w:t>
+      </w:r>
+    </w:p>
+    <w:p>
+      <w:pPr>
+        <w:pBdr>
+          <w:top w:val="single" w:sz="4" w:space="1" w:color="auto"/>
+          <w:left w:val="single" w:sz="4" w:space="4" w:color="auto"/>
+          <w:bottom w:val="single" w:sz="4" w:space="1" w:color="auto"/>
+          <w:right w:val="single" w:sz="4" w:space="4" w:color="auto"/>
+        </w:pBdr>
+        <w:shd w:val="clear" w:color="auto" w:fill="FFFFFF"/>
+        <w:tabs>
+          <w:tab w:val="left" w:pos="916"/>
+          <w:tab w:val="left" w:pos="1832"/>
+          <w:tab w:val="left" w:pos="2748"/>
+          <w:tab w:val="left" w:pos="3664"/>
+          <w:tab w:val="left" w:pos="4580"/>
+          <w:tab w:val="left" w:pos="5496"/>
+          <w:tab w:val="left" w:pos="6412"/>
+          <w:tab w:val="left" w:pos="7328"/>
+          <w:tab w:val="left" w:pos="8244"/>
+          <w:tab w:val="left" w:pos="9160"/>
+          <w:tab w:val="left" w:pos="10076"/>
+          <w:tab w:val="left" w:pos="10992"/>
+          <w:tab w:val="left" w:pos="11908"/>
+          <w:tab w:val="left" w:pos="12824"/>
+          <w:tab w:val="left" w:pos="13740"/>
+          <w:tab w:val="left" w:pos="14656"/>
+        </w:tabs>
+        <w:wordWrap w:val="0"/>
+        <w:spacing w:after="0" w:line="240" w:lineRule="auto"/>
+        <w:ind w:left="720" w:hanging="90"/>
+        <w:rPr>
+          <w:rFonts w:ascii="Lucida Console" w:eastAsia="Times New Roman" w:hAnsi="Lucida Console" w:cs="Courier New"/>
+          <w:b/>
+          <w:bCs/>
+          <w:color w:val="000000"/>
+          <w:sz w:val="20"/>
+          <w:szCs w:val="20"/>
+          <w:bdr w:val="none" w:sz="0" w:space="0" w:color="auto" w:frame="1"/>
+        </w:rPr>
+      </w:pPr>
+      <w:r>
+        <w:rPr>
+          <w:rFonts w:ascii="Lucida Console" w:eastAsia="Times New Roman" w:hAnsi="Lucida Console" w:cs="Courier New"/>
+          <w:b/>
+          <w:bCs/>
+          <w:color w:val="000000"/>
+          <w:sz w:val="20"/>
+          <w:szCs w:val="20"/>
+          <w:bdr w:val="none" w:sz="0" w:space="0" w:color="auto" w:frame="1"/>
+        </w:rPr>
+        <w:t xml:space="preserve">  7          8          9         10         11         12 </w:t>
+      </w:r>
+    </w:p>
+    <w:p>
+      <w:pPr>
+        <w:pBdr>
+          <w:top w:val="single" w:sz="4" w:space="1" w:color="auto"/>
+          <w:left w:val="single" w:sz="4" w:space="4" w:color="auto"/>
+          <w:bottom w:val="single" w:sz="4" w:space="1" w:color="auto"/>
+          <w:right w:val="single" w:sz="4" w:space="4" w:color="auto"/>
+        </w:pBdr>
+        <w:shd w:val="clear" w:color="auto" w:fill="FFFFFF"/>
+        <w:tabs>
+          <w:tab w:val="left" w:pos="916"/>
+          <w:tab w:val="left" w:pos="1832"/>
+          <w:tab w:val="left" w:pos="2748"/>
+          <w:tab w:val="left" w:pos="3664"/>
+          <w:tab w:val="left" w:pos="4580"/>
+          <w:tab w:val="left" w:pos="5496"/>
+          <w:tab w:val="left" w:pos="6412"/>
+          <w:tab w:val="left" w:pos="7328"/>
+          <w:tab w:val="left" w:pos="8244"/>
+          <w:tab w:val="left" w:pos="9160"/>
+          <w:tab w:val="left" w:pos="10076"/>
+          <w:tab w:val="left" w:pos="10992"/>
+          <w:tab w:val="left" w:pos="11908"/>
+          <w:tab w:val="left" w:pos="12824"/>
+          <w:tab w:val="left" w:pos="13740"/>
+          <w:tab w:val="left" w:pos="14656"/>
+        </w:tabs>
+        <w:wordWrap w:val="0"/>
+        <w:spacing w:after="0" w:line="240" w:lineRule="auto"/>
+        <w:ind w:left="720" w:hanging="90"/>
+        <w:rPr>
+          <w:rFonts w:ascii="Lucida Console" w:eastAsia="Times New Roman" w:hAnsi="Lucida Console" w:cs="Courier New"/>
+          <w:color w:val="000000"/>
+          <w:sz w:val="20"/>
+          <w:szCs w:val="20"/>
+          <w:bdr w:val="none" w:sz="0" w:space="0" w:color="auto" w:frame="1"/>
+        </w:rPr>
+      </w:pPr>
+      <w:r>
+        <w:rPr>
+          <w:rFonts w:ascii="Lucida Console" w:eastAsia="Times New Roman" w:hAnsi="Lucida Console" w:cs="Courier New"/>
+          <w:color w:val="000000"/>
+          <w:sz w:val="20"/>
+          <w:szCs w:val="20"/>
+          <w:bdr w:val="none" w:sz="0" w:space="0" w:color="auto" w:frame="1"/>
+        </w:rPr>
+        <w:t xml:space="preserve"> </w:t>
+      </w:r>
+      <w:proofErr w:type="gramStart"/>
+      <w:r>
+        <w:rPr>
+          <w:rFonts w:ascii="Lucida Console" w:eastAsia="Times New Roman" w:hAnsi="Lucida Console" w:cs="Courier New"/>
+          <w:color w:val="000000"/>
+          <w:sz w:val="20"/>
+          <w:szCs w:val="20"/>
+          <w:bdr w:val="none" w:sz="0" w:space="0" w:color="auto" w:frame="1"/>
+        </w:rPr>
+        <w:t>1.2177407  0.5546151</w:t>
+      </w:r>
+      <w:proofErr w:type="gramEnd"/>
+      <w:r>
+        <w:rPr>
+          <w:rFonts w:ascii="Lucida Console" w:eastAsia="Times New Roman" w:hAnsi="Lucida Console" w:cs="Courier New"/>
+          <w:color w:val="000000"/>
+          <w:sz w:val="20"/>
+          <w:szCs w:val="20"/>
+          <w:bdr w:val="none" w:sz="0" w:space="0" w:color="auto" w:frame="1"/>
+        </w:rPr>
+        <w:t xml:space="preserve"> -0.7197621 -0.1968867 -1.9022436  1.7877397 </w:t>
+      </w:r>
+    </w:p>
+    <w:p>
+      <w:pPr>
+        <w:pBdr>
+          <w:top w:val="single" w:sz="4" w:space="1" w:color="auto"/>
+          <w:left w:val="single" w:sz="4" w:space="4" w:color="auto"/>
+          <w:bottom w:val="single" w:sz="4" w:space="1" w:color="auto"/>
+          <w:right w:val="single" w:sz="4" w:space="4" w:color="auto"/>
+        </w:pBdr>
+        <w:shd w:val="clear" w:color="auto" w:fill="FFFFFF"/>
+        <w:tabs>
+          <w:tab w:val="left" w:pos="916"/>
+          <w:tab w:val="left" w:pos="1832"/>
+          <w:tab w:val="left" w:pos="2748"/>
+          <w:tab w:val="left" w:pos="3664"/>
+          <w:tab w:val="left" w:pos="4580"/>
+          <w:tab w:val="left" w:pos="5496"/>
+          <w:tab w:val="left" w:pos="6412"/>
+          <w:tab w:val="left" w:pos="7328"/>
+          <w:tab w:val="left" w:pos="8244"/>
+          <w:tab w:val="left" w:pos="9160"/>
+          <w:tab w:val="left" w:pos="10076"/>
+          <w:tab w:val="left" w:pos="10992"/>
+          <w:tab w:val="left" w:pos="11908"/>
+          <w:tab w:val="left" w:pos="12824"/>
+          <w:tab w:val="left" w:pos="13740"/>
+          <w:tab w:val="left" w:pos="14656"/>
+        </w:tabs>
+        <w:wordWrap w:val="0"/>
+        <w:spacing w:after="0" w:line="240" w:lineRule="auto"/>
+        <w:ind w:left="720" w:hanging="90"/>
+        <w:rPr>
+          <w:rFonts w:ascii="Lucida Console" w:eastAsia="Times New Roman" w:hAnsi="Lucida Console" w:cs="Courier New"/>
+          <w:b/>
+          <w:bCs/>
+          <w:color w:val="000000"/>
+          <w:sz w:val="20"/>
+          <w:szCs w:val="20"/>
+          <w:bdr w:val="none" w:sz="0" w:space="0" w:color="auto" w:frame="1"/>
+        </w:rPr>
+      </w:pPr>
+      <w:r>
+        <w:rPr>
+          <w:rFonts w:ascii="Lucida Console" w:eastAsia="Times New Roman" w:hAnsi="Lucida Console" w:cs="Courier New"/>
+          <w:b/>
+          <w:bCs/>
+          <w:color w:val="000000"/>
+          <w:sz w:val="20"/>
+          <w:szCs w:val="20"/>
+          <w:bdr w:val="none" w:sz="0" w:space="0" w:color="auto" w:frame="1"/>
+        </w:rPr>
+        <w:t xml:space="preserve">  13         14         15         16         17         18 </w:t>
+      </w:r>
+    </w:p>
+    <w:p>
+      <w:pPr>
+        <w:pBdr>
+          <w:top w:val="single" w:sz="4" w:space="1" w:color="auto"/>
+          <w:left w:val="single" w:sz="4" w:space="4" w:color="auto"/>
+          <w:bottom w:val="single" w:sz="4" w:space="1" w:color="auto"/>
+          <w:right w:val="single" w:sz="4" w:space="4" w:color="auto"/>
+        </w:pBdr>
+        <w:shd w:val="clear" w:color="auto" w:fill="FFFFFF"/>
+        <w:tabs>
+          <w:tab w:val="left" w:pos="916"/>
+          <w:tab w:val="left" w:pos="1832"/>
+          <w:tab w:val="left" w:pos="2748"/>
+          <w:tab w:val="left" w:pos="3664"/>
+          <w:tab w:val="left" w:pos="4580"/>
+          <w:tab w:val="left" w:pos="5496"/>
+          <w:tab w:val="left" w:pos="6412"/>
+          <w:tab w:val="left" w:pos="7328"/>
+          <w:tab w:val="left" w:pos="8244"/>
+          <w:tab w:val="left" w:pos="9160"/>
+          <w:tab w:val="left" w:pos="10076"/>
+          <w:tab w:val="left" w:pos="10992"/>
+          <w:tab w:val="left" w:pos="11908"/>
+          <w:tab w:val="left" w:pos="12824"/>
+          <w:tab w:val="left" w:pos="13740"/>
+          <w:tab w:val="left" w:pos="14656"/>
+        </w:tabs>
+        <w:wordWrap w:val="0"/>
+        <w:spacing w:after="0" w:line="240" w:lineRule="auto"/>
+        <w:ind w:left="720" w:hanging="90"/>
+        <w:rPr>
+          <w:rFonts w:ascii="Lucida Console" w:eastAsia="Times New Roman" w:hAnsi="Lucida Console" w:cs="Courier New"/>
+          <w:color w:val="000000"/>
+          <w:sz w:val="20"/>
+          <w:szCs w:val="20"/>
+          <w:bdr w:val="none" w:sz="0" w:space="0" w:color="auto" w:frame="1"/>
+        </w:rPr>
+      </w:pPr>
+      <w:r>
+        <w:rPr>
+          <w:rFonts w:ascii="Lucida Console" w:eastAsia="Times New Roman" w:hAnsi="Lucida Console" w:cs="Courier New"/>
+          <w:color w:val="000000"/>
+          <w:sz w:val="20"/>
+          <w:szCs w:val="20"/>
+          <w:bdr w:val="none" w:sz="0" w:space="0" w:color="auto" w:frame="1"/>
+        </w:rPr>
+        <w:t xml:space="preserve"> </w:t>
+      </w:r>
+      <w:proofErr w:type="gramStart"/>
+      <w:r>
+        <w:rPr>
+          <w:rFonts w:ascii="Lucida Console" w:eastAsia="Times New Roman" w:hAnsi="Lucida Console" w:cs="Courier New"/>
+          <w:color w:val="000000"/>
+          <w:sz w:val="20"/>
+          <w:szCs w:val="20"/>
+          <w:bdr w:val="none" w:sz="0" w:space="0" w:color="auto" w:frame="1"/>
+        </w:rPr>
+        <w:t>0.8420427  0.6761632</w:t>
+      </w:r>
+      <w:proofErr w:type="gramEnd"/>
+      <w:r>
+        <w:rPr>
+          <w:rFonts w:ascii="Lucida Console" w:eastAsia="Times New Roman" w:hAnsi="Lucida Console" w:cs="Courier New"/>
+          <w:color w:val="000000"/>
+          <w:sz w:val="20"/>
+          <w:szCs w:val="20"/>
+          <w:bdr w:val="none" w:sz="0" w:space="0" w:color="auto" w:frame="1"/>
+        </w:rPr>
+        <w:t xml:space="preserve">  0.1544091 -0.5496144  0.8219363 -0.4419615 </w:t>
+      </w:r>
+    </w:p>
+    <w:p>
+      <w:pPr>
+        <w:pBdr>
+          <w:top w:val="single" w:sz="4" w:space="1" w:color="auto"/>
+          <w:left w:val="single" w:sz="4" w:space="4" w:color="auto"/>
+          <w:bottom w:val="single" w:sz="4" w:space="1" w:color="auto"/>
+          <w:right w:val="single" w:sz="4" w:space="4" w:color="auto"/>
+        </w:pBdr>
+        <w:shd w:val="clear" w:color="auto" w:fill="FFFFFF"/>
+        <w:tabs>
+          <w:tab w:val="left" w:pos="916"/>
+          <w:tab w:val="left" w:pos="1832"/>
+          <w:tab w:val="left" w:pos="2748"/>
+          <w:tab w:val="left" w:pos="3664"/>
+          <w:tab w:val="left" w:pos="4580"/>
+          <w:tab w:val="left" w:pos="5496"/>
+          <w:tab w:val="left" w:pos="6412"/>
+          <w:tab w:val="left" w:pos="7328"/>
+          <w:tab w:val="left" w:pos="8244"/>
+          <w:tab w:val="left" w:pos="9160"/>
+          <w:tab w:val="left" w:pos="10076"/>
+          <w:tab w:val="left" w:pos="10992"/>
+          <w:tab w:val="left" w:pos="11908"/>
+          <w:tab w:val="left" w:pos="12824"/>
+          <w:tab w:val="left" w:pos="13740"/>
+          <w:tab w:val="left" w:pos="14656"/>
+        </w:tabs>
+        <w:wordWrap w:val="0"/>
+        <w:spacing w:after="0" w:line="240" w:lineRule="auto"/>
+        <w:ind w:left="720" w:hanging="90"/>
+        <w:rPr>
+          <w:rFonts w:ascii="Lucida Console" w:eastAsia="Times New Roman" w:hAnsi="Lucida Console" w:cs="Courier New"/>
+          <w:b/>
+          <w:bCs/>
+          <w:color w:val="000000"/>
+          <w:sz w:val="20"/>
+          <w:szCs w:val="20"/>
+          <w:bdr w:val="none" w:sz="0" w:space="0" w:color="auto" w:frame="1"/>
+        </w:rPr>
+      </w:pPr>
+      <w:r>
+        <w:rPr>
+          <w:rFonts w:ascii="Lucida Console" w:eastAsia="Times New Roman" w:hAnsi="Lucida Console" w:cs="Courier New"/>
+          <w:b/>
+          <w:bCs/>
+          <w:color w:val="000000"/>
+          <w:sz w:val="20"/>
+          <w:szCs w:val="20"/>
+          <w:bdr w:val="none" w:sz="0" w:space="0" w:color="auto" w:frame="1"/>
+        </w:rPr>
+        <w:t xml:space="preserve">  19         20         21         22         23         24 </w:t>
+      </w:r>
+    </w:p>
+    <w:p>
+      <w:pPr>
+        <w:pBdr>
+          <w:top w:val="single" w:sz="4" w:space="1" w:color="auto"/>
+          <w:left w:val="single" w:sz="4" w:space="4" w:color="auto"/>
+          <w:bottom w:val="single" w:sz="4" w:space="1" w:color="auto"/>
+          <w:right w:val="single" w:sz="4" w:space="4" w:color="auto"/>
+        </w:pBdr>
+        <w:shd w:val="clear" w:color="auto" w:fill="FFFFFF"/>
+        <w:tabs>
+          <w:tab w:val="left" w:pos="916"/>
+          <w:tab w:val="left" w:pos="1832"/>
+          <w:tab w:val="left" w:pos="2748"/>
+          <w:tab w:val="left" w:pos="3664"/>
+          <w:tab w:val="left" w:pos="4580"/>
+          <w:tab w:val="left" w:pos="5496"/>
+          <w:tab w:val="left" w:pos="6412"/>
+          <w:tab w:val="left" w:pos="7328"/>
+          <w:tab w:val="left" w:pos="8244"/>
+          <w:tab w:val="left" w:pos="9160"/>
+          <w:tab w:val="left" w:pos="10076"/>
+          <w:tab w:val="left" w:pos="10992"/>
+          <w:tab w:val="left" w:pos="11908"/>
+          <w:tab w:val="left" w:pos="12824"/>
+          <w:tab w:val="left" w:pos="13740"/>
+          <w:tab w:val="left" w:pos="14656"/>
+        </w:tabs>
+        <w:wordWrap w:val="0"/>
+        <w:spacing w:after="0" w:line="240" w:lineRule="auto"/>
+        <w:ind w:left="720" w:hanging="90"/>
+        <w:rPr>
+          <w:rFonts w:ascii="Lucida Console" w:eastAsia="Times New Roman" w:hAnsi="Lucida Console" w:cs="Courier New"/>
+          <w:color w:val="000000"/>
+          <w:sz w:val="20"/>
+          <w:szCs w:val="20"/>
+          <w:bdr w:val="none" w:sz="0" w:space="0" w:color="auto" w:frame="1"/>
+        </w:rPr>
+      </w:pPr>
+      <w:r>
+        <w:rPr>
+          <w:rFonts w:ascii="Lucida Console" w:eastAsia="Times New Roman" w:hAnsi="Lucida Console" w:cs="Courier New"/>
+          <w:color w:val="000000"/>
+          <w:sz w:val="20"/>
+          <w:szCs w:val="20"/>
+          <w:bdr w:val="none" w:sz="0" w:space="0" w:color="auto" w:frame="1"/>
+        </w:rPr>
+        <w:t>-0.</w:t>
+      </w:r>
+      <w:proofErr w:type="gramStart"/>
+      <w:r>
+        <w:rPr>
+          <w:rFonts w:ascii="Lucida Console" w:eastAsia="Times New Roman" w:hAnsi="Lucida Console" w:cs="Courier New"/>
+          <w:color w:val="000000"/>
+          <w:sz w:val="20"/>
+          <w:szCs w:val="20"/>
+          <w:bdr w:val="none" w:sz="0" w:space="0" w:color="auto" w:frame="1"/>
+        </w:rPr>
+        <w:t>2033638  1.1709832</w:t>
+      </w:r>
+      <w:proofErr w:type="gramEnd"/>
+      <w:r>
+        <w:rPr>
+          <w:rFonts w:ascii="Lucida Console" w:eastAsia="Times New Roman" w:hAnsi="Lucida Console" w:cs="Courier New"/>
+          <w:color w:val="000000"/>
+          <w:sz w:val="20"/>
+          <w:szCs w:val="20"/>
+          <w:bdr w:val="none" w:sz="0" w:space="0" w:color="auto" w:frame="1"/>
+        </w:rPr>
+        <w:t xml:space="preserve"> -0.3007313 -1.1879701 -2.9935535 -1.3899885 </w:t>
+      </w:r>
+    </w:p>
+    <w:p>
+      <w:pPr>
+        <w:pBdr>
+          <w:top w:val="single" w:sz="4" w:space="1" w:color="auto"/>
+          <w:left w:val="single" w:sz="4" w:space="4" w:color="auto"/>
+          <w:bottom w:val="single" w:sz="4" w:space="1" w:color="auto"/>
+          <w:right w:val="single" w:sz="4" w:space="4" w:color="auto"/>
+        </w:pBdr>
+        <w:shd w:val="clear" w:color="auto" w:fill="FFFFFF"/>
+        <w:tabs>
+          <w:tab w:val="left" w:pos="916"/>
+          <w:tab w:val="left" w:pos="1832"/>
+          <w:tab w:val="left" w:pos="2748"/>
+          <w:tab w:val="left" w:pos="3664"/>
+          <w:tab w:val="left" w:pos="4580"/>
+          <w:tab w:val="left" w:pos="5496"/>
+          <w:tab w:val="left" w:pos="6412"/>
+          <w:tab w:val="left" w:pos="7328"/>
+          <w:tab w:val="left" w:pos="8244"/>
+          <w:tab w:val="left" w:pos="9160"/>
+          <w:tab w:val="left" w:pos="10076"/>
+          <w:tab w:val="left" w:pos="10992"/>
+          <w:tab w:val="left" w:pos="11908"/>
+          <w:tab w:val="left" w:pos="12824"/>
+          <w:tab w:val="left" w:pos="13740"/>
+          <w:tab w:val="left" w:pos="14656"/>
+        </w:tabs>
+        <w:wordWrap w:val="0"/>
+        <w:spacing w:after="0" w:line="240" w:lineRule="auto"/>
+        <w:ind w:left="720" w:hanging="90"/>
+        <w:rPr>
+          <w:rFonts w:ascii="Lucida Console" w:eastAsia="Times New Roman" w:hAnsi="Lucida Console" w:cs="Courier New"/>
+          <w:b/>
+          <w:bCs/>
+          <w:color w:val="000000"/>
+          <w:sz w:val="20"/>
+          <w:szCs w:val="20"/>
+          <w:bdr w:val="none" w:sz="0" w:space="0" w:color="auto" w:frame="1"/>
+        </w:rPr>
+      </w:pPr>
+      <w:r>
+        <w:rPr>
+          <w:rFonts w:ascii="Lucida Console" w:eastAsia="Times New Roman" w:hAnsi="Lucida Console" w:cs="Courier New"/>
+          <w:b/>
+          <w:bCs/>
+          <w:color w:val="000000"/>
+          <w:sz w:val="20"/>
+          <w:szCs w:val="20"/>
+          <w:bdr w:val="none" w:sz="0" w:space="0" w:color="auto" w:frame="1"/>
+        </w:rPr>
+        <w:t xml:space="preserve">  25 </w:t>
+      </w:r>
+    </w:p>
+    <w:p>
+      <w:pPr>
+        <w:pBdr>
+          <w:top w:val="single" w:sz="4" w:space="1" w:color="auto"/>
+          <w:left w:val="single" w:sz="4" w:space="4" w:color="auto"/>
+          <w:bottom w:val="single" w:sz="4" w:space="1" w:color="auto"/>
+          <w:right w:val="single" w:sz="4" w:space="4" w:color="auto"/>
+        </w:pBdr>
+        <w:shd w:val="clear" w:color="auto" w:fill="FFFFFF"/>
+        <w:tabs>
+          <w:tab w:val="left" w:pos="916"/>
+          <w:tab w:val="left" w:pos="1832"/>
+          <w:tab w:val="left" w:pos="2748"/>
+          <w:tab w:val="left" w:pos="3664"/>
+          <w:tab w:val="left" w:pos="4580"/>
+          <w:tab w:val="left" w:pos="5496"/>
+          <w:tab w:val="left" w:pos="6412"/>
+          <w:tab w:val="left" w:pos="7328"/>
+          <w:tab w:val="left" w:pos="8244"/>
+          <w:tab w:val="left" w:pos="9160"/>
+          <w:tab w:val="left" w:pos="10076"/>
+          <w:tab w:val="left" w:pos="10992"/>
+          <w:tab w:val="left" w:pos="11908"/>
+          <w:tab w:val="left" w:pos="12824"/>
+          <w:tab w:val="left" w:pos="13740"/>
+          <w:tab w:val="left" w:pos="14656"/>
+        </w:tabs>
+        <w:wordWrap w:val="0"/>
+        <w:spacing w:after="0" w:line="240" w:lineRule="auto"/>
+        <w:ind w:left="720" w:hanging="90"/>
+        <w:rPr>
+          <w:rFonts w:ascii="Lucida Console" w:eastAsia="Times New Roman" w:hAnsi="Lucida Console" w:cs="Courier New"/>
+          <w:color w:val="000000"/>
+          <w:sz w:val="20"/>
+          <w:szCs w:val="20"/>
+        </w:rPr>
+      </w:pPr>
+      <w:r>
+        <w:rPr>
+          <w:rFonts w:ascii="Lucida Console" w:eastAsia="Times New Roman" w:hAnsi="Lucida Console" w:cs="Courier New"/>
+          <w:color w:val="000000"/>
+          <w:sz w:val="20"/>
+          <w:szCs w:val="20"/>
+          <w:bdr w:val="none" w:sz="0" w:space="0" w:color="auto" w:frame="1"/>
+        </w:rPr>
+        <w:t xml:space="preserve">-1.0479030 </w:t>
+      </w:r>
+    </w:p>
+    <w:p>
+      <w:pPr>
+        <w:ind w:firstLine="720"/>
+        <w:jc w:val="both"/>
+        <w:rPr>
+          <w:rFonts w:ascii="Times New Roman" w:hAnsi="Times New Roman" w:cs="Times New Roman"/>
+          <w:sz w:val="24"/>
+          <w:szCs w:val="24"/>
+        </w:rPr>
+      </w:pPr>
+    </w:p>
+    <w:p>
+      <w:pPr>
+        <w:autoSpaceDE w:val="0"/>
+        <w:autoSpaceDN w:val="0"/>
+        <w:adjustRightInd w:val="0"/>
+        <w:spacing w:after="0" w:line="240" w:lineRule="auto"/>
+        <w:ind w:firstLine="630"/>
+        <w:jc w:val="both"/>
+        <w:rPr>
+          <w:rFonts w:ascii="Times New Roman" w:hAnsi="Times New Roman" w:cs="Times New Roman"/>
+          <w:color w:val="241F1F"/>
+          <w:sz w:val="24"/>
+          <w:szCs w:val="24"/>
+        </w:rPr>
+      </w:pPr>
+      <w:r>
+        <w:rPr>
+          <w:rFonts w:ascii="Times New Roman" w:hAnsi="Times New Roman" w:cs="Times New Roman"/>
+          <w:color w:val="241F1F"/>
+          <w:sz w:val="24"/>
+          <w:szCs w:val="24"/>
+        </w:rPr>
+        <w:t xml:space="preserve">The </w:t>
+      </w:r>
+      <w:r>
+        <w:rPr>
+          <w:rFonts w:ascii="Times New Roman" w:hAnsi="Times New Roman" w:cs="Times New Roman"/>
+          <w:color w:val="241F1F"/>
+          <w:sz w:val="24"/>
+          <w:szCs w:val="24"/>
+        </w:rPr>
+        <w:t>standardized</w:t>
+      </w:r>
+      <w:r>
+        <w:rPr>
+          <w:rFonts w:ascii="Times New Roman" w:hAnsi="Times New Roman" w:cs="Times New Roman"/>
+          <w:color w:val="241F1F"/>
+          <w:sz w:val="24"/>
+          <w:szCs w:val="24"/>
+        </w:rPr>
+        <w:t xml:space="preserve"> and </w:t>
+      </w:r>
+      <w:r>
+        <w:rPr>
+          <w:rFonts w:ascii="Times New Roman" w:hAnsi="Times New Roman" w:cs="Times New Roman"/>
+          <w:color w:val="241F1F"/>
+          <w:sz w:val="24"/>
+          <w:szCs w:val="24"/>
+        </w:rPr>
+        <w:t>studentized</w:t>
+      </w:r>
+      <w:r>
+        <w:rPr>
+          <w:rFonts w:ascii="Times New Roman" w:hAnsi="Times New Roman" w:cs="Times New Roman"/>
+          <w:color w:val="241F1F"/>
+          <w:sz w:val="24"/>
+          <w:szCs w:val="24"/>
+        </w:rPr>
+        <w:t xml:space="preserve"> residuals </w:t>
+      </w:r>
+      <w:r>
+        <w:rPr>
+          <w:rFonts w:ascii="Times New Roman" w:hAnsi="Times New Roman" w:cs="Times New Roman"/>
+          <w:color w:val="241F1F"/>
+          <w:sz w:val="24"/>
+          <w:szCs w:val="24"/>
+        </w:rPr>
+        <w:t xml:space="preserve">are scaled residuals that can indicate if the data set is normally distributed and has a constant variance. If the absolute value of any of these residuals is greater than 3, it could indicate an outlier in the data set. An absolute value of a studentized residual or a R-student residual that is greater than 3 indicates the associated data point’s y-coordinate is likely an outlier. </w:t>
+      </w:r>
+      <w:r>
+        <w:rPr>
+          <w:rFonts w:ascii="Times New Roman" w:hAnsi="Times New Roman" w:cs="Times New Roman"/>
+          <w:color w:val="241F1F"/>
+          <w:sz w:val="24"/>
+          <w:szCs w:val="24"/>
+        </w:rPr>
+        <w:t>None of the standardized and studentized residuals from the full model have an absolute value greater than 3 (though the studentized residual for the 23</w:t>
+      </w:r>
+      <w:r>
+        <w:rPr>
+          <w:rFonts w:ascii="Times New Roman" w:hAnsi="Times New Roman" w:cs="Times New Roman"/>
+          <w:color w:val="241F1F"/>
+          <w:sz w:val="24"/>
+          <w:szCs w:val="24"/>
+          <w:vertAlign w:val="superscript"/>
+        </w:rPr>
+        <w:t>rd</w:t>
+      </w:r>
+      <w:r>
+        <w:rPr>
+          <w:rFonts w:ascii="Times New Roman" w:hAnsi="Times New Roman" w:cs="Times New Roman"/>
+          <w:color w:val="241F1F"/>
+          <w:sz w:val="24"/>
+          <w:szCs w:val="24"/>
+        </w:rPr>
+        <w:t xml:space="preserve"> y value is very close, at 2.994)</w:t>
+      </w:r>
+      <w:r>
+        <w:rPr>
+          <w:rFonts w:ascii="Times New Roman" w:hAnsi="Times New Roman" w:cs="Times New Roman"/>
+          <w:color w:val="241F1F"/>
+          <w:sz w:val="24"/>
+          <w:szCs w:val="24"/>
+        </w:rPr>
+        <w:t xml:space="preserve"> (Table 3.2)</w:t>
+      </w:r>
+      <w:r>
+        <w:rPr>
+          <w:rFonts w:ascii="Times New Roman" w:hAnsi="Times New Roman" w:cs="Times New Roman"/>
+          <w:color w:val="241F1F"/>
+          <w:sz w:val="24"/>
+          <w:szCs w:val="24"/>
+        </w:rPr>
+        <w:t xml:space="preserve">. It is likely that there are no glaring outliers created by this model. </w:t>
+      </w:r>
+    </w:p>
+    <w:p>
+      <w:pPr>
+        <w:autoSpaceDE w:val="0"/>
+        <w:autoSpaceDN w:val="0"/>
+        <w:adjustRightInd w:val="0"/>
+        <w:spacing w:after="0" w:line="240" w:lineRule="auto"/>
+        <w:ind w:firstLine="630"/>
+        <w:jc w:val="both"/>
+        <w:rPr>
+          <w:rFonts w:ascii="Times New Roman" w:hAnsi="Times New Roman" w:cs="Times New Roman"/>
+          <w:color w:val="241F1F"/>
+          <w:sz w:val="24"/>
+          <w:szCs w:val="24"/>
+        </w:rPr>
+      </w:pPr>
+    </w:p>
+    <w:p>
+      <w:pPr>
+        <w:autoSpaceDE w:val="0"/>
+        <w:autoSpaceDN w:val="0"/>
+        <w:adjustRightInd w:val="0"/>
+        <w:spacing w:after="0" w:line="240" w:lineRule="auto"/>
+        <w:ind w:left="630"/>
+        <w:jc w:val="both"/>
+        <w:rPr>
+          <w:rFonts w:ascii="Times New Roman" w:hAnsi="Times New Roman" w:cs="Times New Roman"/>
+          <w:sz w:val="24"/>
+          <w:szCs w:val="24"/>
+        </w:rPr>
+      </w:pPr>
+      <w:r>
+        <w:rPr>
+          <w:rFonts w:ascii="Times New Roman" w:hAnsi="Times New Roman" w:cs="Times New Roman"/>
+          <w:b/>
+          <w:bCs/>
+          <w:color w:val="241F1F"/>
+          <w:sz w:val="24"/>
+          <w:szCs w:val="24"/>
+        </w:rPr>
+        <w:t xml:space="preserve">Table 3.3: </w:t>
+      </w:r>
+      <w:r>
+        <w:rPr>
+          <w:rFonts w:ascii="Times New Roman" w:hAnsi="Times New Roman" w:cs="Times New Roman"/>
+          <w:sz w:val="24"/>
+          <w:szCs w:val="24"/>
+        </w:rPr>
+        <w:t xml:space="preserve">The following is a table of the </w:t>
+      </w:r>
+      <w:r>
+        <w:rPr>
+          <w:rFonts w:ascii="Times New Roman" w:hAnsi="Times New Roman" w:cs="Times New Roman"/>
+          <w:sz w:val="24"/>
+          <w:szCs w:val="24"/>
+        </w:rPr>
+        <w:t>VIF values</w:t>
+      </w:r>
+      <w:r>
+        <w:rPr>
+          <w:rFonts w:ascii="Times New Roman" w:hAnsi="Times New Roman" w:cs="Times New Roman"/>
+          <w:sz w:val="24"/>
+          <w:szCs w:val="24"/>
+        </w:rPr>
+        <w:t xml:space="preserve"> for the full model relating steam (</w:t>
+      </w:r>
+      <w:proofErr w:type="spellStart"/>
+      <w:r>
+        <w:rPr>
+          <w:rFonts w:ascii="Times New Roman" w:hAnsi="Times New Roman" w:cs="Times New Roman"/>
+          <w:sz w:val="24"/>
+          <w:szCs w:val="24"/>
+        </w:rPr>
+        <w:t>lbs</w:t>
+      </w:r>
+      <w:proofErr w:type="spellEnd"/>
+      <w:r>
+        <w:rPr>
+          <w:rFonts w:ascii="Times New Roman" w:hAnsi="Times New Roman" w:cs="Times New Roman"/>
+          <w:sz w:val="24"/>
+          <w:szCs w:val="24"/>
+        </w:rPr>
+        <w:t>/month) to all of the provided regressor variables.</w:t>
+      </w:r>
+    </w:p>
+    <w:p>
+      <w:pPr>
+        <w:autoSpaceDE w:val="0"/>
+        <w:autoSpaceDN w:val="0"/>
+        <w:adjustRightInd w:val="0"/>
+        <w:spacing w:after="0" w:line="240" w:lineRule="auto"/>
+        <w:ind w:left="630"/>
+        <w:jc w:val="both"/>
+        <w:rPr>
+          <w:rFonts w:ascii="Times New Roman" w:hAnsi="Times New Roman" w:cs="Times New Roman"/>
+          <w:color w:val="241F1F"/>
+          <w:sz w:val="24"/>
+          <w:szCs w:val="24"/>
+        </w:rPr>
+      </w:pPr>
+    </w:p>
+    <w:p>
+      <w:pPr>
+        <w:pBdr>
+          <w:top w:val="single" w:sz="4" w:space="1" w:color="auto"/>
+          <w:left w:val="single" w:sz="4" w:space="4" w:color="auto"/>
+          <w:bottom w:val="single" w:sz="4" w:space="1" w:color="auto"/>
+          <w:right w:val="single" w:sz="4" w:space="4" w:color="auto"/>
+        </w:pBdr>
+        <w:shd w:val="clear" w:color="auto" w:fill="FFFFFF"/>
+        <w:tabs>
+          <w:tab w:val="left" w:pos="916"/>
+          <w:tab w:val="left" w:pos="1832"/>
+          <w:tab w:val="left" w:pos="2748"/>
+          <w:tab w:val="left" w:pos="3664"/>
+          <w:tab w:val="left" w:pos="4580"/>
+          <w:tab w:val="left" w:pos="5496"/>
+          <w:tab w:val="left" w:pos="6412"/>
+          <w:tab w:val="left" w:pos="7328"/>
+          <w:tab w:val="left" w:pos="8244"/>
+          <w:tab w:val="left" w:pos="9160"/>
+          <w:tab w:val="left" w:pos="10076"/>
+          <w:tab w:val="left" w:pos="10992"/>
+          <w:tab w:val="left" w:pos="11908"/>
+          <w:tab w:val="left" w:pos="12824"/>
+          <w:tab w:val="left" w:pos="13740"/>
+          <w:tab w:val="left" w:pos="14656"/>
+        </w:tabs>
+        <w:wordWrap w:val="0"/>
+        <w:spacing w:after="0" w:line="240" w:lineRule="auto"/>
+        <w:ind w:left="540" w:firstLine="180"/>
+        <w:rPr>
+          <w:rFonts w:ascii="Lucida Console" w:eastAsia="Times New Roman" w:hAnsi="Lucida Console" w:cs="Courier New"/>
+          <w:b/>
+          <w:bCs/>
+          <w:color w:val="000000"/>
+          <w:sz w:val="20"/>
+          <w:szCs w:val="20"/>
+          <w:bdr w:val="none" w:sz="0" w:space="0" w:color="auto" w:frame="1"/>
+        </w:rPr>
+      </w:pPr>
+      <w:r>
+        <w:rPr>
+          <w:rFonts w:ascii="Lucida Console" w:eastAsia="Times New Roman" w:hAnsi="Lucida Console" w:cs="Courier New"/>
+          <w:b/>
+          <w:bCs/>
+          <w:color w:val="000000"/>
+          <w:sz w:val="20"/>
+          <w:szCs w:val="20"/>
+          <w:bdr w:val="none" w:sz="0" w:space="0" w:color="auto" w:frame="1"/>
+        </w:rPr>
+        <w:t xml:space="preserve">x1         x2         x3         x4         x5         x6 </w:t>
+      </w:r>
+    </w:p>
+    <w:p>
+      <w:pPr>
+        <w:pBdr>
+          <w:top w:val="single" w:sz="4" w:space="1" w:color="auto"/>
+          <w:left w:val="single" w:sz="4" w:space="4" w:color="auto"/>
+          <w:bottom w:val="single" w:sz="4" w:space="1" w:color="auto"/>
+          <w:right w:val="single" w:sz="4" w:space="4" w:color="auto"/>
+        </w:pBdr>
+        <w:shd w:val="clear" w:color="auto" w:fill="FFFFFF"/>
+        <w:tabs>
+          <w:tab w:val="left" w:pos="916"/>
+          <w:tab w:val="left" w:pos="1832"/>
+          <w:tab w:val="left" w:pos="2748"/>
+          <w:tab w:val="left" w:pos="3664"/>
+          <w:tab w:val="left" w:pos="4580"/>
+          <w:tab w:val="left" w:pos="5496"/>
+          <w:tab w:val="left" w:pos="6412"/>
+          <w:tab w:val="left" w:pos="7328"/>
+          <w:tab w:val="left" w:pos="8244"/>
+          <w:tab w:val="left" w:pos="9160"/>
+          <w:tab w:val="left" w:pos="10076"/>
+          <w:tab w:val="left" w:pos="10992"/>
+          <w:tab w:val="left" w:pos="11908"/>
+          <w:tab w:val="left" w:pos="12824"/>
+          <w:tab w:val="left" w:pos="13740"/>
+          <w:tab w:val="left" w:pos="14656"/>
+        </w:tabs>
+        <w:wordWrap w:val="0"/>
+        <w:spacing w:after="0" w:line="240" w:lineRule="auto"/>
+        <w:ind w:left="540"/>
+        <w:rPr>
+          <w:rFonts w:ascii="Lucida Console" w:eastAsia="Times New Roman" w:hAnsi="Lucida Console" w:cs="Courier New"/>
+          <w:color w:val="000000"/>
+          <w:sz w:val="20"/>
+          <w:szCs w:val="20"/>
+          <w:bdr w:val="none" w:sz="0" w:space="0" w:color="auto" w:frame="1"/>
+        </w:rPr>
+      </w:pPr>
+      <w:r>
+        <w:rPr>
+          <w:rFonts w:ascii="Lucida Console" w:eastAsia="Times New Roman" w:hAnsi="Lucida Console" w:cs="Courier New"/>
+          <w:color w:val="000000"/>
+          <w:sz w:val="20"/>
+          <w:szCs w:val="20"/>
+          <w:bdr w:val="none" w:sz="0" w:space="0" w:color="auto" w:frame="1"/>
+        </w:rPr>
+        <w:t xml:space="preserve"> </w:t>
+      </w:r>
+      <w:proofErr w:type="gramStart"/>
+      <w:r>
+        <w:rPr>
+          <w:rFonts w:ascii="Lucida Console" w:eastAsia="Times New Roman" w:hAnsi="Lucida Console" w:cs="Courier New"/>
+          <w:color w:val="000000"/>
+          <w:sz w:val="20"/>
+          <w:szCs w:val="20"/>
+          <w:bdr w:val="none" w:sz="0" w:space="0" w:color="auto" w:frame="1"/>
+        </w:rPr>
+        <w:t>15.746595  20.137114</w:t>
+      </w:r>
+      <w:proofErr w:type="gramEnd"/>
+      <w:r>
+        <w:rPr>
+          <w:rFonts w:ascii="Lucida Console" w:eastAsia="Times New Roman" w:hAnsi="Lucida Console" w:cs="Courier New"/>
+          <w:color w:val="000000"/>
+          <w:sz w:val="20"/>
+          <w:szCs w:val="20"/>
+          <w:bdr w:val="none" w:sz="0" w:space="0" w:color="auto" w:frame="1"/>
+        </w:rPr>
+        <w:t xml:space="preserve"> 126.625618   1.836626   4.411920   4.695013 </w:t>
+      </w:r>
+    </w:p>
+    <w:p>
+      <w:pPr>
+        <w:pBdr>
+          <w:top w:val="single" w:sz="4" w:space="1" w:color="auto"/>
+          <w:left w:val="single" w:sz="4" w:space="4" w:color="auto"/>
+          <w:bottom w:val="single" w:sz="4" w:space="1" w:color="auto"/>
+          <w:right w:val="single" w:sz="4" w:space="4" w:color="auto"/>
+        </w:pBdr>
+        <w:shd w:val="clear" w:color="auto" w:fill="FFFFFF"/>
+        <w:tabs>
+          <w:tab w:val="left" w:pos="916"/>
+          <w:tab w:val="left" w:pos="1832"/>
+          <w:tab w:val="left" w:pos="2748"/>
+          <w:tab w:val="left" w:pos="3664"/>
+          <w:tab w:val="left" w:pos="4580"/>
+          <w:tab w:val="left" w:pos="5496"/>
+          <w:tab w:val="left" w:pos="6412"/>
+          <w:tab w:val="left" w:pos="7328"/>
+          <w:tab w:val="left" w:pos="8244"/>
+          <w:tab w:val="left" w:pos="9160"/>
+          <w:tab w:val="left" w:pos="10076"/>
+          <w:tab w:val="left" w:pos="10992"/>
+          <w:tab w:val="left" w:pos="11908"/>
+          <w:tab w:val="left" w:pos="12824"/>
+          <w:tab w:val="left" w:pos="13740"/>
+          <w:tab w:val="left" w:pos="14656"/>
+        </w:tabs>
+        <w:wordWrap w:val="0"/>
+        <w:spacing w:after="0" w:line="240" w:lineRule="auto"/>
+        <w:ind w:left="540" w:firstLine="90"/>
+        <w:rPr>
+          <w:rFonts w:ascii="Lucida Console" w:eastAsia="Times New Roman" w:hAnsi="Lucida Console" w:cs="Courier New"/>
+          <w:b/>
+          <w:bCs/>
+          <w:color w:val="000000"/>
+          <w:sz w:val="20"/>
+          <w:szCs w:val="20"/>
+          <w:bdr w:val="none" w:sz="0" w:space="0" w:color="auto" w:frame="1"/>
+        </w:rPr>
+      </w:pPr>
+      <w:r>
+        <w:rPr>
+          <w:rFonts w:ascii="Lucida Console" w:eastAsia="Times New Roman" w:hAnsi="Lucida Console" w:cs="Courier New"/>
+          <w:b/>
+          <w:bCs/>
+          <w:color w:val="000000"/>
+          <w:sz w:val="20"/>
+          <w:szCs w:val="20"/>
+          <w:bdr w:val="none" w:sz="0" w:space="0" w:color="auto" w:frame="1"/>
+        </w:rPr>
+        <w:t xml:space="preserve"> x7         x8         x9 </w:t>
+      </w:r>
+    </w:p>
+    <w:p>
+      <w:pPr>
+        <w:pBdr>
+          <w:top w:val="single" w:sz="4" w:space="1" w:color="auto"/>
+          <w:left w:val="single" w:sz="4" w:space="4" w:color="auto"/>
+          <w:bottom w:val="single" w:sz="4" w:space="1" w:color="auto"/>
+          <w:right w:val="single" w:sz="4" w:space="4" w:color="auto"/>
+        </w:pBdr>
+        <w:shd w:val="clear" w:color="auto" w:fill="FFFFFF"/>
+        <w:tabs>
+          <w:tab w:val="left" w:pos="916"/>
+          <w:tab w:val="left" w:pos="1832"/>
+          <w:tab w:val="left" w:pos="2748"/>
+          <w:tab w:val="left" w:pos="3664"/>
+          <w:tab w:val="left" w:pos="4580"/>
+          <w:tab w:val="left" w:pos="5496"/>
+          <w:tab w:val="left" w:pos="6412"/>
+          <w:tab w:val="left" w:pos="7328"/>
+          <w:tab w:val="left" w:pos="8244"/>
+          <w:tab w:val="left" w:pos="9160"/>
+          <w:tab w:val="left" w:pos="10076"/>
+          <w:tab w:val="left" w:pos="10992"/>
+          <w:tab w:val="left" w:pos="11908"/>
+          <w:tab w:val="left" w:pos="12824"/>
+          <w:tab w:val="left" w:pos="13740"/>
+          <w:tab w:val="left" w:pos="14656"/>
+        </w:tabs>
+        <w:wordWrap w:val="0"/>
+        <w:spacing w:after="0" w:line="240" w:lineRule="auto"/>
+        <w:ind w:left="540"/>
+        <w:rPr>
+          <w:rFonts w:ascii="Lucida Console" w:eastAsia="Times New Roman" w:hAnsi="Lucida Console" w:cs="Courier New"/>
+          <w:color w:val="000000"/>
+          <w:sz w:val="20"/>
+          <w:szCs w:val="20"/>
+        </w:rPr>
+      </w:pPr>
+      <w:r>
+        <w:rPr>
+          <w:rFonts w:ascii="Lucida Console" w:eastAsia="Times New Roman" w:hAnsi="Lucida Console" w:cs="Courier New"/>
+          <w:color w:val="000000"/>
+          <w:sz w:val="20"/>
+          <w:szCs w:val="20"/>
+          <w:bdr w:val="none" w:sz="0" w:space="0" w:color="auto" w:frame="1"/>
+        </w:rPr>
+        <w:t xml:space="preserve">  6.067426 107.590891   2.385046 </w:t>
+      </w:r>
+    </w:p>
+    <w:p>
+      <w:pPr>
+        <w:autoSpaceDE w:val="0"/>
+        <w:autoSpaceDN w:val="0"/>
+        <w:adjustRightInd w:val="0"/>
+        <w:spacing w:after="0" w:line="240" w:lineRule="auto"/>
+        <w:ind w:left="630"/>
+        <w:jc w:val="both"/>
+        <w:rPr>
+          <w:rFonts w:ascii="Times New Roman" w:hAnsi="Times New Roman" w:cs="Times New Roman"/>
+          <w:color w:val="241F1F"/>
+          <w:sz w:val="24"/>
+          <w:szCs w:val="24"/>
+        </w:rPr>
+      </w:pPr>
+    </w:p>
+    <w:p>
+      <w:pPr>
+        <w:autoSpaceDE w:val="0"/>
+        <w:autoSpaceDN w:val="0"/>
+        <w:adjustRightInd w:val="0"/>
+        <w:spacing w:after="0" w:line="240" w:lineRule="auto"/>
+        <w:ind w:left="630"/>
+        <w:jc w:val="both"/>
+        <w:rPr>
+          <w:rFonts w:ascii="Times New Roman" w:hAnsi="Times New Roman" w:cs="Times New Roman"/>
+          <w:color w:val="241F1F"/>
+          <w:sz w:val="24"/>
+          <w:szCs w:val="24"/>
+        </w:rPr>
+      </w:pPr>
+    </w:p>
+    <w:p>
+      <w:pPr>
+        <w:autoSpaceDE w:val="0"/>
+        <w:autoSpaceDN w:val="0"/>
+        <w:adjustRightInd w:val="0"/>
+        <w:spacing w:after="0" w:line="240" w:lineRule="auto"/>
+        <w:ind w:left="630"/>
+        <w:jc w:val="both"/>
+        <w:rPr>
+          <w:rFonts w:ascii="Times New Roman" w:hAnsi="Times New Roman" w:cs="Times New Roman"/>
+          <w:color w:val="241F1F"/>
+          <w:sz w:val="24"/>
+          <w:szCs w:val="24"/>
+        </w:rPr>
+      </w:pPr>
+    </w:p>
+    <w:p>
+      <w:pPr>
+        <w:autoSpaceDE w:val="0"/>
+        <w:autoSpaceDN w:val="0"/>
+        <w:adjustRightInd w:val="0"/>
+        <w:spacing w:after="0" w:line="240" w:lineRule="auto"/>
+        <w:ind w:left="630"/>
+        <w:jc w:val="both"/>
+        <w:rPr>
+          <w:rFonts w:ascii="Times New Roman" w:hAnsi="Times New Roman" w:cs="Times New Roman"/>
+          <w:color w:val="241F1F"/>
+          <w:sz w:val="24"/>
+          <w:szCs w:val="24"/>
+        </w:rPr>
+      </w:pPr>
+    </w:p>
+    <w:p>
+      <w:pPr>
+        <w:autoSpaceDE w:val="0"/>
+        <w:autoSpaceDN w:val="0"/>
+        <w:adjustRightInd w:val="0"/>
+        <w:spacing w:after="0" w:line="240" w:lineRule="auto"/>
+        <w:ind w:left="630"/>
+        <w:jc w:val="both"/>
+        <w:rPr>
+          <w:rFonts w:ascii="Times New Roman" w:hAnsi="Times New Roman" w:cs="Times New Roman"/>
+          <w:color w:val="241F1F"/>
+          <w:sz w:val="24"/>
+          <w:szCs w:val="24"/>
+        </w:rPr>
+      </w:pPr>
+    </w:p>
+    <w:p>
+      <w:pPr>
+        <w:autoSpaceDE w:val="0"/>
+        <w:autoSpaceDN w:val="0"/>
+        <w:adjustRightInd w:val="0"/>
+        <w:spacing w:after="0" w:line="240" w:lineRule="auto"/>
+        <w:ind w:left="630"/>
+        <w:jc w:val="both"/>
+        <w:rPr>
+          <w:rFonts w:ascii="Times New Roman" w:hAnsi="Times New Roman" w:cs="Times New Roman"/>
+          <w:color w:val="241F1F"/>
+          <w:sz w:val="24"/>
+          <w:szCs w:val="24"/>
+        </w:rPr>
+      </w:pPr>
+    </w:p>
+    <w:p>
+      <w:pPr>
+        <w:autoSpaceDE w:val="0"/>
+        <w:autoSpaceDN w:val="0"/>
+        <w:adjustRightInd w:val="0"/>
+        <w:spacing w:after="0" w:line="240" w:lineRule="auto"/>
+        <w:ind w:left="630"/>
+        <w:jc w:val="both"/>
+        <w:rPr>
+          <w:rFonts w:ascii="Times New Roman" w:hAnsi="Times New Roman" w:cs="Times New Roman"/>
+          <w:color w:val="241F1F"/>
+          <w:sz w:val="24"/>
+          <w:szCs w:val="24"/>
+        </w:rPr>
+      </w:pPr>
+    </w:p>
+    <w:p>
+      <w:pPr>
+        <w:autoSpaceDE w:val="0"/>
+        <w:autoSpaceDN w:val="0"/>
+        <w:adjustRightInd w:val="0"/>
+        <w:spacing w:after="0" w:line="240" w:lineRule="auto"/>
+        <w:ind w:left="630"/>
+        <w:jc w:val="both"/>
+        <w:rPr>
+          <w:rFonts w:ascii="Times New Roman" w:hAnsi="Times New Roman" w:cs="Times New Roman"/>
+          <w:color w:val="241F1F"/>
+          <w:sz w:val="24"/>
+          <w:szCs w:val="24"/>
+        </w:rPr>
+      </w:pPr>
+    </w:p>
+    <w:p>
+      <w:pPr>
+        <w:autoSpaceDE w:val="0"/>
+        <w:autoSpaceDN w:val="0"/>
+        <w:adjustRightInd w:val="0"/>
+        <w:spacing w:after="0" w:line="240" w:lineRule="auto"/>
+        <w:ind w:left="630"/>
+        <w:jc w:val="both"/>
+        <w:rPr>
+          <w:rFonts w:ascii="Times New Roman" w:hAnsi="Times New Roman" w:cs="Times New Roman"/>
+          <w:color w:val="241F1F"/>
+          <w:sz w:val="24"/>
+          <w:szCs w:val="24"/>
+        </w:rPr>
+      </w:pPr>
+    </w:p>
+    <w:p>
+      <w:pPr>
+        <w:pStyle w:val="ListParagraph"/>
+        <w:numPr>
+          <w:ilvl w:val="0"/>
+          <w:numId w:val="19"/>
+        </w:numPr>
+        <w:autoSpaceDE w:val="0"/>
+        <w:autoSpaceDN w:val="0"/>
+        <w:adjustRightInd w:val="0"/>
+        <w:spacing w:after="0" w:line="240" w:lineRule="auto"/>
+        <w:jc w:val="both"/>
+        <w:rPr>
+          <w:rFonts w:ascii="Times New Roman" w:hAnsi="Times New Roman" w:cs="Times New Roman"/>
+          <w:color w:val="241F1F"/>
+          <w:sz w:val="24"/>
+          <w:szCs w:val="24"/>
+        </w:rPr>
+      </w:pPr>
+    </w:p>
+    <w:p>
+      <w:pPr>
+        <w:autoSpaceDE w:val="0"/>
+        <w:autoSpaceDN w:val="0"/>
+        <w:adjustRightInd w:val="0"/>
+        <w:spacing w:after="0" w:line="240" w:lineRule="auto"/>
+        <w:ind w:firstLine="630"/>
+        <w:jc w:val="both"/>
+        <w:rPr>
+          <w:rFonts w:ascii="Times New Roman" w:hAnsi="Times New Roman" w:cs="Times New Roman"/>
+          <w:color w:val="241F1F"/>
+          <w:sz w:val="24"/>
+          <w:szCs w:val="24"/>
+        </w:rPr>
+      </w:pPr>
+      <w:r>
+        <w:rPr>
+          <w:rFonts w:ascii="Times New Roman" w:hAnsi="Times New Roman" w:cs="Times New Roman"/>
+          <w:color w:val="241F1F"/>
+          <w:sz w:val="24"/>
+          <w:szCs w:val="24"/>
+        </w:rPr>
+        <w:t xml:space="preserve">The </w:t>
+      </w:r>
+      <w:r>
+        <w:rPr>
+          <w:rFonts w:ascii="Times New Roman" w:hAnsi="Times New Roman" w:cs="Times New Roman"/>
+          <w:color w:val="241F1F"/>
+          <w:sz w:val="24"/>
+          <w:szCs w:val="24"/>
+        </w:rPr>
+        <w:t>standardized</w:t>
+      </w:r>
+      <w:r>
+        <w:rPr>
+          <w:rFonts w:ascii="Times New Roman" w:hAnsi="Times New Roman" w:cs="Times New Roman"/>
+          <w:color w:val="241F1F"/>
+          <w:sz w:val="24"/>
+          <w:szCs w:val="24"/>
+        </w:rPr>
+        <w:t xml:space="preserve"> and </w:t>
+      </w:r>
+      <w:r>
+        <w:rPr>
+          <w:rFonts w:ascii="Times New Roman" w:hAnsi="Times New Roman" w:cs="Times New Roman"/>
+          <w:color w:val="241F1F"/>
+          <w:sz w:val="24"/>
+          <w:szCs w:val="24"/>
+        </w:rPr>
+        <w:t>studentized</w:t>
+      </w:r>
+      <w:r>
+        <w:rPr>
+          <w:rFonts w:ascii="Times New Roman" w:hAnsi="Times New Roman" w:cs="Times New Roman"/>
+          <w:color w:val="241F1F"/>
+          <w:sz w:val="24"/>
+          <w:szCs w:val="24"/>
+        </w:rPr>
+        <w:t xml:space="preserve"> residuals </w:t>
+      </w:r>
+      <w:r>
+        <w:rPr>
+          <w:rFonts w:ascii="Times New Roman" w:hAnsi="Times New Roman" w:cs="Times New Roman"/>
+          <w:color w:val="241F1F"/>
+          <w:sz w:val="24"/>
+          <w:szCs w:val="24"/>
+        </w:rPr>
+        <w:t>are scaled residuals that can indicate if the data set is normally distributed and has a constant variance. If the absolute value of any of these residuals is greater than 3, it could indicate an outlier in the data set. An absolute value of a studentized residual or a R-student residual that is greater than 3 indicates the associated data point’s y-coordinate is likely an outlier. None of the standardized and studentized residuals from the full model have an absolute value greater than 3 (though the studentized residual for the 23</w:t>
+      </w:r>
+      <w:r>
+        <w:rPr>
+          <w:rFonts w:ascii="Times New Roman" w:hAnsi="Times New Roman" w:cs="Times New Roman"/>
+          <w:color w:val="241F1F"/>
+          <w:sz w:val="24"/>
+          <w:szCs w:val="24"/>
+          <w:vertAlign w:val="superscript"/>
+        </w:rPr>
+        <w:t>rd</w:t>
+      </w:r>
+      <w:r>
+        <w:rPr>
+          <w:rFonts w:ascii="Times New Roman" w:hAnsi="Times New Roman" w:cs="Times New Roman"/>
+          <w:color w:val="241F1F"/>
+          <w:sz w:val="24"/>
+          <w:szCs w:val="24"/>
+        </w:rPr>
+        <w:t xml:space="preserve"> y value is very close, at 2.994) (Table 3.2). It is likely that there are no glaring outliers created by this model. </w:t>
+      </w:r>
+    </w:p>
+    <w:p>
+      <w:pPr>
+        <w:ind w:firstLine="720"/>
+        <w:jc w:val="both"/>
+        <w:rPr>
+          <w:rFonts w:ascii="Times New Roman" w:hAnsi="Times New Roman" w:cs="Times New Roman"/>
+          <w:sz w:val="24"/>
+          <w:szCs w:val="24"/>
+        </w:rPr>
+      </w:pPr>
     </w:p>
     <w:p>
       <w:pPr>
@@ -2121,7 +6148,7 @@
                     </pic:cNvPicPr>
                   </pic:nvPicPr>
                   <pic:blipFill>
-                    <a:blip r:embed="rId45">
+                    <a:blip r:embed="rId49">
                       <a:extLst>
                         <a:ext uri="{28A0092B-C50C-407E-A947-70E740481C1C}">
                           <a14:useLocalDpi xmlns:a14="http://schemas.microsoft.com/office/drawing/2010/main" val="0"/>
@@ -2202,7 +6229,17 @@
           <w:sz w:val="24"/>
           <w:szCs w:val="24"/>
         </w:rPr>
-        <w:t xml:space="preserve">the dataset may not be normally distributed and may require transformation in order to meet the general requirements a model needs for </w:t>
+        <w:t xml:space="preserve">the dataset may not be normally distributed and may require transformation in order </w:t>
+      </w:r>
+      <w:r>
+        <w:rPr>
+          <w:rFonts w:ascii="TimesTen-Roman" w:hAnsi="TimesTen-Roman" w:cs="TimesTen-Roman"/>
+          <w:color w:val="241F1F"/>
+          <w:sz w:val="24"/>
+          <w:szCs w:val="24"/>
+        </w:rPr>
+        <w:lastRenderedPageBreak/>
+        <w:t xml:space="preserve">to meet the general requirements a model needs for </w:t>
       </w:r>
       <w:r>
         <w:rPr>
@@ -2300,7 +6337,6 @@
         <w:rPr>
           <w:noProof/>
         </w:rPr>
-        <w:lastRenderedPageBreak/>
         <w:drawing>
           <wp:inline distT="0" distB="0" distL="0" distR="0" wp14:anchorId="33BF36F0" wp14:editId="48C50DEC">
             <wp:extent cx="3886200" cy="2510784"/>
@@ -2319,7 +6355,7 @@
                     </pic:cNvPicPr>
                   </pic:nvPicPr>
                   <pic:blipFill>
-                    <a:blip r:embed="rId46">
+                    <a:blip r:embed="rId50">
                       <a:extLst>
                         <a:ext uri="{28A0092B-C50C-407E-A947-70E740481C1C}">
                           <a14:useLocalDpi xmlns:a14="http://schemas.microsoft.com/office/drawing/2010/main" val="0"/>
@@ -2633,7 +6669,7 @@
                     </pic:cNvPicPr>
                   </pic:nvPicPr>
                   <pic:blipFill>
-                    <a:blip r:embed="rId47">
+                    <a:blip r:embed="rId51">
                       <a:extLst>
                         <a:ext uri="{28A0092B-C50C-407E-A947-70E740481C1C}">
                           <a14:useLocalDpi xmlns:a14="http://schemas.microsoft.com/office/drawing/2010/main" val="0"/>
@@ -2982,7 +7018,7 @@
                     </pic:cNvPicPr>
                   </pic:nvPicPr>
                   <pic:blipFill>
-                    <a:blip r:embed="rId48">
+                    <a:blip r:embed="rId52">
                       <a:extLst>
                         <a:ext uri="{28A0092B-C50C-407E-A947-70E740481C1C}">
                           <a14:useLocalDpi xmlns:a14="http://schemas.microsoft.com/office/drawing/2010/main" val="0"/>
@@ -3343,7 +7379,7 @@
                     </pic:cNvPicPr>
                   </pic:nvPicPr>
                   <pic:blipFill>
-                    <a:blip r:embed="rId49">
+                    <a:blip r:embed="rId53">
                       <a:extLst>
                         <a:ext uri="{28A0092B-C50C-407E-A947-70E740481C1C}">
                           <a14:useLocalDpi xmlns:a14="http://schemas.microsoft.com/office/drawing/2010/main" val="0"/>
@@ -3910,7 +7946,7 @@
                     </pic:cNvPicPr>
                   </pic:nvPicPr>
                   <pic:blipFill>
-                    <a:blip r:embed="rId50">
+                    <a:blip r:embed="rId54">
                       <a:extLst>
                         <a:ext uri="{28A0092B-C50C-407E-A947-70E740481C1C}">
                           <a14:useLocalDpi xmlns:a14="http://schemas.microsoft.com/office/drawing/2010/main" val="0"/>
@@ -4018,7 +8054,7 @@
                     </pic:cNvPicPr>
                   </pic:nvPicPr>
                   <pic:blipFill>
-                    <a:blip r:embed="rId51">
+                    <a:blip r:embed="rId55">
                       <a:extLst>
                         <a:ext uri="{28A0092B-C50C-407E-A947-70E740481C1C}">
                           <a14:useLocalDpi xmlns:a14="http://schemas.microsoft.com/office/drawing/2010/main" val="0"/>
@@ -4150,7 +8186,7 @@
                     </pic:cNvPicPr>
                   </pic:nvPicPr>
                   <pic:blipFill>
-                    <a:blip r:embed="rId52">
+                    <a:blip r:embed="rId56">
                       <a:extLst>
                         <a:ext uri="{28A0092B-C50C-407E-A947-70E740481C1C}">
                           <a14:useLocalDpi xmlns:a14="http://schemas.microsoft.com/office/drawing/2010/main" val="0"/>
@@ -4251,7 +8287,7 @@
                     </pic:cNvPicPr>
                   </pic:nvPicPr>
                   <pic:blipFill>
-                    <a:blip r:embed="rId53">
+                    <a:blip r:embed="rId57">
                       <a:extLst>
                         <a:ext uri="{28A0092B-C50C-407E-A947-70E740481C1C}">
                           <a14:useLocalDpi xmlns:a14="http://schemas.microsoft.com/office/drawing/2010/main" val="0"/>
@@ -4304,7 +8340,7 @@
                     </pic:cNvPicPr>
                   </pic:nvPicPr>
                   <pic:blipFill>
-                    <a:blip r:embed="rId50">
+                    <a:blip r:embed="rId54">
                       <a:extLst>
                         <a:ext uri="{28A0092B-C50C-407E-A947-70E740481C1C}">
                           <a14:useLocalDpi xmlns:a14="http://schemas.microsoft.com/office/drawing/2010/main" val="0"/>
@@ -4526,7 +8562,7 @@
                     </pic:cNvPicPr>
                   </pic:nvPicPr>
                   <pic:blipFill>
-                    <a:blip r:embed="rId54">
+                    <a:blip r:embed="rId58">
                       <a:extLst>
                         <a:ext uri="{28A0092B-C50C-407E-A947-70E740481C1C}">
                           <a14:useLocalDpi xmlns:a14="http://schemas.microsoft.com/office/drawing/2010/main" val="0"/>
@@ -4582,7 +8618,7 @@
                     </pic:cNvPicPr>
                   </pic:nvPicPr>
                   <pic:blipFill>
-                    <a:blip r:embed="rId51">
+                    <a:blip r:embed="rId55">
                       <a:extLst>
                         <a:ext uri="{28A0092B-C50C-407E-A947-70E740481C1C}">
                           <a14:useLocalDpi xmlns:a14="http://schemas.microsoft.com/office/drawing/2010/main" val="0"/>
@@ -4693,7 +8729,7 @@
                     </pic:cNvPicPr>
                   </pic:nvPicPr>
                   <pic:blipFill>
-                    <a:blip r:embed="rId55">
+                    <a:blip r:embed="rId59">
                       <a:extLst>
                         <a:ext uri="{28A0092B-C50C-407E-A947-70E740481C1C}">
                           <a14:useLocalDpi xmlns:a14="http://schemas.microsoft.com/office/drawing/2010/main" val="0"/>
@@ -4746,7 +8782,7 @@
                     </pic:cNvPicPr>
                   </pic:nvPicPr>
                   <pic:blipFill>
-                    <a:blip r:embed="rId52">
+                    <a:blip r:embed="rId56">
                       <a:extLst>
                         <a:ext uri="{28A0092B-C50C-407E-A947-70E740481C1C}">
                           <a14:useLocalDpi xmlns:a14="http://schemas.microsoft.com/office/drawing/2010/main" val="0"/>
@@ -4944,7 +8980,7 @@
                     </pic:cNvPicPr>
                   </pic:nvPicPr>
                   <pic:blipFill>
-                    <a:blip r:embed="rId56">
+                    <a:blip r:embed="rId60">
                       <a:extLst>
                         <a:ext uri="{28A0092B-C50C-407E-A947-70E740481C1C}">
                           <a14:useLocalDpi xmlns:a14="http://schemas.microsoft.com/office/drawing/2010/main" val="0"/>
@@ -5090,7 +9126,7 @@
                     </pic:cNvPicPr>
                   </pic:nvPicPr>
                   <pic:blipFill>
-                    <a:blip r:embed="rId57">
+                    <a:blip r:embed="rId61">
                       <a:extLst>
                         <a:ext uri="{28A0092B-C50C-407E-A947-70E740481C1C}">
                           <a14:useLocalDpi xmlns:a14="http://schemas.microsoft.com/office/drawing/2010/main" val="0"/>
@@ -5146,7 +9182,7 @@
                     </pic:cNvPicPr>
                   </pic:nvPicPr>
                   <pic:blipFill>
-                    <a:blip r:embed="rId56">
+                    <a:blip r:embed="rId60">
                       <a:extLst>
                         <a:ext uri="{28A0092B-C50C-407E-A947-70E740481C1C}">
                           <a14:useLocalDpi xmlns:a14="http://schemas.microsoft.com/office/drawing/2010/main" val="0"/>
@@ -5958,7 +9994,7 @@
                     </pic:cNvPicPr>
                   </pic:nvPicPr>
                   <pic:blipFill>
-                    <a:blip r:embed="rId58">
+                    <a:blip r:embed="rId62">
                       <a:extLst>
                         <a:ext uri="{28A0092B-C50C-407E-A947-70E740481C1C}">
                           <a14:useLocalDpi xmlns:a14="http://schemas.microsoft.com/office/drawing/2010/main" val="0"/>
@@ -6155,7 +10191,7 @@
                     </pic:cNvPicPr>
                   </pic:nvPicPr>
                   <pic:blipFill>
-                    <a:blip r:embed="rId45">
+                    <a:blip r:embed="rId49">
                       <a:extLst>
                         <a:ext uri="{28A0092B-C50C-407E-A947-70E740481C1C}">
                           <a14:useLocalDpi xmlns:a14="http://schemas.microsoft.com/office/drawing/2010/main" val="0"/>
@@ -6208,7 +10244,7 @@
                     </pic:cNvPicPr>
                   </pic:nvPicPr>
                   <pic:blipFill>
-                    <a:blip r:embed="rId58">
+                    <a:blip r:embed="rId62">
                       <a:extLst>
                         <a:ext uri="{28A0092B-C50C-407E-A947-70E740481C1C}">
                           <a14:useLocalDpi xmlns:a14="http://schemas.microsoft.com/office/drawing/2010/main" val="0"/>
@@ -6409,7 +10445,7 @@
                     </pic:cNvPicPr>
                   </pic:nvPicPr>
                   <pic:blipFill>
-                    <a:blip r:embed="rId59">
+                    <a:blip r:embed="rId63">
                       <a:extLst>
                         <a:ext uri="{28A0092B-C50C-407E-A947-70E740481C1C}">
                           <a14:useLocalDpi xmlns:a14="http://schemas.microsoft.com/office/drawing/2010/main" val="0"/>
@@ -6567,7 +10603,7 @@
                     </pic:cNvPicPr>
                   </pic:nvPicPr>
                   <pic:blipFill>
-                    <a:blip r:embed="rId46">
+                    <a:blip r:embed="rId50">
                       <a:extLst>
                         <a:ext uri="{28A0092B-C50C-407E-A947-70E740481C1C}">
                           <a14:useLocalDpi xmlns:a14="http://schemas.microsoft.com/office/drawing/2010/main" val="0"/>
@@ -6620,7 +10656,7 @@
                     </pic:cNvPicPr>
                   </pic:nvPicPr>
                   <pic:blipFill>
-                    <a:blip r:embed="rId59">
+                    <a:blip r:embed="rId63">
                       <a:extLst>
                         <a:ext uri="{28A0092B-C50C-407E-A947-70E740481C1C}">
                           <a14:useLocalDpi xmlns:a14="http://schemas.microsoft.com/office/drawing/2010/main" val="0"/>
@@ -6866,7 +10902,7 @@
                     </pic:cNvPicPr>
                   </pic:nvPicPr>
                   <pic:blipFill>
-                    <a:blip r:embed="rId60">
+                    <a:blip r:embed="rId64">
                       <a:extLst>
                         <a:ext uri="{28A0092B-C50C-407E-A947-70E740481C1C}">
                           <a14:useLocalDpi xmlns:a14="http://schemas.microsoft.com/office/drawing/2010/main" val="0"/>
@@ -7267,7 +11303,7 @@
                     </pic:cNvPicPr>
                   </pic:nvPicPr>
                   <pic:blipFill>
-                    <a:blip r:embed="rId61">
+                    <a:blip r:embed="rId65">
                       <a:extLst>
                         <a:ext uri="{28A0092B-C50C-407E-A947-70E740481C1C}">
                           <a14:useLocalDpi xmlns:a14="http://schemas.microsoft.com/office/drawing/2010/main" val="0"/>
@@ -7935,7 +11971,7 @@
                     </pic:cNvPicPr>
                   </pic:nvPicPr>
                   <pic:blipFill>
-                    <a:blip r:embed="rId62">
+                    <a:blip r:embed="rId66">
                       <a:extLst>
                         <a:ext uri="{28A0092B-C50C-407E-A947-70E740481C1C}">
                           <a14:useLocalDpi xmlns:a14="http://schemas.microsoft.com/office/drawing/2010/main" val="0"/>
@@ -8305,7 +12341,7 @@
       </w:pPr>
     </w:p>
     <w:sectPr>
-      <w:headerReference w:type="default" r:id="rId63"/>
+      <w:headerReference w:type="default" r:id="rId67"/>
       <w:pgSz w:w="12240" w:h="15840"/>
       <w:pgMar w:top="1440" w:right="1440" w:bottom="1440" w:left="1440" w:header="720" w:footer="720" w:gutter="0"/>
       <w:cols w:space="720"/>

</xml_diff>